<commit_message>
INT-574 better error message when functions fail when time inputs are not set.
</commit_message>
<xml_diff>
--- a/fn_rsa_netwitness/doc/RSA_NetWitness_Functions.docx
+++ b/fn_rsa_netwitness/doc/RSA_NetWitness_Functions.docx
@@ -464,19 +464,7 @@
           <w:rPr>
             <w:rStyle w:val="Hyperlink"/>
           </w:rPr>
-          <w:t>App Exc</w:t>
-        </w:r>
-        <w:r>
-          <w:rPr>
-            <w:rStyle w:val="Hyperlink"/>
-          </w:rPr>
-          <w:t>h</w:t>
-        </w:r>
-        <w:r>
-          <w:rPr>
-            <w:rStyle w:val="Hyperlink"/>
-          </w:rPr>
-          <w:t>ange</w:t>
+          <w:t>App Exchange</w:t>
         </w:r>
       </w:hyperlink>
       <w:r>
@@ -2069,9 +2057,6 @@
       <w:pPr>
         <w:pStyle w:val="BodyText"/>
         <w:keepNext/>
-        <w:rPr>
-          <w:color w:val="4F81BD" w:themeColor="accent1"/>
-        </w:rPr>
       </w:pPr>
       <w:r>
         <w:t xml:space="preserve">Once the function package deploys the functions, you can view them in the Resilient </w:t>
@@ -2089,21 +2074,19 @@
       <w:pPr>
         <w:pStyle w:val="BodyText"/>
         <w:keepNext/>
-        <w:jc w:val="center"/>
         <w:rPr>
           <w:color w:val="4F81BD" w:themeColor="accent1"/>
         </w:rPr>
       </w:pPr>
       <w:r>
         <w:rPr>
-          <w:noProof/>
           <w:color w:val="4F81BD" w:themeColor="accent1"/>
         </w:rPr>
         <w:drawing>
-          <wp:inline distT="0" distB="0" distL="0" distR="0" wp14:anchorId="4061225C" wp14:editId="4CB5702E">
-            <wp:extent cx="5477510" cy="3259455"/>
-            <wp:effectExtent l="152400" t="152400" r="370840" b="360045"/>
-            <wp:docPr id="1" name="Picture 1" descr="../../../Desktop/Screen%20Shot%202019-03-13%20at%203.32.06%20PM."/>
+          <wp:inline distT="0" distB="0" distL="0" distR="0" wp14:anchorId="4C52A215" wp14:editId="09F6D673">
+            <wp:extent cx="5486400" cy="3239135"/>
+            <wp:effectExtent l="0" t="0" r="0" b="12065"/>
+            <wp:docPr id="5" name="Picture 5"/>
             <wp:cNvGraphicFramePr>
               <a:graphicFrameLocks xmlns:a="http://schemas.openxmlformats.org/drawingml/2006/main" noChangeAspect="1"/>
             </wp:cNvGraphicFramePr>
@@ -2111,42 +2094,23 @@
               <a:graphicData uri="http://schemas.openxmlformats.org/drawingml/2006/picture">
                 <pic:pic xmlns:pic="http://schemas.openxmlformats.org/drawingml/2006/picture">
                   <pic:nvPicPr>
-                    <pic:cNvPr id="0" name="Picture 1" descr="../../../Desktop/Screen%20Shot%202019-03-13%20at%203.32.06%20PM."/>
-                    <pic:cNvPicPr>
-                      <a:picLocks noChangeAspect="1" noChangeArrowheads="1"/>
-                    </pic:cNvPicPr>
+                    <pic:cNvPr id="1" name=""/>
+                    <pic:cNvPicPr/>
                   </pic:nvPicPr>
                   <pic:blipFill>
-                    <a:blip r:embed="rId12">
-                      <a:extLst>
-                        <a:ext uri="{28A0092B-C50C-407E-A947-70E740481C1C}">
-                          <a14:useLocalDpi xmlns:a14="http://schemas.microsoft.com/office/drawing/2010/main" val="0"/>
-                        </a:ext>
-                      </a:extLst>
-                    </a:blip>
-                    <a:srcRect/>
+                    <a:blip r:embed="rId12"/>
                     <a:stretch>
                       <a:fillRect/>
                     </a:stretch>
                   </pic:blipFill>
-                  <pic:spPr bwMode="auto">
+                  <pic:spPr>
                     <a:xfrm>
                       <a:off x="0" y="0"/>
-                      <a:ext cx="5477510" cy="3259455"/>
+                      <a:ext cx="5486400" cy="3239135"/>
                     </a:xfrm>
                     <a:prstGeom prst="rect">
                       <a:avLst/>
                     </a:prstGeom>
-                    <a:ln>
-                      <a:noFill/>
-                    </a:ln>
-                    <a:effectLst>
-                      <a:outerShdw blurRad="292100" dist="139700" dir="2700000" algn="tl" rotWithShape="0">
-                        <a:srgbClr val="333333">
-                          <a:alpha val="65000"/>
-                        </a:srgbClr>
-                      </a:outerShdw>
-                    </a:effectLst>
                   </pic:spPr>
                 </pic:pic>
               </a:graphicData>
@@ -2157,6 +2121,16 @@
     </w:p>
     <w:p>
       <w:pPr>
+        <w:pStyle w:val="BodyText"/>
+        <w:keepNext/>
+        <w:jc w:val="center"/>
+        <w:rPr>
+          <w:color w:val="4F81BD" w:themeColor="accent1"/>
+        </w:rPr>
+      </w:pPr>
+    </w:p>
+    <w:p>
+      <w:pPr>
         <w:pStyle w:val="Heading20"/>
       </w:pPr>
     </w:p>
@@ -2233,16 +2207,14 @@
     <w:p>
       <w:pPr>
         <w:pStyle w:val="BodyText"/>
-      </w:pPr>
-      <w:r>
-        <w:rPr>
-          <w:noProof/>
-        </w:rPr>
+        <w:keepNext/>
+      </w:pPr>
+      <w:r>
         <w:drawing>
-          <wp:inline distT="0" distB="0" distL="0" distR="0" wp14:anchorId="0B1AA0E3" wp14:editId="79EBB4FB">
-            <wp:extent cx="5170719" cy="2849880"/>
-            <wp:effectExtent l="152400" t="152400" r="354330" b="369570"/>
-            <wp:docPr id="4" name="Picture 4" descr="../../../Desktop/Screen%20Shot%202019-03-13%20at%204.30.04%20PM."/>
+          <wp:inline distT="0" distB="0" distL="0" distR="0" wp14:anchorId="3D723C54" wp14:editId="45D32F4C">
+            <wp:extent cx="5486400" cy="3078480"/>
+            <wp:effectExtent l="0" t="0" r="0" b="0"/>
+            <wp:docPr id="1" name="Picture 1"/>
             <wp:cNvGraphicFramePr>
               <a:graphicFrameLocks xmlns:a="http://schemas.openxmlformats.org/drawingml/2006/main" noChangeAspect="1"/>
             </wp:cNvGraphicFramePr>
@@ -2250,42 +2222,24 @@
               <a:graphicData uri="http://schemas.openxmlformats.org/drawingml/2006/picture">
                 <pic:pic xmlns:pic="http://schemas.openxmlformats.org/drawingml/2006/picture">
                   <pic:nvPicPr>
-                    <pic:cNvPr id="0" name="Picture 2" descr="../../../Desktop/Screen%20Shot%202019-03-13%20at%204.30.04%20PM."/>
-                    <pic:cNvPicPr>
-                      <a:picLocks noChangeAspect="1" noChangeArrowheads="1"/>
-                    </pic:cNvPicPr>
+                    <pic:cNvPr id="1" name=""/>
+                    <pic:cNvPicPr/>
                   </pic:nvPicPr>
                   <pic:blipFill>
-                    <a:blip r:embed="rId13">
-                      <a:extLst>
-                        <a:ext uri="{28A0092B-C50C-407E-A947-70E740481C1C}">
-                          <a14:useLocalDpi xmlns:a14="http://schemas.microsoft.com/office/drawing/2010/main" val="0"/>
-                        </a:ext>
-                      </a:extLst>
-                    </a:blip>
-                    <a:srcRect/>
+                    <a:blip r:embed="rId13"/>
                     <a:stretch>
                       <a:fillRect/>
                     </a:stretch>
                   </pic:blipFill>
-                  <pic:spPr bwMode="auto">
+                  <pic:spPr>
                     <a:xfrm>
                       <a:off x="0" y="0"/>
-                      <a:ext cx="5174415" cy="2851917"/>
+                      <a:ext cx="5486400" cy="3078480"/>
                     </a:xfrm>
                     <a:prstGeom prst="rect">
                       <a:avLst/>
                     </a:prstGeom>
-                    <a:ln>
-                      <a:noFill/>
-                    </a:ln>
-                    <a:effectLst>
-                      <a:outerShdw blurRad="292100" dist="139700" dir="2700000" algn="tl" rotWithShape="0">
-                        <a:srgbClr val="333333">
-                          <a:alpha val="65000"/>
-                        </a:srgbClr>
-                      </a:outerShdw>
-                    </a:effectLst>
+                    <a:effectLst/>
                   </pic:spPr>
                 </pic:pic>
               </a:graphicData>
@@ -2297,6 +2251,11 @@
     <w:p>
       <w:pPr>
         <w:pStyle w:val="BodyText"/>
+      </w:pPr>
+    </w:p>
+    <w:p>
+      <w:pPr>
+        <w:pStyle w:val="BodyText"/>
         <w:keepNext/>
       </w:pPr>
       <w:r>
@@ -2379,16 +2338,14 @@
     <w:p>
       <w:pPr>
         <w:pStyle w:val="BodyText"/>
-      </w:pPr>
-      <w:r>
-        <w:rPr>
-          <w:noProof/>
-        </w:rPr>
+        <w:keepNext/>
+      </w:pPr>
+      <w:r>
         <w:drawing>
-          <wp:inline distT="0" distB="0" distL="0" distR="0" wp14:anchorId="20E0E996" wp14:editId="4B9ECFE2">
-            <wp:extent cx="5486400" cy="3649980"/>
-            <wp:effectExtent l="152400" t="152400" r="361950" b="369570"/>
-            <wp:docPr id="3" name="Picture 3"/>
+          <wp:inline distT="0" distB="0" distL="0" distR="0" wp14:anchorId="4A5EDC74" wp14:editId="0BB34270">
+            <wp:extent cx="5486400" cy="3591560"/>
+            <wp:effectExtent l="0" t="0" r="0" b="0"/>
+            <wp:docPr id="13" name="Picture 13"/>
             <wp:cNvGraphicFramePr>
               <a:graphicFrameLocks xmlns:a="http://schemas.openxmlformats.org/drawingml/2006/main" noChangeAspect="1"/>
             </wp:cNvGraphicFramePr>
@@ -2408,21 +2365,11 @@
                   <pic:spPr>
                     <a:xfrm>
                       <a:off x="0" y="0"/>
-                      <a:ext cx="5486400" cy="3649980"/>
+                      <a:ext cx="5486400" cy="3591560"/>
                     </a:xfrm>
                     <a:prstGeom prst="rect">
                       <a:avLst/>
                     </a:prstGeom>
-                    <a:ln>
-                      <a:noFill/>
-                    </a:ln>
-                    <a:effectLst>
-                      <a:outerShdw blurRad="292100" dist="139700" dir="2700000" algn="tl" rotWithShape="0">
-                        <a:srgbClr val="333333">
-                          <a:alpha val="65000"/>
-                        </a:srgbClr>
-                      </a:outerShdw>
-                    </a:effectLst>
                   </pic:spPr>
                 </pic:pic>
               </a:graphicData>
@@ -2433,6 +2380,11 @@
     </w:p>
     <w:p>
       <w:pPr>
+        <w:pStyle w:val="BodyText"/>
+      </w:pPr>
+    </w:p>
+    <w:p>
+      <w:pPr>
         <w:pStyle w:val="Heading20"/>
       </w:pPr>
       <w:bookmarkStart w:id="7" w:name="_Toc510253273"/>
@@ -2548,15 +2500,14 @@
         <w:rPr>
           <w:rFonts w:ascii="Arial" w:eastAsia="Times New Roman" w:hAnsi="Arial" w:cs="Times New Roman"/>
           <w:b w:val="0"/>
-          <w:noProof/>
           <w:sz w:val="20"/>
           <w:szCs w:val="24"/>
         </w:rPr>
         <w:drawing>
-          <wp:inline distT="0" distB="0" distL="0" distR="0" wp14:anchorId="0087CD00" wp14:editId="3AA9C15B">
-            <wp:extent cx="5082898" cy="2826774"/>
-            <wp:effectExtent l="152400" t="152400" r="365760" b="354965"/>
-            <wp:docPr id="6" name="Picture 6" descr="../../../Desktop/Screen%20Shot%202019-03-13%20at%204.32.01%20PM."/>
+          <wp:inline distT="0" distB="0" distL="0" distR="0" wp14:anchorId="46240E5B" wp14:editId="55906CC8">
+            <wp:extent cx="5486400" cy="3048635"/>
+            <wp:effectExtent l="0" t="0" r="0" b="0"/>
+            <wp:docPr id="14" name="Picture 14"/>
             <wp:cNvGraphicFramePr>
               <a:graphicFrameLocks xmlns:a="http://schemas.openxmlformats.org/drawingml/2006/main" noChangeAspect="1"/>
             </wp:cNvGraphicFramePr>
@@ -2564,42 +2515,23 @@
               <a:graphicData uri="http://schemas.openxmlformats.org/drawingml/2006/picture">
                 <pic:pic xmlns:pic="http://schemas.openxmlformats.org/drawingml/2006/picture">
                   <pic:nvPicPr>
-                    <pic:cNvPr id="0" name="Picture 4" descr="../../../Desktop/Screen%20Shot%202019-03-13%20at%204.32.01%20PM."/>
-                    <pic:cNvPicPr>
-                      <a:picLocks noChangeAspect="1" noChangeArrowheads="1"/>
-                    </pic:cNvPicPr>
+                    <pic:cNvPr id="1" name=""/>
+                    <pic:cNvPicPr/>
                   </pic:nvPicPr>
                   <pic:blipFill>
-                    <a:blip r:embed="rId15">
-                      <a:extLst>
-                        <a:ext uri="{28A0092B-C50C-407E-A947-70E740481C1C}">
-                          <a14:useLocalDpi xmlns:a14="http://schemas.microsoft.com/office/drawing/2010/main" val="0"/>
-                        </a:ext>
-                      </a:extLst>
-                    </a:blip>
-                    <a:srcRect/>
+                    <a:blip r:embed="rId15"/>
                     <a:stretch>
                       <a:fillRect/>
                     </a:stretch>
                   </pic:blipFill>
-                  <pic:spPr bwMode="auto">
+                  <pic:spPr>
                     <a:xfrm>
                       <a:off x="0" y="0"/>
-                      <a:ext cx="5132461" cy="2854338"/>
+                      <a:ext cx="5486400" cy="3048635"/>
                     </a:xfrm>
                     <a:prstGeom prst="rect">
                       <a:avLst/>
                     </a:prstGeom>
-                    <a:ln>
-                      <a:noFill/>
-                    </a:ln>
-                    <a:effectLst>
-                      <a:outerShdw blurRad="292100" dist="139700" dir="2700000" algn="tl" rotWithShape="0">
-                        <a:srgbClr val="333333">
-                          <a:alpha val="65000"/>
-                        </a:srgbClr>
-                      </a:outerShdw>
-                    </a:effectLst>
                   </pic:spPr>
                 </pic:pic>
               </a:graphicData>
@@ -2760,7 +2692,6 @@
     <w:p>
       <w:pPr>
         <w:pStyle w:val="Heading20"/>
-        <w:keepNext w:val="0"/>
         <w:rPr>
           <w:rFonts w:ascii="Arial" w:eastAsia="Times New Roman" w:hAnsi="Arial" w:cs="Times New Roman"/>
           <w:b w:val="0"/>
@@ -2772,15 +2703,14 @@
         <w:rPr>
           <w:rFonts w:ascii="Arial" w:eastAsia="Times New Roman" w:hAnsi="Arial" w:cs="Times New Roman"/>
           <w:b w:val="0"/>
-          <w:noProof/>
           <w:sz w:val="20"/>
           <w:szCs w:val="24"/>
         </w:rPr>
         <w:drawing>
-          <wp:inline distT="0" distB="0" distL="0" distR="0" wp14:anchorId="1DFDBE0C" wp14:editId="6B0C4EC9">
-            <wp:extent cx="4854298" cy="2510863"/>
-            <wp:effectExtent l="152400" t="152400" r="365760" b="365760"/>
-            <wp:docPr id="7" name="Picture 7"/>
+          <wp:inline distT="0" distB="0" distL="0" distR="0" wp14:anchorId="4EFEC67B" wp14:editId="19167381">
+            <wp:extent cx="5486400" cy="2821305"/>
+            <wp:effectExtent l="0" t="0" r="0" b="0"/>
+            <wp:docPr id="15" name="Picture 15"/>
             <wp:cNvGraphicFramePr>
               <a:graphicFrameLocks xmlns:a="http://schemas.openxmlformats.org/drawingml/2006/main" noChangeAspect="1"/>
             </wp:cNvGraphicFramePr>
@@ -2800,21 +2730,11 @@
                   <pic:spPr>
                     <a:xfrm>
                       <a:off x="0" y="0"/>
-                      <a:ext cx="4913339" cy="2541402"/>
+                      <a:ext cx="5486400" cy="2821305"/>
                     </a:xfrm>
                     <a:prstGeom prst="rect">
                       <a:avLst/>
                     </a:prstGeom>
-                    <a:ln>
-                      <a:noFill/>
-                    </a:ln>
-                    <a:effectLst>
-                      <a:outerShdw blurRad="292100" dist="139700" dir="2700000" algn="tl" rotWithShape="0">
-                        <a:srgbClr val="333333">
-                          <a:alpha val="65000"/>
-                        </a:srgbClr>
-                      </a:outerShdw>
-                    </a:effectLst>
                   </pic:spPr>
                 </pic:pic>
               </a:graphicData>
@@ -2826,15 +2746,7 @@
     <w:p>
       <w:pPr>
         <w:pStyle w:val="Heading20"/>
-      </w:pPr>
-      <w:r>
-        <w:lastRenderedPageBreak/>
-        <w:t>fn_rsa_netwitness: NetWitness Retrieve Log Data</w:t>
-      </w:r>
-    </w:p>
-    <w:p>
-      <w:pPr>
-        <w:pStyle w:val="Heading20"/>
+        <w:keepNext w:val="0"/>
         <w:rPr>
           <w:rFonts w:ascii="Arial" w:eastAsia="Times New Roman" w:hAnsi="Arial" w:cs="Times New Roman"/>
           <w:b w:val="0"/>
@@ -2842,15 +2754,26 @@
           <w:szCs w:val="24"/>
         </w:rPr>
       </w:pPr>
-      <w:r>
+    </w:p>
+    <w:p>
+      <w:pPr>
+        <w:pStyle w:val="Heading20"/>
+      </w:pPr>
+      <w:r>
+        <w:lastRenderedPageBreak/>
+        <w:t>fn_rsa_netwitness: NetWitness Retrieve Log Data</w:t>
+      </w:r>
+    </w:p>
+    <w:p>
+      <w:pPr>
+        <w:pStyle w:val="Heading20"/>
         <w:rPr>
           <w:rFonts w:ascii="Arial" w:eastAsia="Times New Roman" w:hAnsi="Arial" w:cs="Times New Roman"/>
           <w:b w:val="0"/>
           <w:sz w:val="20"/>
           <w:szCs w:val="24"/>
         </w:rPr>
-        <w:t xml:space="preserve">The </w:t>
-      </w:r>
+      </w:pPr>
       <w:r>
         <w:rPr>
           <w:rFonts w:ascii="Arial" w:eastAsia="Times New Roman" w:hAnsi="Arial" w:cs="Times New Roman"/>
@@ -2858,7 +2781,7 @@
           <w:sz w:val="20"/>
           <w:szCs w:val="24"/>
         </w:rPr>
-        <w:t>NetWitness</w:t>
+        <w:t xml:space="preserve">The </w:t>
       </w:r>
       <w:r>
         <w:rPr>
@@ -2867,7 +2790,7 @@
           <w:sz w:val="20"/>
           <w:szCs w:val="24"/>
         </w:rPr>
-        <w:t xml:space="preserve"> Retrieve Log Data function </w:t>
+        <w:t>NetWitness</w:t>
       </w:r>
       <w:r>
         <w:rPr>
@@ -2876,7 +2799,7 @@
           <w:sz w:val="20"/>
           <w:szCs w:val="24"/>
         </w:rPr>
-        <w:t xml:space="preserve">takes a start and end time and returns the log data in the </w:t>
+        <w:t xml:space="preserve"> Retrieve Log Data function </w:t>
       </w:r>
       <w:r>
         <w:rPr>
@@ -2885,7 +2808,7 @@
           <w:sz w:val="20"/>
           <w:szCs w:val="24"/>
         </w:rPr>
-        <w:t xml:space="preserve">specified </w:t>
+        <w:t xml:space="preserve">takes a start and end time and returns the log data in the </w:t>
       </w:r>
       <w:r>
         <w:rPr>
@@ -2894,7 +2817,7 @@
           <w:sz w:val="20"/>
           <w:szCs w:val="24"/>
         </w:rPr>
-        <w:t>format</w:t>
+        <w:t xml:space="preserve">specified </w:t>
       </w:r>
       <w:r>
         <w:rPr>
@@ -2903,7 +2826,7 @@
           <w:sz w:val="20"/>
           <w:szCs w:val="24"/>
         </w:rPr>
-        <w:t xml:space="preserve">, which </w:t>
+        <w:t>format</w:t>
       </w:r>
       <w:r>
         <w:rPr>
@@ -2912,7 +2835,7 @@
           <w:sz w:val="20"/>
           <w:szCs w:val="24"/>
         </w:rPr>
-        <w:t>can be</w:t>
+        <w:t xml:space="preserve">, which </w:t>
       </w:r>
       <w:r>
         <w:rPr>
@@ -2921,7 +2844,7 @@
           <w:sz w:val="20"/>
           <w:szCs w:val="24"/>
         </w:rPr>
-        <w:t xml:space="preserve"> </w:t>
+        <w:t>can be</w:t>
       </w:r>
       <w:r>
         <w:rPr>
@@ -2930,7 +2853,7 @@
           <w:sz w:val="20"/>
           <w:szCs w:val="24"/>
         </w:rPr>
-        <w:t xml:space="preserve">plain text, csv, xml, </w:t>
+        <w:t xml:space="preserve"> </w:t>
       </w:r>
       <w:r>
         <w:rPr>
@@ -2939,7 +2862,7 @@
           <w:sz w:val="20"/>
           <w:szCs w:val="24"/>
         </w:rPr>
-        <w:t xml:space="preserve">or </w:t>
+        <w:t xml:space="preserve">plain text, csv, xml, </w:t>
       </w:r>
       <w:r>
         <w:rPr>
@@ -2948,33 +2871,40 @@
           <w:sz w:val="20"/>
           <w:szCs w:val="24"/>
         </w:rPr>
-        <w:t xml:space="preserve">json. </w:t>
-      </w:r>
-    </w:p>
-    <w:p>
-      <w:pPr>
-        <w:pStyle w:val="Heading20"/>
-        <w:keepNext w:val="0"/>
+        <w:t xml:space="preserve">or </w:t>
+      </w:r>
+      <w:r>
         <w:rPr>
           <w:rFonts w:ascii="Arial" w:eastAsia="Times New Roman" w:hAnsi="Arial" w:cs="Times New Roman"/>
           <w:b w:val="0"/>
           <w:sz w:val="20"/>
           <w:szCs w:val="24"/>
         </w:rPr>
-      </w:pPr>
-      <w:r>
+        <w:t xml:space="preserve">json. </w:t>
+      </w:r>
+    </w:p>
+    <w:p>
+      <w:pPr>
+        <w:pStyle w:val="Heading20"/>
         <w:rPr>
           <w:rFonts w:ascii="Arial" w:eastAsia="Times New Roman" w:hAnsi="Arial" w:cs="Times New Roman"/>
           <w:b w:val="0"/>
-          <w:noProof/>
           <w:sz w:val="20"/>
           <w:szCs w:val="24"/>
         </w:rPr>
+      </w:pPr>
+      <w:r>
+        <w:rPr>
+          <w:rFonts w:ascii="Arial" w:eastAsia="Times New Roman" w:hAnsi="Arial" w:cs="Times New Roman"/>
+          <w:b w:val="0"/>
+          <w:sz w:val="20"/>
+          <w:szCs w:val="24"/>
+        </w:rPr>
         <w:drawing>
-          <wp:inline distT="0" distB="0" distL="0" distR="0" wp14:anchorId="4A1AFCE8" wp14:editId="080E56F5">
-            <wp:extent cx="4968598" cy="2777009"/>
-            <wp:effectExtent l="152400" t="152400" r="365760" b="366395"/>
-            <wp:docPr id="8" name="Picture 8"/>
+          <wp:inline distT="0" distB="0" distL="0" distR="0" wp14:anchorId="1A41A2C1" wp14:editId="6D788028">
+            <wp:extent cx="5486400" cy="3071495"/>
+            <wp:effectExtent l="0" t="0" r="0" b="1905"/>
+            <wp:docPr id="16" name="Picture 16"/>
             <wp:cNvGraphicFramePr>
               <a:graphicFrameLocks xmlns:a="http://schemas.openxmlformats.org/drawingml/2006/main" noChangeAspect="1"/>
             </wp:cNvGraphicFramePr>
@@ -2994,21 +2924,11 @@
                   <pic:spPr>
                     <a:xfrm>
                       <a:off x="0" y="0"/>
-                      <a:ext cx="5002559" cy="2795990"/>
+                      <a:ext cx="5486400" cy="3071495"/>
                     </a:xfrm>
                     <a:prstGeom prst="rect">
                       <a:avLst/>
                     </a:prstGeom>
-                    <a:ln>
-                      <a:noFill/>
-                    </a:ln>
-                    <a:effectLst>
-                      <a:outerShdw blurRad="292100" dist="139700" dir="2700000" algn="tl" rotWithShape="0">
-                        <a:srgbClr val="333333">
-                          <a:alpha val="65000"/>
-                        </a:srgbClr>
-                      </a:outerShdw>
-                    </a:effectLst>
                   </pic:spPr>
                 </pic:pic>
               </a:graphicData>
@@ -3020,6 +2940,7 @@
     <w:p>
       <w:pPr>
         <w:pStyle w:val="Heading20"/>
+        <w:keepNext w:val="0"/>
         <w:rPr>
           <w:rFonts w:ascii="Arial" w:eastAsia="Times New Roman" w:hAnsi="Arial" w:cs="Times New Roman"/>
           <w:b w:val="0"/>
@@ -3027,16 +2948,17 @@
           <w:szCs w:val="24"/>
         </w:rPr>
       </w:pPr>
-      <w:r>
+    </w:p>
+    <w:p>
+      <w:pPr>
+        <w:pStyle w:val="Heading20"/>
         <w:rPr>
           <w:rFonts w:ascii="Arial" w:eastAsia="Times New Roman" w:hAnsi="Arial" w:cs="Times New Roman"/>
           <w:b w:val="0"/>
           <w:sz w:val="20"/>
           <w:szCs w:val="24"/>
         </w:rPr>
-        <w:lastRenderedPageBreak/>
-        <w:t xml:space="preserve">This </w:t>
-      </w:r>
+      </w:pPr>
       <w:r>
         <w:rPr>
           <w:rFonts w:ascii="Arial" w:eastAsia="Times New Roman" w:hAnsi="Arial" w:cs="Times New Roman"/>
@@ -3044,7 +2966,7 @@
           <w:sz w:val="20"/>
           <w:szCs w:val="24"/>
         </w:rPr>
-        <w:t xml:space="preserve">function returns the log data to </w:t>
+        <w:t xml:space="preserve">This </w:t>
       </w:r>
       <w:r>
         <w:rPr>
@@ -3053,7 +2975,7 @@
           <w:sz w:val="20"/>
           <w:szCs w:val="24"/>
         </w:rPr>
-        <w:t xml:space="preserve">its </w:t>
+        <w:t xml:space="preserve">function returns the log data to </w:t>
       </w:r>
       <w:r>
         <w:rPr>
@@ -3062,7 +2984,7 @@
           <w:sz w:val="20"/>
           <w:szCs w:val="24"/>
         </w:rPr>
-        <w:t>workflow</w:t>
+        <w:t xml:space="preserve">its </w:t>
       </w:r>
       <w:r>
         <w:rPr>
@@ -3071,7 +2993,7 @@
           <w:sz w:val="20"/>
           <w:szCs w:val="24"/>
         </w:rPr>
-        <w:t xml:space="preserve">, which can then </w:t>
+        <w:t>workflow</w:t>
       </w:r>
       <w:r>
         <w:rPr>
@@ -3080,7 +3002,7 @@
           <w:sz w:val="20"/>
           <w:szCs w:val="24"/>
         </w:rPr>
-        <w:t xml:space="preserve">be </w:t>
+        <w:t xml:space="preserve">, which can then </w:t>
       </w:r>
       <w:r>
         <w:rPr>
@@ -3089,7 +3011,7 @@
           <w:sz w:val="20"/>
           <w:szCs w:val="24"/>
         </w:rPr>
-        <w:t xml:space="preserve">passed to another function, such as </w:t>
+        <w:t xml:space="preserve">be </w:t>
       </w:r>
       <w:r>
         <w:rPr>
@@ -3098,7 +3020,7 @@
           <w:sz w:val="20"/>
           <w:szCs w:val="24"/>
         </w:rPr>
-        <w:t>Utilities: String to Attachment</w:t>
+        <w:t xml:space="preserve">passed to another function, such as </w:t>
       </w:r>
       <w:r>
         <w:rPr>
@@ -3107,7 +3029,7 @@
           <w:sz w:val="20"/>
           <w:szCs w:val="24"/>
         </w:rPr>
-        <w:t>, as s</w:t>
+        <w:t>Utilities: String to Attachment</w:t>
       </w:r>
       <w:r>
         <w:rPr>
@@ -3116,33 +3038,40 @@
           <w:sz w:val="20"/>
           <w:szCs w:val="24"/>
         </w:rPr>
-        <w:t>hown below.</w:t>
-      </w:r>
-    </w:p>
-    <w:p>
-      <w:pPr>
-        <w:pStyle w:val="Heading20"/>
-        <w:keepNext w:val="0"/>
+        <w:t>, as s</w:t>
+      </w:r>
+      <w:r>
         <w:rPr>
           <w:rFonts w:ascii="Arial" w:eastAsia="Times New Roman" w:hAnsi="Arial" w:cs="Times New Roman"/>
           <w:b w:val="0"/>
           <w:sz w:val="20"/>
           <w:szCs w:val="24"/>
         </w:rPr>
-      </w:pPr>
-      <w:r>
+        <w:t>hown below.</w:t>
+      </w:r>
+    </w:p>
+    <w:p>
+      <w:pPr>
+        <w:pStyle w:val="Heading20"/>
         <w:rPr>
           <w:rFonts w:ascii="Arial" w:eastAsia="Times New Roman" w:hAnsi="Arial" w:cs="Times New Roman"/>
           <w:b w:val="0"/>
-          <w:noProof/>
           <w:sz w:val="20"/>
           <w:szCs w:val="24"/>
         </w:rPr>
+      </w:pPr>
+      <w:r>
+        <w:rPr>
+          <w:rFonts w:ascii="Arial" w:eastAsia="Times New Roman" w:hAnsi="Arial" w:cs="Times New Roman"/>
+          <w:b w:val="0"/>
+          <w:sz w:val="20"/>
+          <w:szCs w:val="24"/>
+        </w:rPr>
         <w:drawing>
-          <wp:inline distT="0" distB="0" distL="0" distR="0" wp14:anchorId="733051C6" wp14:editId="0B3D075A">
-            <wp:extent cx="6097640" cy="3209730"/>
-            <wp:effectExtent l="152400" t="152400" r="360680" b="353060"/>
-            <wp:docPr id="9" name="Picture 9"/>
+          <wp:inline distT="0" distB="0" distL="0" distR="0" wp14:anchorId="1D4DE350" wp14:editId="5AB3CAE1">
+            <wp:extent cx="5486400" cy="2884170"/>
+            <wp:effectExtent l="0" t="0" r="0" b="11430"/>
+            <wp:docPr id="18" name="Picture 18"/>
             <wp:cNvGraphicFramePr>
               <a:graphicFrameLocks xmlns:a="http://schemas.openxmlformats.org/drawingml/2006/main" noChangeAspect="1"/>
             </wp:cNvGraphicFramePr>
@@ -3162,21 +3091,11 @@
                   <pic:spPr>
                     <a:xfrm>
                       <a:off x="0" y="0"/>
-                      <a:ext cx="6130789" cy="3227179"/>
+                      <a:ext cx="5486400" cy="2884170"/>
                     </a:xfrm>
                     <a:prstGeom prst="rect">
                       <a:avLst/>
                     </a:prstGeom>
-                    <a:ln>
-                      <a:noFill/>
-                    </a:ln>
-                    <a:effectLst>
-                      <a:outerShdw blurRad="292100" dist="139700" dir="2700000" algn="tl" rotWithShape="0">
-                        <a:srgbClr val="333333">
-                          <a:alpha val="65000"/>
-                        </a:srgbClr>
-                      </a:outerShdw>
-                    </a:effectLst>
                   </pic:spPr>
                 </pic:pic>
               </a:graphicData>
@@ -3188,15 +3107,7 @@
     <w:p>
       <w:pPr>
         <w:pStyle w:val="Heading20"/>
-      </w:pPr>
-      <w:r>
-        <w:lastRenderedPageBreak/>
-        <w:t>fn_rsa_netwitness: NetWitness Retrieve PCAP Data</w:t>
-      </w:r>
-    </w:p>
-    <w:p>
-      <w:pPr>
-        <w:pStyle w:val="Heading20"/>
+        <w:keepNext w:val="0"/>
         <w:rPr>
           <w:rFonts w:ascii="Arial" w:eastAsia="Times New Roman" w:hAnsi="Arial" w:cs="Times New Roman"/>
           <w:b w:val="0"/>
@@ -3204,15 +3115,26 @@
           <w:szCs w:val="24"/>
         </w:rPr>
       </w:pPr>
-      <w:r>
+    </w:p>
+    <w:p>
+      <w:pPr>
+        <w:pStyle w:val="Heading20"/>
+      </w:pPr>
+      <w:r>
+        <w:lastRenderedPageBreak/>
+        <w:t>fn_rsa_netwitness: NetWitness Retrieve PCAP Data</w:t>
+      </w:r>
+    </w:p>
+    <w:p>
+      <w:pPr>
+        <w:pStyle w:val="Heading20"/>
         <w:rPr>
           <w:rFonts w:ascii="Arial" w:eastAsia="Times New Roman" w:hAnsi="Arial" w:cs="Times New Roman"/>
           <w:b w:val="0"/>
           <w:sz w:val="20"/>
           <w:szCs w:val="24"/>
         </w:rPr>
-        <w:t xml:space="preserve">The </w:t>
-      </w:r>
+      </w:pPr>
       <w:r>
         <w:rPr>
           <w:rFonts w:ascii="Arial" w:eastAsia="Times New Roman" w:hAnsi="Arial" w:cs="Times New Roman"/>
@@ -3220,7 +3142,7 @@
           <w:sz w:val="20"/>
           <w:szCs w:val="24"/>
         </w:rPr>
-        <w:t xml:space="preserve">NetWitness Retrieve </w:t>
+        <w:t xml:space="preserve">The </w:t>
       </w:r>
       <w:r>
         <w:rPr>
@@ -3229,7 +3151,7 @@
           <w:sz w:val="20"/>
           <w:szCs w:val="24"/>
         </w:rPr>
-        <w:t>PCAP D</w:t>
+        <w:t xml:space="preserve">NetWitness Retrieve </w:t>
       </w:r>
       <w:r>
         <w:rPr>
@@ -3238,7 +3160,7 @@
           <w:sz w:val="20"/>
           <w:szCs w:val="24"/>
         </w:rPr>
-        <w:t xml:space="preserve">ata </w:t>
+        <w:t>PCAP D</w:t>
       </w:r>
       <w:r>
         <w:rPr>
@@ -3247,7 +3169,7 @@
           <w:sz w:val="20"/>
           <w:szCs w:val="24"/>
         </w:rPr>
-        <w:t>function return</w:t>
+        <w:t xml:space="preserve">ata </w:t>
       </w:r>
       <w:r>
         <w:rPr>
@@ -3256,7 +3178,7 @@
           <w:sz w:val="20"/>
           <w:szCs w:val="24"/>
         </w:rPr>
-        <w:t>s</w:t>
+        <w:t>function return</w:t>
       </w:r>
       <w:r>
         <w:rPr>
@@ -3265,7 +3187,7 @@
           <w:sz w:val="20"/>
           <w:szCs w:val="24"/>
         </w:rPr>
-        <w:t xml:space="preserve"> a PCAP data file of the specific network data based on a </w:t>
+        <w:t>s</w:t>
       </w:r>
       <w:r>
         <w:rPr>
@@ -3274,7 +3196,7 @@
           <w:sz w:val="20"/>
           <w:szCs w:val="24"/>
         </w:rPr>
-        <w:t xml:space="preserve">given </w:t>
+        <w:t xml:space="preserve"> a PCAP data file of the specific network data based on a </w:t>
       </w:r>
       <w:r>
         <w:rPr>
@@ -3283,33 +3205,40 @@
           <w:sz w:val="20"/>
           <w:szCs w:val="24"/>
         </w:rPr>
-        <w:t>timeframe or comma separated list of session IDs.</w:t>
-      </w:r>
-    </w:p>
-    <w:p>
-      <w:pPr>
-        <w:pStyle w:val="Heading20"/>
-        <w:keepNext w:val="0"/>
+        <w:t xml:space="preserve">given </w:t>
+      </w:r>
+      <w:r>
         <w:rPr>
           <w:rFonts w:ascii="Arial" w:eastAsia="Times New Roman" w:hAnsi="Arial" w:cs="Times New Roman"/>
           <w:b w:val="0"/>
           <w:sz w:val="20"/>
           <w:szCs w:val="24"/>
         </w:rPr>
-      </w:pPr>
-      <w:r>
+        <w:t>timeframe or comma separated list of session IDs.</w:t>
+      </w:r>
+    </w:p>
+    <w:p>
+      <w:pPr>
+        <w:pStyle w:val="Heading20"/>
         <w:rPr>
           <w:rFonts w:ascii="Arial" w:eastAsia="Times New Roman" w:hAnsi="Arial" w:cs="Times New Roman"/>
           <w:b w:val="0"/>
-          <w:noProof/>
           <w:sz w:val="20"/>
           <w:szCs w:val="24"/>
         </w:rPr>
+      </w:pPr>
+      <w:r>
+        <w:rPr>
+          <w:rFonts w:ascii="Arial" w:eastAsia="Times New Roman" w:hAnsi="Arial" w:cs="Times New Roman"/>
+          <w:b w:val="0"/>
+          <w:sz w:val="20"/>
+          <w:szCs w:val="24"/>
+        </w:rPr>
         <w:drawing>
-          <wp:inline distT="0" distB="0" distL="0" distR="0" wp14:anchorId="27F7FB3E" wp14:editId="2138922A">
-            <wp:extent cx="5486400" cy="3225800"/>
-            <wp:effectExtent l="152400" t="152400" r="361950" b="355600"/>
-            <wp:docPr id="10" name="Picture 10"/>
+          <wp:inline distT="0" distB="0" distL="0" distR="0" wp14:anchorId="55AB5416" wp14:editId="5B7C1947">
+            <wp:extent cx="5486400" cy="3291840"/>
+            <wp:effectExtent l="0" t="0" r="0" b="10160"/>
+            <wp:docPr id="17" name="Picture 17"/>
             <wp:cNvGraphicFramePr>
               <a:graphicFrameLocks xmlns:a="http://schemas.openxmlformats.org/drawingml/2006/main" noChangeAspect="1"/>
             </wp:cNvGraphicFramePr>
@@ -3329,21 +3258,11 @@
                   <pic:spPr>
                     <a:xfrm>
                       <a:off x="0" y="0"/>
-                      <a:ext cx="5486400" cy="3225800"/>
+                      <a:ext cx="5486400" cy="3291840"/>
                     </a:xfrm>
                     <a:prstGeom prst="rect">
                       <a:avLst/>
                     </a:prstGeom>
-                    <a:ln>
-                      <a:noFill/>
-                    </a:ln>
-                    <a:effectLst>
-                      <a:outerShdw blurRad="292100" dist="139700" dir="2700000" algn="tl" rotWithShape="0">
-                        <a:srgbClr val="333333">
-                          <a:alpha val="65000"/>
-                        </a:srgbClr>
-                      </a:outerShdw>
-                    </a:effectLst>
                   </pic:spPr>
                 </pic:pic>
               </a:graphicData>
@@ -3355,6 +3274,7 @@
     <w:p>
       <w:pPr>
         <w:pStyle w:val="Heading20"/>
+        <w:keepNext w:val="0"/>
         <w:rPr>
           <w:rFonts w:ascii="Arial" w:eastAsia="Times New Roman" w:hAnsi="Arial" w:cs="Times New Roman"/>
           <w:b w:val="0"/>
@@ -3362,16 +3282,17 @@
           <w:szCs w:val="24"/>
         </w:rPr>
       </w:pPr>
-      <w:r>
+    </w:p>
+    <w:p>
+      <w:pPr>
+        <w:pStyle w:val="Heading20"/>
         <w:rPr>
           <w:rFonts w:ascii="Arial" w:eastAsia="Times New Roman" w:hAnsi="Arial" w:cs="Times New Roman"/>
           <w:b w:val="0"/>
           <w:sz w:val="20"/>
           <w:szCs w:val="24"/>
         </w:rPr>
-        <w:lastRenderedPageBreak/>
-        <w:t>This function automatically add</w:t>
-      </w:r>
+      </w:pPr>
       <w:r>
         <w:rPr>
           <w:rFonts w:ascii="Arial" w:eastAsia="Times New Roman" w:hAnsi="Arial" w:cs="Times New Roman"/>
@@ -3379,7 +3300,8 @@
           <w:sz w:val="20"/>
           <w:szCs w:val="24"/>
         </w:rPr>
-        <w:t>s</w:t>
+        <w:lastRenderedPageBreak/>
+        <w:t>This function automatically add</w:t>
       </w:r>
       <w:r>
         <w:rPr>
@@ -3388,32 +3310,40 @@
           <w:sz w:val="20"/>
           <w:szCs w:val="24"/>
         </w:rPr>
-        <w:t xml:space="preserve"> the PCAP data as an attachment to the incident. An example of this function being used in a workflow is shown below.</w:t>
-      </w:r>
-    </w:p>
-    <w:p>
-      <w:pPr>
-        <w:pStyle w:val="Heading20"/>
+        <w:t>s</w:t>
+      </w:r>
+      <w:r>
         <w:rPr>
           <w:rFonts w:ascii="Arial" w:eastAsia="Times New Roman" w:hAnsi="Arial" w:cs="Times New Roman"/>
           <w:b w:val="0"/>
           <w:sz w:val="20"/>
           <w:szCs w:val="24"/>
         </w:rPr>
-      </w:pPr>
-      <w:r>
+        <w:t xml:space="preserve"> the PCAP data as an attachment to the incident. An example of this function being used in a workflow is shown below.</w:t>
+      </w:r>
+    </w:p>
+    <w:p>
+      <w:pPr>
+        <w:pStyle w:val="Heading20"/>
         <w:rPr>
           <w:rFonts w:ascii="Arial" w:eastAsia="Times New Roman" w:hAnsi="Arial" w:cs="Times New Roman"/>
           <w:b w:val="0"/>
-          <w:noProof/>
           <w:sz w:val="20"/>
           <w:szCs w:val="24"/>
         </w:rPr>
+      </w:pPr>
+      <w:r>
+        <w:rPr>
+          <w:rFonts w:ascii="Arial" w:eastAsia="Times New Roman" w:hAnsi="Arial" w:cs="Times New Roman"/>
+          <w:b w:val="0"/>
+          <w:sz w:val="20"/>
+          <w:szCs w:val="24"/>
+        </w:rPr>
         <w:drawing>
-          <wp:inline distT="0" distB="0" distL="0" distR="0" wp14:anchorId="12609CCF" wp14:editId="774E522C">
-            <wp:extent cx="5486400" cy="3055620"/>
-            <wp:effectExtent l="152400" t="152400" r="361950" b="354330"/>
-            <wp:docPr id="12" name="Picture 12"/>
+          <wp:inline distT="0" distB="0" distL="0" distR="0" wp14:anchorId="16D390DE" wp14:editId="5317E035">
+            <wp:extent cx="5486400" cy="2931795"/>
+            <wp:effectExtent l="0" t="0" r="0" b="0"/>
+            <wp:docPr id="19" name="Picture 19"/>
             <wp:cNvGraphicFramePr>
               <a:graphicFrameLocks xmlns:a="http://schemas.openxmlformats.org/drawingml/2006/main" noChangeAspect="1"/>
             </wp:cNvGraphicFramePr>
@@ -3433,21 +3363,11 @@
                   <pic:spPr>
                     <a:xfrm>
                       <a:off x="0" y="0"/>
-                      <a:ext cx="5486400" cy="3055620"/>
+                      <a:ext cx="5486400" cy="2931795"/>
                     </a:xfrm>
                     <a:prstGeom prst="rect">
                       <a:avLst/>
                     </a:prstGeom>
-                    <a:ln>
-                      <a:noFill/>
-                    </a:ln>
-                    <a:effectLst>
-                      <a:outerShdw blurRad="292100" dist="139700" dir="2700000" algn="tl" rotWithShape="0">
-                        <a:srgbClr val="333333">
-                          <a:alpha val="65000"/>
-                        </a:srgbClr>
-                      </a:outerShdw>
-                    </a:effectLst>
                   </pic:spPr>
                 </pic:pic>
               </a:graphicData>
@@ -3458,6 +3378,17 @@
     </w:p>
     <w:p>
       <w:pPr>
+        <w:pStyle w:val="Heading20"/>
+        <w:rPr>
+          <w:rFonts w:ascii="Arial" w:eastAsia="Times New Roman" w:hAnsi="Arial" w:cs="Times New Roman"/>
+          <w:b w:val="0"/>
+          <w:sz w:val="20"/>
+          <w:szCs w:val="24"/>
+        </w:rPr>
+      </w:pPr>
+    </w:p>
+    <w:p>
+      <w:pPr>
         <w:pStyle w:val="Heading10"/>
       </w:pPr>
       <w:r>
@@ -3475,42 +3406,39 @@
         <w:pStyle w:val="BodyText"/>
       </w:pPr>
       <w:r>
-        <w:t xml:space="preserve">The NetWitness integration </w:t>
+        <w:t>The NetWitness integration workflow</w:t>
+      </w:r>
+      <w:r>
+        <w:t>,</w:t>
+      </w:r>
+      <w:r>
+        <w:t xml:space="preserve"> (Exampl</w:t>
+      </w:r>
+      <w:r>
+        <w:t>e) NetWitness Retrieve Log File</w:t>
+      </w:r>
+      <w:r>
+        <w:t>,</w:t>
+      </w:r>
+      <w:r>
+        <w:t xml:space="preserve"> uses the Utilities: String to Attachment function. </w:t>
+      </w:r>
+      <w:r>
+        <w:t>This function must be present f</w:t>
+      </w:r>
+      <w:r>
+        <w:t xml:space="preserve">or the data to be imported into the Resilient platform correctly. </w:t>
+      </w:r>
+    </w:p>
+    <w:p>
+      <w:pPr>
+        <w:pStyle w:val="Heading20"/>
+      </w:pPr>
+      <w:r>
+        <w:br w:type="page"/>
       </w:r>
       <w:bookmarkStart w:id="8" w:name="_GoBack"/>
       <w:bookmarkEnd w:id="8"/>
-      <w:r>
-        <w:t>workflow</w:t>
-      </w:r>
-      <w:r>
-        <w:t>,</w:t>
-      </w:r>
-      <w:r>
-        <w:t xml:space="preserve"> (Exampl</w:t>
-      </w:r>
-      <w:r>
-        <w:t>e) NetWitness Retrieve Log File</w:t>
-      </w:r>
-      <w:r>
-        <w:t>,</w:t>
-      </w:r>
-      <w:r>
-        <w:t xml:space="preserve"> uses the Utilities: String to Attachment function. </w:t>
-      </w:r>
-      <w:r>
-        <w:t>This function must be present f</w:t>
-      </w:r>
-      <w:r>
-        <w:t xml:space="preserve">or the data to be imported into the Resilient platform correctly. </w:t>
-      </w:r>
-    </w:p>
-    <w:p>
-      <w:pPr>
-        <w:pStyle w:val="Heading20"/>
-      </w:pPr>
-      <w:r>
-        <w:br w:type="page"/>
-      </w:r>
     </w:p>
     <w:p>
       <w:pPr>
@@ -3886,7 +3814,7 @@
         <w:sz w:val="18"/>
         <w:szCs w:val="18"/>
       </w:rPr>
-      <w:t>3</w:t>
+      <w:t>2</w:t>
     </w:r>
     <w:r>
       <w:rPr>
@@ -8386,7 +8314,7 @@
 </file>
 
 <file path=customXml/itemProps1.xml><?xml version="1.0" encoding="utf-8"?>
-<ds:datastoreItem xmlns:ds="http://schemas.openxmlformats.org/officeDocument/2006/customXml" ds:itemID="{A175942C-C3CC-A645-AF48-BB8E99D82970}">
+<ds:datastoreItem xmlns:ds="http://schemas.openxmlformats.org/officeDocument/2006/customXml" ds:itemID="{BA02682C-DDB5-764C-88D8-D1D7BD02DB0B}">
   <ds:schemaRefs>
     <ds:schemaRef ds:uri="http://schemas.openxmlformats.org/officeDocument/2006/bibliography"/>
   </ds:schemaRefs>

</xml_diff>

<commit_message>
remove dependency on fn_utilities in retrieve log
</commit_message>
<xml_diff>
--- a/fn_rsa_netwitness/doc/RSA_NetWitness_Functions.docx
+++ b/fn_rsa_netwitness/doc/RSA_NetWitness_Functions.docx
@@ -1,6 +1,6 @@
 
 <file path=word/document.xml><?xml version="1.0" encoding="utf-8"?>
-<w:document xmlns:wpc="http://schemas.microsoft.com/office/word/2010/wordprocessingCanvas" xmlns:mo="http://schemas.microsoft.com/office/mac/office/2008/main" xmlns:mc="http://schemas.openxmlformats.org/markup-compatibility/2006" xmlns:mv="urn:schemas-microsoft-com:mac:vml" xmlns:o="urn:schemas-microsoft-com:office:office" xmlns:r="http://schemas.openxmlformats.org/officeDocument/2006/relationships" xmlns:m="http://schemas.openxmlformats.org/officeDocument/2006/math" xmlns:v="urn:schemas-microsoft-com:vml" xmlns:wp14="http://schemas.microsoft.com/office/word/2010/wordprocessingDrawing" xmlns:wp="http://schemas.openxmlformats.org/drawingml/2006/wordprocessingDrawing" xmlns:w10="urn:schemas-microsoft-com:office:word" xmlns:w="http://schemas.openxmlformats.org/wordprocessingml/2006/main" xmlns:w14="http://schemas.microsoft.com/office/word/2010/wordml" xmlns:w15="http://schemas.microsoft.com/office/word/2012/wordml" xmlns:wpg="http://schemas.microsoft.com/office/word/2010/wordprocessingGroup" xmlns:wpi="http://schemas.microsoft.com/office/word/2010/wordprocessingInk" xmlns:wne="http://schemas.microsoft.com/office/word/2006/wordml" xmlns:wps="http://schemas.microsoft.com/office/word/2010/wordprocessingShape" mc:Ignorable="w14 w15 wp14">
+<w:document xmlns:wpc="http://schemas.microsoft.com/office/word/2010/wordprocessingCanvas" xmlns:cx="http://schemas.microsoft.com/office/drawing/2014/chartex" xmlns:cx1="http://schemas.microsoft.com/office/drawing/2015/9/8/chartex" xmlns:cx2="http://schemas.microsoft.com/office/drawing/2015/10/21/chartex" xmlns:cx3="http://schemas.microsoft.com/office/drawing/2016/5/9/chartex" xmlns:cx4="http://schemas.microsoft.com/office/drawing/2016/5/10/chartex" xmlns:cx5="http://schemas.microsoft.com/office/drawing/2016/5/11/chartex" xmlns:cx6="http://schemas.microsoft.com/office/drawing/2016/5/12/chartex" xmlns:cx7="http://schemas.microsoft.com/office/drawing/2016/5/13/chartex" xmlns:cx8="http://schemas.microsoft.com/office/drawing/2016/5/14/chartex" xmlns:mc="http://schemas.openxmlformats.org/markup-compatibility/2006" xmlns:aink="http://schemas.microsoft.com/office/drawing/2016/ink" xmlns:am3d="http://schemas.microsoft.com/office/drawing/2017/model3d" xmlns:o="urn:schemas-microsoft-com:office:office" xmlns:r="http://schemas.openxmlformats.org/officeDocument/2006/relationships" xmlns:m="http://schemas.openxmlformats.org/officeDocument/2006/math" xmlns:v="urn:schemas-microsoft-com:vml" xmlns:wp14="http://schemas.microsoft.com/office/word/2010/wordprocessingDrawing" xmlns:wp="http://schemas.openxmlformats.org/drawingml/2006/wordprocessingDrawing" xmlns:w10="urn:schemas-microsoft-com:office:word" xmlns:w="http://schemas.openxmlformats.org/wordprocessingml/2006/main" xmlns:w14="http://schemas.microsoft.com/office/word/2010/wordml" xmlns:w15="http://schemas.microsoft.com/office/word/2012/wordml" xmlns:w16cex="http://schemas.microsoft.com/office/word/2018/wordml/cex" xmlns:w16cid="http://schemas.microsoft.com/office/word/2016/wordml/cid" xmlns:w16="http://schemas.microsoft.com/office/word/2018/wordml" xmlns:w16se="http://schemas.microsoft.com/office/word/2015/wordml/symex" xmlns:wpg="http://schemas.microsoft.com/office/word/2010/wordprocessingGroup" xmlns:wpi="http://schemas.microsoft.com/office/word/2010/wordprocessingInk" xmlns:wne="http://schemas.microsoft.com/office/word/2006/wordml" xmlns:wps="http://schemas.microsoft.com/office/word/2010/wordprocessingShape" mc:Ignorable="w14 w15 w16se w16cid w16 w16cex wp14">
   <w:background w:color="FFFFFF"/>
   <w:body>
     <w:p>
@@ -157,12 +157,20 @@
         <w:rPr>
           <w:color w:val="FF8300"/>
         </w:rPr>
-        <w:t>RSA NetWitness</w:t>
-      </w:r>
+        <w:t xml:space="preserve">RSA </w:t>
+      </w:r>
+      <w:proofErr w:type="spellStart"/>
       <w:r>
         <w:rPr>
           <w:color w:val="FF8300"/>
         </w:rPr>
+        <w:t>NetWitness</w:t>
+      </w:r>
+      <w:proofErr w:type="spellEnd"/>
+      <w:r>
+        <w:rPr>
+          <w:color w:val="FF8300"/>
+        </w:rPr>
         <w:t xml:space="preserve"> Function</w:t>
       </w:r>
       <w:r>
@@ -175,8 +183,16 @@
         <w:rPr>
           <w:color w:val="FF8300"/>
         </w:rPr>
-        <w:t xml:space="preserve"> V1.0.0</w:t>
-      </w:r>
+        <w:t xml:space="preserve"> V1.0.</w:t>
+      </w:r>
+      <w:r>
+        <w:rPr>
+          <w:color w:val="FF8300"/>
+        </w:rPr>
+        <w:t>1</w:t>
+      </w:r>
+      <w:bookmarkStart w:id="1" w:name="_GoBack"/>
+      <w:bookmarkEnd w:id="1"/>
     </w:p>
     <w:p>
       <w:pPr>
@@ -248,8 +264,16 @@
         <w:rPr>
           <w:iCs/>
         </w:rPr>
-        <w:t>RSA NetWitness</w:t>
-      </w:r>
+        <w:t xml:space="preserve">RSA </w:t>
+      </w:r>
+      <w:proofErr w:type="spellStart"/>
+      <w:r>
+        <w:rPr>
+          <w:iCs/>
+        </w:rPr>
+        <w:t>NetWitness</w:t>
+      </w:r>
+      <w:proofErr w:type="spellEnd"/>
       <w:r>
         <w:rPr>
           <w:rStyle w:val="IntenseEmphasis"/>
@@ -291,8 +315,9 @@
           <w:color w:val="000000"/>
           <w:szCs w:val="20"/>
         </w:rPr>
-        <w:t xml:space="preserve">The RSA NetWitness functions </w:t>
-      </w:r>
+        <w:t xml:space="preserve">The RSA </w:t>
+      </w:r>
+      <w:proofErr w:type="spellStart"/>
       <w:r>
         <w:rPr>
           <w:rFonts w:eastAsia="Arial" w:cs="Arial"/>
@@ -300,8 +325,9 @@
           <w:color w:val="000000"/>
           <w:szCs w:val="20"/>
         </w:rPr>
-        <w:t xml:space="preserve">query </w:t>
-      </w:r>
+        <w:t>NetWitness</w:t>
+      </w:r>
+      <w:proofErr w:type="spellEnd"/>
       <w:r>
         <w:rPr>
           <w:rFonts w:eastAsia="Arial" w:cs="Arial"/>
@@ -309,7 +335,7 @@
           <w:color w:val="000000"/>
           <w:szCs w:val="20"/>
         </w:rPr>
-        <w:t xml:space="preserve">for metadata and return </w:t>
+        <w:t xml:space="preserve"> functions </w:t>
       </w:r>
       <w:r>
         <w:rPr>
@@ -318,7 +344,7 @@
           <w:color w:val="000000"/>
           <w:szCs w:val="20"/>
         </w:rPr>
-        <w:t>pcap</w:t>
+        <w:t xml:space="preserve">query </w:t>
       </w:r>
       <w:r>
         <w:rPr>
@@ -327,6 +353,26 @@
           <w:color w:val="000000"/>
           <w:szCs w:val="20"/>
         </w:rPr>
+        <w:t xml:space="preserve">for metadata and return </w:t>
+      </w:r>
+      <w:proofErr w:type="spellStart"/>
+      <w:r>
+        <w:rPr>
+          <w:rFonts w:eastAsia="Arial" w:cs="Arial"/>
+          <w:iCs/>
+          <w:color w:val="000000"/>
+          <w:szCs w:val="20"/>
+        </w:rPr>
+        <w:t>pcap</w:t>
+      </w:r>
+      <w:proofErr w:type="spellEnd"/>
+      <w:r>
+        <w:rPr>
+          <w:rFonts w:eastAsia="Arial" w:cs="Arial"/>
+          <w:iCs/>
+          <w:color w:val="000000"/>
+          <w:szCs w:val="20"/>
+        </w:rPr>
         <w:t xml:space="preserve"> and log files for specific times and sessions.</w:t>
       </w:r>
     </w:p>
@@ -343,7 +389,7 @@
         <w:pStyle w:val="BodyText"/>
         <w:keepNext/>
       </w:pPr>
-      <w:bookmarkStart w:id="1" w:name="_Toc510253265"/>
+      <w:bookmarkStart w:id="2" w:name="_Toc510253265"/>
       <w:r>
         <w:rPr>
           <w:rFonts w:cs="Arial"/>
@@ -420,14 +466,27 @@
       <w:r>
         <w:t xml:space="preserve">The </w:t>
       </w:r>
-      <w:r>
-        <w:t xml:space="preserve">fn_utilities integration </w:t>
+      <w:proofErr w:type="spellStart"/>
+      <w:r>
+        <w:t>fn_utilities</w:t>
+      </w:r>
+      <w:proofErr w:type="spellEnd"/>
+      <w:r>
+        <w:t xml:space="preserve"> integration </w:t>
       </w:r>
       <w:r>
         <w:t xml:space="preserve">must be deployed to the Resilient platform. </w:t>
       </w:r>
       <w:r>
-        <w:t xml:space="preserve">The example_netwitness_retrieve_log_file workflow </w:t>
+        <w:t xml:space="preserve">The </w:t>
+      </w:r>
+      <w:proofErr w:type="spellStart"/>
+      <w:r>
+        <w:t>example_netwitness_retrieve_log_file</w:t>
+      </w:r>
+      <w:proofErr w:type="spellEnd"/>
+      <w:r>
+        <w:t xml:space="preserve"> workflow </w:t>
       </w:r>
       <w:r>
         <w:t xml:space="preserve">in </w:t>
@@ -439,8 +498,16 @@
         <w:rPr>
           <w:iCs/>
         </w:rPr>
-        <w:t>RSA NetWitness</w:t>
-      </w:r>
+        <w:t xml:space="preserve">RSA </w:t>
+      </w:r>
+      <w:proofErr w:type="spellStart"/>
+      <w:r>
+        <w:rPr>
+          <w:iCs/>
+        </w:rPr>
+        <w:t>NetWitness</w:t>
+      </w:r>
+      <w:proofErr w:type="spellEnd"/>
       <w:r>
         <w:t xml:space="preserve"> package </w:t>
       </w:r>
@@ -454,10 +521,26 @@
         <w:t>Utilities: String to Attachment</w:t>
       </w:r>
       <w:r>
-        <w:t xml:space="preserve"> in the fn_utilities integration. </w:t>
-      </w:r>
-      <w:r>
-        <w:t xml:space="preserve">You can find the fn_utilities integration on the </w:t>
+        <w:t xml:space="preserve"> in the </w:t>
+      </w:r>
+      <w:proofErr w:type="spellStart"/>
+      <w:r>
+        <w:t>fn_utilities</w:t>
+      </w:r>
+      <w:proofErr w:type="spellEnd"/>
+      <w:r>
+        <w:t xml:space="preserve"> integration. </w:t>
+      </w:r>
+      <w:r>
+        <w:t xml:space="preserve">You can find the </w:t>
+      </w:r>
+      <w:proofErr w:type="spellStart"/>
+      <w:r>
+        <w:t>fn_utilities</w:t>
+      </w:r>
+      <w:proofErr w:type="spellEnd"/>
+      <w:r>
+        <w:t xml:space="preserve"> integration on the </w:t>
       </w:r>
       <w:hyperlink r:id="rId11" w:history="1">
         <w:r>
@@ -475,12 +558,12 @@
       <w:pPr>
         <w:pStyle w:val="Heading20"/>
       </w:pPr>
-      <w:bookmarkStart w:id="2" w:name="_Toc509305886"/>
+      <w:bookmarkStart w:id="3" w:name="_Toc509305886"/>
       <w:r>
         <w:lastRenderedPageBreak/>
         <w:t>Install the Python components</w:t>
       </w:r>
-      <w:bookmarkEnd w:id="2"/>
+      <w:bookmarkEnd w:id="3"/>
     </w:p>
     <w:p>
       <w:pPr>
@@ -544,8 +627,13 @@
         <w:ind w:left="547"/>
         <w:contextualSpacing/>
       </w:pPr>
-      <w:r>
-        <w:t>sudo pip install --upgrade pip</w:t>
+      <w:proofErr w:type="spellStart"/>
+      <w:r>
+        <w:t>sudo</w:t>
+      </w:r>
+      <w:proofErr w:type="spellEnd"/>
+      <w:r>
+        <w:t xml:space="preserve"> pip install --upgrade pip</w:t>
       </w:r>
     </w:p>
     <w:p>
@@ -555,9 +643,19 @@
         <w:ind w:left="547"/>
         <w:contextualSpacing/>
       </w:pPr>
-      <w:r>
-        <w:t>sudo pip install --upgrade setuptools</w:t>
-      </w:r>
+      <w:proofErr w:type="spellStart"/>
+      <w:r>
+        <w:t>sudo</w:t>
+      </w:r>
+      <w:proofErr w:type="spellEnd"/>
+      <w:r>
+        <w:t xml:space="preserve"> pip install --upgrade </w:t>
+      </w:r>
+      <w:proofErr w:type="spellStart"/>
+      <w:r>
+        <w:t>setuptools</w:t>
+      </w:r>
+      <w:proofErr w:type="spellEnd"/>
     </w:p>
     <w:p>
       <w:pPr>
@@ -566,8 +664,13 @@
         <w:ind w:left="547"/>
         <w:contextualSpacing/>
       </w:pPr>
-      <w:r>
-        <w:t>sudo pip install --upgrade resilient-circuits</w:t>
+      <w:proofErr w:type="spellStart"/>
+      <w:r>
+        <w:t>sudo</w:t>
+      </w:r>
+      <w:proofErr w:type="spellEnd"/>
+      <w:r>
+        <w:t xml:space="preserve"> pip install --upgrade resilient-circuits</w:t>
       </w:r>
     </w:p>
     <w:p>
@@ -604,11 +707,24 @@
         <w:pStyle w:val="Code0"/>
         <w:ind w:left="0"/>
       </w:pPr>
-      <w:r>
-        <w:t>sudo pip install --upgrade fn_</w:t>
-      </w:r>
-      <w:r>
-        <w:t>rsa_netwitness-&lt;version</w:t>
+      <w:proofErr w:type="spellStart"/>
+      <w:r>
+        <w:t>sudo</w:t>
+      </w:r>
+      <w:proofErr w:type="spellEnd"/>
+      <w:r>
+        <w:t xml:space="preserve"> pip install --upgrade </w:t>
+      </w:r>
+      <w:proofErr w:type="spellStart"/>
+      <w:r>
+        <w:t>fn_</w:t>
+      </w:r>
+      <w:r>
+        <w:t>rsa_netwitness</w:t>
+      </w:r>
+      <w:proofErr w:type="spellEnd"/>
+      <w:r>
+        <w:t>-&lt;version</w:t>
       </w:r>
       <w:proofErr w:type="gramStart"/>
       <w:r>
@@ -697,7 +813,23 @@
           <w:rFonts w:cs="Arial"/>
           <w:color w:val="000000"/>
         </w:rPr>
-        <w:t xml:space="preserve">Using sudo, </w:t>
+        <w:t xml:space="preserve">Using </w:t>
+      </w:r>
+      <w:proofErr w:type="spellStart"/>
+      <w:r>
+        <w:rPr>
+          <w:rFonts w:cs="Arial"/>
+          <w:color w:val="000000"/>
+        </w:rPr>
+        <w:t>sudo</w:t>
+      </w:r>
+      <w:proofErr w:type="spellEnd"/>
+      <w:r>
+        <w:rPr>
+          <w:rFonts w:cs="Arial"/>
+          <w:color w:val="000000"/>
+        </w:rPr>
+        <w:t xml:space="preserve">, </w:t>
       </w:r>
       <w:r>
         <w:rPr>
@@ -713,8 +845,21 @@
         <w:keepNext/>
         <w:ind w:left="720"/>
       </w:pPr>
-      <w:r>
-        <w:t>sudo su - integration</w:t>
+      <w:proofErr w:type="spellStart"/>
+      <w:r>
+        <w:t>sudo</w:t>
+      </w:r>
+      <w:proofErr w:type="spellEnd"/>
+      <w:r>
+        <w:t xml:space="preserve"> </w:t>
+      </w:r>
+      <w:proofErr w:type="spellStart"/>
+      <w:r>
+        <w:t>su</w:t>
+      </w:r>
+      <w:proofErr w:type="spellEnd"/>
+      <w:r>
+        <w:t xml:space="preserve"> - integration</w:t>
       </w:r>
     </w:p>
     <w:p>
@@ -882,34 +1027,43 @@
           <w:rFonts w:cs="Arial"/>
           <w:color w:val="000000"/>
         </w:rPr>
-        <w:t>In the [fn</w:t>
-      </w:r>
+        <w:t>In the [</w:t>
+      </w:r>
+      <w:proofErr w:type="spellStart"/>
       <w:r>
         <w:rPr>
           <w:rFonts w:cs="Arial"/>
           <w:color w:val="000000"/>
         </w:rPr>
-        <w:t>_</w:t>
+        <w:t>fn</w:t>
       </w:r>
       <w:r>
         <w:rPr>
           <w:rFonts w:cs="Arial"/>
           <w:color w:val="000000"/>
         </w:rPr>
-        <w:t>rsa_netwitness</w:t>
+        <w:t>_</w:t>
       </w:r>
       <w:r>
         <w:rPr>
           <w:rFonts w:cs="Arial"/>
           <w:color w:val="000000"/>
         </w:rPr>
-        <w:t>]</w:t>
-      </w:r>
+        <w:t>rsa_netwitness</w:t>
+      </w:r>
+      <w:proofErr w:type="spellEnd"/>
       <w:r>
         <w:rPr>
           <w:rFonts w:cs="Arial"/>
           <w:color w:val="000000"/>
         </w:rPr>
+        <w:t>]</w:t>
+      </w:r>
+      <w:r>
+        <w:rPr>
+          <w:rFonts w:cs="Arial"/>
+          <w:color w:val="000000"/>
+        </w:rPr>
         <w:t xml:space="preserve"> section, edit the settings as follows:</w:t>
       </w:r>
     </w:p>
@@ -918,8 +1072,13 @@
         <w:pStyle w:val="Code0"/>
         <w:ind w:left="720"/>
       </w:pPr>
-      <w:r>
-        <w:t>nw_packet_server_url=&lt;http://test.nw_packet_server.com:50104&gt;</w:t>
+      <w:proofErr w:type="spellStart"/>
+      <w:r>
+        <w:t>nw_packet_server_url</w:t>
+      </w:r>
+      <w:proofErr w:type="spellEnd"/>
+      <w:r>
+        <w:t>=&lt;http://test.nw_packet_server.com:50104&gt;</w:t>
       </w:r>
     </w:p>
     <w:p>
@@ -927,8 +1086,21 @@
         <w:pStyle w:val="Code0"/>
         <w:ind w:left="720"/>
       </w:pPr>
-      <w:r>
-        <w:t>nw_packet_server_user=&lt;nw_packet_server_username&gt;</w:t>
+      <w:proofErr w:type="spellStart"/>
+      <w:r>
+        <w:t>nw_packet_server_user</w:t>
+      </w:r>
+      <w:proofErr w:type="spellEnd"/>
+      <w:r>
+        <w:t>=&lt;</w:t>
+      </w:r>
+      <w:proofErr w:type="spellStart"/>
+      <w:r>
+        <w:t>nw_packet_server_username</w:t>
+      </w:r>
+      <w:proofErr w:type="spellEnd"/>
+      <w:r>
+        <w:t>&gt;</w:t>
       </w:r>
     </w:p>
     <w:p>
@@ -936,8 +1108,21 @@
         <w:pStyle w:val="Code0"/>
         <w:ind w:left="720"/>
       </w:pPr>
-      <w:r>
-        <w:t>nw_packet_server_password=&lt;nw_packet_server_password&gt;</w:t>
+      <w:proofErr w:type="spellStart"/>
+      <w:r>
+        <w:t>nw_packet_server_password</w:t>
+      </w:r>
+      <w:proofErr w:type="spellEnd"/>
+      <w:r>
+        <w:t>=&lt;</w:t>
+      </w:r>
+      <w:proofErr w:type="spellStart"/>
+      <w:r>
+        <w:t>nw_packet_server_password</w:t>
+      </w:r>
+      <w:proofErr w:type="spellEnd"/>
+      <w:r>
+        <w:t>&gt;</w:t>
       </w:r>
     </w:p>
     <w:p>
@@ -945,8 +1130,21 @@
         <w:pStyle w:val="Code0"/>
         <w:ind w:left="720"/>
       </w:pPr>
-      <w:r>
-        <w:t>nw_packet_server_verify=[true|false]</w:t>
+      <w:proofErr w:type="spellStart"/>
+      <w:r>
+        <w:t>nw_packet_server_verify</w:t>
+      </w:r>
+      <w:proofErr w:type="spellEnd"/>
+      <w:r>
+        <w:t>=[</w:t>
+      </w:r>
+      <w:proofErr w:type="spellStart"/>
+      <w:r>
+        <w:t>true|false</w:t>
+      </w:r>
+      <w:proofErr w:type="spellEnd"/>
+      <w:r>
+        <w:t>]</w:t>
       </w:r>
     </w:p>
     <w:p>
@@ -960,8 +1158,13 @@
         <w:pStyle w:val="Code0"/>
         <w:ind w:left="720"/>
       </w:pPr>
-      <w:r>
-        <w:t>nw_log_server_url=&lt;http://test.nw_log_server.com:50102&gt;</w:t>
+      <w:proofErr w:type="spellStart"/>
+      <w:r>
+        <w:t>nw_log_server_url</w:t>
+      </w:r>
+      <w:proofErr w:type="spellEnd"/>
+      <w:r>
+        <w:t>=&lt;http://test.nw_log_server.com:50102&gt;</w:t>
       </w:r>
     </w:p>
     <w:p>
@@ -969,8 +1172,21 @@
         <w:pStyle w:val="Code0"/>
         <w:ind w:left="720"/>
       </w:pPr>
-      <w:r>
-        <w:t>nw_log_server_user=&lt;nw_log_server_username&gt;</w:t>
+      <w:proofErr w:type="spellStart"/>
+      <w:r>
+        <w:t>nw_log_server_user</w:t>
+      </w:r>
+      <w:proofErr w:type="spellEnd"/>
+      <w:r>
+        <w:t>=&lt;</w:t>
+      </w:r>
+      <w:proofErr w:type="spellStart"/>
+      <w:r>
+        <w:t>nw_log_server_username</w:t>
+      </w:r>
+      <w:proofErr w:type="spellEnd"/>
+      <w:r>
+        <w:t>&gt;</w:t>
       </w:r>
     </w:p>
     <w:p>
@@ -978,8 +1194,21 @@
         <w:pStyle w:val="Code0"/>
         <w:ind w:left="720"/>
       </w:pPr>
-      <w:r>
-        <w:t>nw_log_server_password=&lt;nw_log_server_password&gt;</w:t>
+      <w:proofErr w:type="spellStart"/>
+      <w:r>
+        <w:t>nw_log_server_password</w:t>
+      </w:r>
+      <w:proofErr w:type="spellEnd"/>
+      <w:r>
+        <w:t>=&lt;</w:t>
+      </w:r>
+      <w:proofErr w:type="spellStart"/>
+      <w:r>
+        <w:t>nw_log_server_password</w:t>
+      </w:r>
+      <w:proofErr w:type="spellEnd"/>
+      <w:r>
+        <w:t>&gt;</w:t>
       </w:r>
     </w:p>
     <w:p>
@@ -987,16 +1216,29 @@
         <w:pStyle w:val="Code0"/>
         <w:ind w:left="720"/>
       </w:pPr>
-      <w:r>
-        <w:t>nw_log_server_verify=[true|false]</w:t>
+      <w:proofErr w:type="spellStart"/>
+      <w:r>
+        <w:t>nw_log_server_verify</w:t>
+      </w:r>
+      <w:proofErr w:type="spellEnd"/>
+      <w:r>
+        <w:t>=[</w:t>
+      </w:r>
+      <w:proofErr w:type="spellStart"/>
+      <w:r>
+        <w:t>true|false</w:t>
+      </w:r>
+      <w:proofErr w:type="spellEnd"/>
+      <w:r>
+        <w:t>]</w:t>
       </w:r>
     </w:p>
     <w:p>
       <w:pPr>
         <w:pStyle w:val="Heading20"/>
       </w:pPr>
-      <w:bookmarkStart w:id="3" w:name="_Toc485757288"/>
-      <w:bookmarkStart w:id="4" w:name="_Toc534270983"/>
+      <w:bookmarkStart w:id="4" w:name="_Toc485757288"/>
+      <w:bookmarkStart w:id="5" w:name="_Toc534270983"/>
       <w:r>
         <w:lastRenderedPageBreak/>
         <w:t xml:space="preserve">Add </w:t>
@@ -1008,13 +1250,18 @@
         <w:t xml:space="preserve"> to </w:t>
       </w:r>
       <w:r>
-        <w:t>your k</w:t>
+        <w:t xml:space="preserve">your </w:t>
+      </w:r>
+      <w:proofErr w:type="spellStart"/>
+      <w:r>
+        <w:t>k</w:t>
       </w:r>
       <w:r>
         <w:t>eystore</w:t>
       </w:r>
-      <w:bookmarkEnd w:id="3"/>
       <w:bookmarkEnd w:id="4"/>
+      <w:bookmarkEnd w:id="5"/>
+      <w:proofErr w:type="spellEnd"/>
       <w:r>
         <w:t xml:space="preserve"> (optional)</w:t>
       </w:r>
@@ -1033,8 +1280,37 @@
         <w:t xml:space="preserve">Resilient </w:t>
       </w:r>
       <w:r>
-        <w:t>package includes a utility to add all of the keystore-based values from your app.config file to your system's compatible keystore system. Once you have created the keys in your app.config</w:t>
-      </w:r>
+        <w:t xml:space="preserve">package includes a utility to add all of the </w:t>
+      </w:r>
+      <w:proofErr w:type="spellStart"/>
+      <w:r>
+        <w:t>keystore</w:t>
+      </w:r>
+      <w:proofErr w:type="spellEnd"/>
+      <w:r>
+        <w:t xml:space="preserve">-based values from your </w:t>
+      </w:r>
+      <w:proofErr w:type="spellStart"/>
+      <w:r>
+        <w:t>app.config</w:t>
+      </w:r>
+      <w:proofErr w:type="spellEnd"/>
+      <w:r>
+        <w:t xml:space="preserve"> file to your system's compatible </w:t>
+      </w:r>
+      <w:proofErr w:type="spellStart"/>
+      <w:r>
+        <w:t>keystore</w:t>
+      </w:r>
+      <w:proofErr w:type="spellEnd"/>
+      <w:r>
+        <w:t xml:space="preserve"> system. Once you have created the keys in your </w:t>
+      </w:r>
+      <w:proofErr w:type="spellStart"/>
+      <w:r>
+        <w:t>app.config</w:t>
+      </w:r>
+      <w:proofErr w:type="spellEnd"/>
       <w:r>
         <w:t xml:space="preserve"> file, run res-keyring and you are</w:t>
       </w:r>
@@ -1061,12 +1337,19 @@
       <w:r>
         <w:t>Configuration file: /Users/</w:t>
       </w:r>
+      <w:proofErr w:type="spellStart"/>
       <w:r>
         <w:t>kexample</w:t>
       </w:r>
-      <w:r>
-        <w:t>/.resilient/app.config</w:t>
-      </w:r>
+      <w:proofErr w:type="spellEnd"/>
+      <w:r>
+        <w:t>/.resilient/</w:t>
+      </w:r>
+      <w:proofErr w:type="spellStart"/>
+      <w:r>
+        <w:t>app.config</w:t>
+      </w:r>
+      <w:proofErr w:type="spellEnd"/>
     </w:p>
     <w:p>
       <w:pPr>
@@ -1075,7 +1358,15 @@
         <w:contextualSpacing/>
       </w:pPr>
       <w:r>
-        <w:t>Secrets are stored with 'keyring.backends.OS_X'</w:t>
+        <w:t>Secrets are stored with '</w:t>
+      </w:r>
+      <w:proofErr w:type="spellStart"/>
+      <w:r>
+        <w:t>keyring.backends.OS_X</w:t>
+      </w:r>
+      <w:proofErr w:type="spellEnd"/>
+      <w:r>
+        <w:t>'</w:t>
       </w:r>
     </w:p>
     <w:p>
@@ -1182,8 +1473,13 @@
         <w:ind w:left="547"/>
       </w:pPr>
       <w:r>
-        <w:t>#     netwitness_end_time</w:t>
-      </w:r>
+        <w:t xml:space="preserve">#     </w:t>
+      </w:r>
+      <w:proofErr w:type="spellStart"/>
+      <w:r>
+        <w:t>netwitness_end_time</w:t>
+      </w:r>
+      <w:proofErr w:type="spellEnd"/>
     </w:p>
     <w:p>
       <w:pPr>
@@ -1192,8 +1488,13 @@
         <w:ind w:left="547"/>
       </w:pPr>
       <w:r>
-        <w:t>#     netwitness_query</w:t>
-      </w:r>
+        <w:t xml:space="preserve">#     </w:t>
+      </w:r>
+      <w:proofErr w:type="spellStart"/>
+      <w:r>
+        <w:t>netwitness_query</w:t>
+      </w:r>
+      <w:proofErr w:type="spellEnd"/>
     </w:p>
     <w:p>
       <w:pPr>
@@ -1202,8 +1503,13 @@
         <w:ind w:left="547"/>
       </w:pPr>
       <w:r>
-        <w:t>#     netwitness_start_time</w:t>
-      </w:r>
+        <w:t xml:space="preserve">#     </w:t>
+      </w:r>
+      <w:proofErr w:type="spellStart"/>
+      <w:r>
+        <w:t>netwitness_start_time</w:t>
+      </w:r>
+      <w:proofErr w:type="spellEnd"/>
     </w:p>
     <w:p>
       <w:pPr>
@@ -1222,8 +1528,13 @@
         <w:ind w:left="547"/>
       </w:pPr>
       <w:r>
-        <w:t>#     incident_id</w:t>
-      </w:r>
+        <w:t xml:space="preserve">#     </w:t>
+      </w:r>
+      <w:proofErr w:type="spellStart"/>
+      <w:r>
+        <w:t>incident_id</w:t>
+      </w:r>
+      <w:proofErr w:type="spellEnd"/>
     </w:p>
     <w:p>
       <w:pPr>
@@ -1232,8 +1543,13 @@
         <w:ind w:left="547"/>
       </w:pPr>
       <w:r>
-        <w:t>#     nw_data_format</w:t>
-      </w:r>
+        <w:t xml:space="preserve">#     </w:t>
+      </w:r>
+      <w:proofErr w:type="spellStart"/>
+      <w:r>
+        <w:t>nw_data_format</w:t>
+      </w:r>
+      <w:proofErr w:type="spellEnd"/>
     </w:p>
     <w:p>
       <w:pPr>
@@ -1242,8 +1558,13 @@
         <w:ind w:left="547"/>
       </w:pPr>
       <w:r>
-        <w:t>#     nw_end_time</w:t>
-      </w:r>
+        <w:t xml:space="preserve">#     </w:t>
+      </w:r>
+      <w:proofErr w:type="spellStart"/>
+      <w:r>
+        <w:t>nw_end_time</w:t>
+      </w:r>
+      <w:proofErr w:type="spellEnd"/>
     </w:p>
     <w:p>
       <w:pPr>
@@ -1252,8 +1573,13 @@
         <w:ind w:left="547"/>
       </w:pPr>
       <w:r>
-        <w:t>#     nw_event_session_ids</w:t>
-      </w:r>
+        <w:t xml:space="preserve">#     </w:t>
+      </w:r>
+      <w:proofErr w:type="spellStart"/>
+      <w:r>
+        <w:t>nw_event_session_ids</w:t>
+      </w:r>
+      <w:proofErr w:type="spellEnd"/>
     </w:p>
     <w:p>
       <w:pPr>
@@ -1282,8 +1608,13 @@
         <w:ind w:left="547"/>
       </w:pPr>
       <w:r>
-        <w:t>#     nw_query</w:t>
-      </w:r>
+        <w:t xml:space="preserve">#     </w:t>
+      </w:r>
+      <w:proofErr w:type="spellStart"/>
+      <w:r>
+        <w:t>nw_query</w:t>
+      </w:r>
+      <w:proofErr w:type="spellEnd"/>
     </w:p>
     <w:p>
       <w:pPr>
@@ -1292,8 +1623,13 @@
         <w:ind w:left="547"/>
       </w:pPr>
       <w:r>
-        <w:t>#     nw_results_size</w:t>
-      </w:r>
+        <w:t xml:space="preserve">#     </w:t>
+      </w:r>
+      <w:proofErr w:type="spellStart"/>
+      <w:r>
+        <w:t>nw_results_size</w:t>
+      </w:r>
+      <w:proofErr w:type="spellEnd"/>
     </w:p>
     <w:p>
       <w:pPr>
@@ -1322,8 +1658,13 @@
         <w:ind w:left="547"/>
       </w:pPr>
       <w:r>
-        <w:t>#     nw_start_time</w:t>
-      </w:r>
+        <w:t xml:space="preserve">#     </w:t>
+      </w:r>
+      <w:proofErr w:type="spellStart"/>
+      <w:r>
+        <w:t>nw_start_time</w:t>
+      </w:r>
+      <w:proofErr w:type="spellEnd"/>
     </w:p>
     <w:p>
       <w:pPr>
@@ -1342,8 +1683,13 @@
         <w:ind w:left="547"/>
       </w:pPr>
       <w:r>
-        <w:t>#     rsa_netwitness_message_destination</w:t>
-      </w:r>
+        <w:t xml:space="preserve">#     </w:t>
+      </w:r>
+      <w:proofErr w:type="spellStart"/>
+      <w:r>
+        <w:t>rsa_netwitness_message_destination</w:t>
+      </w:r>
+      <w:proofErr w:type="spellEnd"/>
     </w:p>
     <w:p>
       <w:pPr>
@@ -1362,8 +1708,13 @@
         <w:ind w:left="547"/>
       </w:pPr>
       <w:r>
-        <w:t>#     netwitness_get_meta_id_ranges</w:t>
-      </w:r>
+        <w:t xml:space="preserve">#     </w:t>
+      </w:r>
+      <w:proofErr w:type="spellStart"/>
+      <w:r>
+        <w:t>netwitness_get_meta_id_ranges</w:t>
+      </w:r>
+      <w:proofErr w:type="spellEnd"/>
     </w:p>
     <w:p>
       <w:pPr>
@@ -1372,8 +1723,13 @@
         <w:ind w:left="547"/>
       </w:pPr>
       <w:r>
-        <w:t>#     netwitness_getmeta_values</w:t>
-      </w:r>
+        <w:t xml:space="preserve">#     </w:t>
+      </w:r>
+      <w:proofErr w:type="spellStart"/>
+      <w:r>
+        <w:t>netwitness_getmeta_values</w:t>
+      </w:r>
+      <w:proofErr w:type="spellEnd"/>
     </w:p>
     <w:p>
       <w:pPr>
@@ -1382,8 +1738,13 @@
         <w:ind w:left="547"/>
       </w:pPr>
       <w:r>
-        <w:t>#     netwitness_query</w:t>
-      </w:r>
+        <w:t xml:space="preserve">#     </w:t>
+      </w:r>
+      <w:proofErr w:type="spellStart"/>
+      <w:r>
+        <w:t>netwitness_query</w:t>
+      </w:r>
+      <w:proofErr w:type="spellEnd"/>
     </w:p>
     <w:p>
       <w:pPr>
@@ -1392,8 +1753,13 @@
         <w:ind w:left="547"/>
       </w:pPr>
       <w:r>
-        <w:t>#     netwitness_retrieve_log_data</w:t>
-      </w:r>
+        <w:t xml:space="preserve">#     </w:t>
+      </w:r>
+      <w:proofErr w:type="spellStart"/>
+      <w:r>
+        <w:t>netwitness_retrieve_log_data</w:t>
+      </w:r>
+      <w:proofErr w:type="spellEnd"/>
     </w:p>
     <w:p>
       <w:pPr>
@@ -1402,8 +1768,13 @@
         <w:ind w:left="547"/>
       </w:pPr>
       <w:r>
-        <w:t>#     netwitness_retrieve_pcap_data</w:t>
-      </w:r>
+        <w:t xml:space="preserve">#     </w:t>
+      </w:r>
+      <w:proofErr w:type="spellStart"/>
+      <w:r>
+        <w:t>netwitness_retrieve_pcap_data</w:t>
+      </w:r>
+      <w:proofErr w:type="spellEnd"/>
     </w:p>
     <w:p>
       <w:pPr>
@@ -1422,8 +1793,13 @@
         <w:ind w:left="547"/>
       </w:pPr>
       <w:r>
-        <w:t>#     example_netwitness_get_meta_values</w:t>
-      </w:r>
+        <w:t xml:space="preserve">#     </w:t>
+      </w:r>
+      <w:proofErr w:type="spellStart"/>
+      <w:r>
+        <w:t>example_netwitness_get_meta_values</w:t>
+      </w:r>
+      <w:proofErr w:type="spellEnd"/>
     </w:p>
     <w:p>
       <w:pPr>
@@ -1432,8 +1808,13 @@
         <w:ind w:left="547"/>
       </w:pPr>
       <w:r>
-        <w:t>#     example_netwitness_retrieve_log_file</w:t>
-      </w:r>
+        <w:t xml:space="preserve">#     </w:t>
+      </w:r>
+      <w:proofErr w:type="spellStart"/>
+      <w:r>
+        <w:t>example_netwitness_retrieve_log_file</w:t>
+      </w:r>
+      <w:proofErr w:type="spellEnd"/>
     </w:p>
     <w:p>
       <w:pPr>
@@ -1442,8 +1823,13 @@
         <w:ind w:left="547"/>
       </w:pPr>
       <w:r>
-        <w:t>#     example_netwitness_retrieve_pcap_file</w:t>
-      </w:r>
+        <w:t xml:space="preserve">#     </w:t>
+      </w:r>
+      <w:proofErr w:type="spellStart"/>
+      <w:r>
+        <w:t>example_netwitness_retrieve_pcap_file</w:t>
+      </w:r>
+      <w:proofErr w:type="spellEnd"/>
     </w:p>
     <w:p>
       <w:pPr>
@@ -1452,8 +1838,13 @@
         <w:ind w:left="547"/>
       </w:pPr>
       <w:r>
-        <w:t>#     example_netwitness_retrieve_pcap_file_time</w:t>
-      </w:r>
+        <w:t xml:space="preserve">#     </w:t>
+      </w:r>
+      <w:proofErr w:type="spellStart"/>
+      <w:r>
+        <w:t>example_netwitness_retrieve_pcap_file_time</w:t>
+      </w:r>
+      <w:proofErr w:type="spellEnd"/>
     </w:p>
     <w:p>
       <w:pPr>
@@ -1475,7 +1866,15 @@
         <w:ind w:left="547"/>
       </w:pPr>
       <w:r>
-        <w:t>#     (Example) NetWitness Get Meta Values</w:t>
+        <w:t xml:space="preserve">#     (Example) </w:t>
+      </w:r>
+      <w:proofErr w:type="spellStart"/>
+      <w:r>
+        <w:t>NetWitness</w:t>
+      </w:r>
+      <w:proofErr w:type="spellEnd"/>
+      <w:r>
+        <w:t xml:space="preserve"> Get Meta Values</w:t>
       </w:r>
     </w:p>
     <w:p>
@@ -1485,7 +1884,15 @@
         <w:ind w:left="547"/>
       </w:pPr>
       <w:r>
-        <w:t>#     (Example) NetWitness Retrieve Log File</w:t>
+        <w:t xml:space="preserve">#     (Example) </w:t>
+      </w:r>
+      <w:proofErr w:type="spellStart"/>
+      <w:r>
+        <w:t>NetWitness</w:t>
+      </w:r>
+      <w:proofErr w:type="spellEnd"/>
+      <w:r>
+        <w:t xml:space="preserve"> Retrieve Log File</w:t>
       </w:r>
     </w:p>
     <w:p>
@@ -1495,7 +1902,15 @@
         <w:ind w:left="547"/>
       </w:pPr>
       <w:r>
-        <w:t>#     (Example) NetWitness Retrieve PCAP File</w:t>
+        <w:t xml:space="preserve">#     (Example) </w:t>
+      </w:r>
+      <w:proofErr w:type="spellStart"/>
+      <w:r>
+        <w:t>NetWitness</w:t>
+      </w:r>
+      <w:proofErr w:type="spellEnd"/>
+      <w:r>
+        <w:t xml:space="preserve"> Retrieve PCAP File</w:t>
       </w:r>
     </w:p>
     <w:p>
@@ -1505,10 +1920,18 @@
         <w:ind w:left="547"/>
       </w:pPr>
       <w:r>
-        <w:t>#     (Example) NetWitness Retrieve PCAP File (Time)</w:t>
-      </w:r>
-    </w:p>
-    <w:bookmarkEnd w:id="1"/>
+        <w:t xml:space="preserve">#     (Example) </w:t>
+      </w:r>
+      <w:proofErr w:type="spellStart"/>
+      <w:r>
+        <w:t>NetWitness</w:t>
+      </w:r>
+      <w:proofErr w:type="spellEnd"/>
+      <w:r>
+        <w:t xml:space="preserve"> Retrieve PCAP File (Time)</w:t>
+      </w:r>
+    </w:p>
+    <w:bookmarkEnd w:id="2"/>
     <w:p>
       <w:pPr>
         <w:pStyle w:val="BodyText"/>
@@ -1711,7 +2134,39 @@
           <w:rFonts w:cs="Arial"/>
           <w:color w:val="000000"/>
         </w:rPr>
-        <w:t>automatically run at startup. On a Red Hat appliance, this is done using a systemd unit file such as the one below. You may need to change the paths to your working directory and app.config.</w:t>
+        <w:t xml:space="preserve">automatically run at startup. On a Red Hat appliance, this is done using a </w:t>
+      </w:r>
+      <w:proofErr w:type="spellStart"/>
+      <w:r>
+        <w:rPr>
+          <w:rFonts w:cs="Arial"/>
+          <w:color w:val="000000"/>
+        </w:rPr>
+        <w:t>systemd</w:t>
+      </w:r>
+      <w:proofErr w:type="spellEnd"/>
+      <w:r>
+        <w:rPr>
+          <w:rFonts w:cs="Arial"/>
+          <w:color w:val="000000"/>
+        </w:rPr>
+        <w:t xml:space="preserve"> unit file such as the one below. You may need to change the paths to your working directory and </w:t>
+      </w:r>
+      <w:proofErr w:type="spellStart"/>
+      <w:r>
+        <w:rPr>
+          <w:rFonts w:cs="Arial"/>
+          <w:color w:val="000000"/>
+        </w:rPr>
+        <w:t>app.config</w:t>
+      </w:r>
+      <w:proofErr w:type="spellEnd"/>
+      <w:r>
+        <w:rPr>
+          <w:rFonts w:cs="Arial"/>
+          <w:color w:val="000000"/>
+        </w:rPr>
+        <w:t>.</w:t>
       </w:r>
     </w:p>
     <w:p>
@@ -1734,6 +2189,7 @@
         </w:rPr>
         <w:t xml:space="preserve">The unit file must be named </w:t>
       </w:r>
+      <w:proofErr w:type="spellStart"/>
       <w:r>
         <w:rPr>
           <w:rFonts w:ascii="Courier New" w:hAnsi="Courier New" w:cs="Courier New"/>
@@ -1747,6 +2203,7 @@
         </w:rPr>
         <w:t>circuits.service</w:t>
       </w:r>
+      <w:proofErr w:type="spellEnd"/>
       <w:proofErr w:type="gramEnd"/>
       <w:r>
         <w:rPr>
@@ -1767,9 +2224,35 @@
       <w:pPr>
         <w:pStyle w:val="Code0"/>
       </w:pPr>
-      <w:r>
-        <w:t>sudo vi /etc/systemd/system/resilient_circuits.service</w:t>
-      </w:r>
+      <w:proofErr w:type="spellStart"/>
+      <w:r>
+        <w:t>sudo</w:t>
+      </w:r>
+      <w:proofErr w:type="spellEnd"/>
+      <w:r>
+        <w:t xml:space="preserve"> vi /</w:t>
+      </w:r>
+      <w:proofErr w:type="spellStart"/>
+      <w:r>
+        <w:t>etc</w:t>
+      </w:r>
+      <w:proofErr w:type="spellEnd"/>
+      <w:r>
+        <w:t>/</w:t>
+      </w:r>
+      <w:proofErr w:type="spellStart"/>
+      <w:r>
+        <w:t>systemd</w:t>
+      </w:r>
+      <w:proofErr w:type="spellEnd"/>
+      <w:r>
+        <w:t>/system/</w:t>
+      </w:r>
+      <w:proofErr w:type="spellStart"/>
+      <w:r>
+        <w:t>resilient_circuits.service</w:t>
+      </w:r>
+      <w:proofErr w:type="spellEnd"/>
     </w:p>
     <w:p>
       <w:pPr>
@@ -1812,14 +2295,24 @@
         <w:br/>
       </w:r>
       <w:r>
-        <w:t>After=resilient.service</w:t>
-      </w:r>
+        <w:t>After=</w:t>
+      </w:r>
+      <w:proofErr w:type="spellStart"/>
+      <w:r>
+        <w:t>resilient.service</w:t>
+      </w:r>
+      <w:proofErr w:type="spellEnd"/>
       <w:r>
         <w:br/>
       </w:r>
       <w:r>
-        <w:t>Requires=resilient.service</w:t>
-      </w:r>
+        <w:t>Requires=</w:t>
+      </w:r>
+      <w:proofErr w:type="spellStart"/>
+      <w:r>
+        <w:t>resilient.service</w:t>
+      </w:r>
+      <w:proofErr w:type="spellEnd"/>
     </w:p>
     <w:p>
       <w:pPr>
@@ -1844,14 +2337,32 @@
       <w:r>
         <w:br/>
       </w:r>
-      <w:r>
-        <w:t>WorkingDirectory=/home/integration</w:t>
+      <w:proofErr w:type="spellStart"/>
+      <w:r>
+        <w:t>WorkingDirectory</w:t>
+      </w:r>
+      <w:proofErr w:type="spellEnd"/>
+      <w:r>
+        <w:t>=/home/integration</w:t>
       </w:r>
       <w:r>
         <w:br/>
       </w:r>
-      <w:r>
-        <w:t>ExecStart=/usr/local/bin/resilient-circuits run</w:t>
+      <w:proofErr w:type="spellStart"/>
+      <w:r>
+        <w:t>ExecStart</w:t>
+      </w:r>
+      <w:proofErr w:type="spellEnd"/>
+      <w:r>
+        <w:t>=/</w:t>
+      </w:r>
+      <w:proofErr w:type="spellStart"/>
+      <w:r>
+        <w:t>usr</w:t>
+      </w:r>
+      <w:proofErr w:type="spellEnd"/>
+      <w:r>
+        <w:t>/local/bin/resilient-circuits run</w:t>
       </w:r>
       <w:r>
         <w:br/>
@@ -1862,8 +2373,13 @@
       <w:r>
         <w:br/>
       </w:r>
-      <w:r>
-        <w:t>TimeoutSec=10</w:t>
+      <w:proofErr w:type="spellStart"/>
+      <w:r>
+        <w:t>TimeoutSec</w:t>
+      </w:r>
+      <w:proofErr w:type="spellEnd"/>
+      <w:r>
+        <w:t>=10</w:t>
       </w:r>
       <w:r>
         <w:br/>
@@ -1892,9 +2408,19 @@
       <w:r>
         <w:br/>
       </w:r>
-      <w:r>
-        <w:t>WantedBy=multi-user.target</w:t>
-      </w:r>
+      <w:proofErr w:type="spellStart"/>
+      <w:r>
+        <w:t>WantedBy</w:t>
+      </w:r>
+      <w:proofErr w:type="spellEnd"/>
+      <w:r>
+        <w:t>=multi-</w:t>
+      </w:r>
+      <w:proofErr w:type="spellStart"/>
+      <w:r>
+        <w:t>user.target</w:t>
+      </w:r>
+      <w:proofErr w:type="spellEnd"/>
     </w:p>
     <w:p>
       <w:pPr>
@@ -1935,9 +2461,43 @@
       <w:pPr>
         <w:pStyle w:val="Code0"/>
       </w:pPr>
-      <w:r>
-        <w:t>sudo chmod 664 /etc/systemd/system/resilient_circuits.service</w:t>
-      </w:r>
+      <w:proofErr w:type="spellStart"/>
+      <w:r>
+        <w:t>sudo</w:t>
+      </w:r>
+      <w:proofErr w:type="spellEnd"/>
+      <w:r>
+        <w:t xml:space="preserve"> </w:t>
+      </w:r>
+      <w:proofErr w:type="spellStart"/>
+      <w:r>
+        <w:t>chmod</w:t>
+      </w:r>
+      <w:proofErr w:type="spellEnd"/>
+      <w:r>
+        <w:t xml:space="preserve"> 664 /</w:t>
+      </w:r>
+      <w:proofErr w:type="spellStart"/>
+      <w:r>
+        <w:t>etc</w:t>
+      </w:r>
+      <w:proofErr w:type="spellEnd"/>
+      <w:r>
+        <w:t>/</w:t>
+      </w:r>
+      <w:proofErr w:type="spellStart"/>
+      <w:r>
+        <w:t>systemd</w:t>
+      </w:r>
+      <w:proofErr w:type="spellEnd"/>
+      <w:r>
+        <w:t>/system/</w:t>
+      </w:r>
+      <w:proofErr w:type="spellStart"/>
+      <w:r>
+        <w:t>resilient_circuits.service</w:t>
+      </w:r>
+      <w:proofErr w:type="spellEnd"/>
     </w:p>
     <w:p>
       <w:pPr>
@@ -1952,71 +2512,148 @@
           <w:color w:val="000000"/>
         </w:rPr>
       </w:pPr>
-      <w:bookmarkStart w:id="5" w:name="_Toc510253268"/>
+      <w:bookmarkStart w:id="6" w:name="_Toc510253268"/>
       <w:r>
         <w:rPr>
           <w:rFonts w:cs="Arial"/>
           <w:color w:val="000000"/>
         </w:rPr>
-        <w:t>Use the systemctl command to manually start, stop, restart and return status on the service:</w:t>
-      </w:r>
-    </w:p>
-    <w:p>
-      <w:pPr>
-        <w:pStyle w:val="Code0"/>
-      </w:pPr>
-      <w:r>
-        <w:t>sudo systemctl resilient_circuits [start|stop|restart|status]</w:t>
-      </w:r>
-    </w:p>
-    <w:p>
-      <w:pPr>
-        <w:pStyle w:val="BodyText"/>
+        <w:t xml:space="preserve">Use the </w:t>
+      </w:r>
+      <w:proofErr w:type="spellStart"/>
+      <w:r>
         <w:rPr>
           <w:rFonts w:cs="Arial"/>
           <w:color w:val="000000"/>
         </w:rPr>
-      </w:pPr>
+        <w:t>systemctl</w:t>
+      </w:r>
+      <w:proofErr w:type="spellEnd"/>
       <w:r>
         <w:rPr>
           <w:rFonts w:cs="Arial"/>
           <w:color w:val="000000"/>
         </w:rPr>
-        <w:t>You can view l</w:t>
-      </w:r>
-      <w:r>
+        <w:t xml:space="preserve"> command to manually start, stop, restart and return status on the service:</w:t>
+      </w:r>
+    </w:p>
+    <w:p>
+      <w:pPr>
+        <w:pStyle w:val="Code0"/>
+      </w:pPr>
+      <w:proofErr w:type="spellStart"/>
+      <w:r>
+        <w:t>sudo</w:t>
+      </w:r>
+      <w:proofErr w:type="spellEnd"/>
+      <w:r>
+        <w:t xml:space="preserve"> </w:t>
+      </w:r>
+      <w:proofErr w:type="spellStart"/>
+      <w:r>
+        <w:t>systemctl</w:t>
+      </w:r>
+      <w:proofErr w:type="spellEnd"/>
+      <w:r>
+        <w:t xml:space="preserve"> </w:t>
+      </w:r>
+      <w:proofErr w:type="spellStart"/>
+      <w:r>
+        <w:t>resilient_circuits</w:t>
+      </w:r>
+      <w:proofErr w:type="spellEnd"/>
+      <w:r>
+        <w:t xml:space="preserve"> [</w:t>
+      </w:r>
+      <w:proofErr w:type="spellStart"/>
+      <w:r>
+        <w:t>start|stop|restart|status</w:t>
+      </w:r>
+      <w:proofErr w:type="spellEnd"/>
+      <w:r>
+        <w:t>]</w:t>
+      </w:r>
+    </w:p>
+    <w:p>
+      <w:pPr>
+        <w:pStyle w:val="BodyText"/>
         <w:rPr>
           <w:rFonts w:cs="Arial"/>
           <w:color w:val="000000"/>
         </w:rPr>
-        <w:t xml:space="preserve">og files for systemd and the resilient-circuits service </w:t>
-      </w:r>
+      </w:pPr>
       <w:r>
         <w:rPr>
           <w:rFonts w:cs="Arial"/>
           <w:color w:val="000000"/>
         </w:rPr>
-        <w:t>using</w:t>
+        <w:t>You can view l</w:t>
       </w:r>
       <w:r>
         <w:rPr>
           <w:rFonts w:cs="Arial"/>
           <w:color w:val="000000"/>
         </w:rPr>
-        <w:t xml:space="preserve"> the journalctl command</w:t>
-      </w:r>
+        <w:t xml:space="preserve">og files for </w:t>
+      </w:r>
+      <w:proofErr w:type="spellStart"/>
       <w:r>
         <w:rPr>
           <w:rFonts w:cs="Arial"/>
           <w:color w:val="000000"/>
         </w:rPr>
-        <w:t>, as follows</w:t>
-      </w:r>
+        <w:t>systemd</w:t>
+      </w:r>
+      <w:proofErr w:type="spellEnd"/>
       <w:r>
         <w:rPr>
           <w:rFonts w:cs="Arial"/>
           <w:color w:val="000000"/>
         </w:rPr>
+        <w:t xml:space="preserve"> and the resilient-circuits service </w:t>
+      </w:r>
+      <w:r>
+        <w:rPr>
+          <w:rFonts w:cs="Arial"/>
+          <w:color w:val="000000"/>
+        </w:rPr>
+        <w:t>using</w:t>
+      </w:r>
+      <w:r>
+        <w:rPr>
+          <w:rFonts w:cs="Arial"/>
+          <w:color w:val="000000"/>
+        </w:rPr>
+        <w:t xml:space="preserve"> the </w:t>
+      </w:r>
+      <w:proofErr w:type="spellStart"/>
+      <w:r>
+        <w:rPr>
+          <w:rFonts w:cs="Arial"/>
+          <w:color w:val="000000"/>
+        </w:rPr>
+        <w:t>journalctl</w:t>
+      </w:r>
+      <w:proofErr w:type="spellEnd"/>
+      <w:r>
+        <w:rPr>
+          <w:rFonts w:cs="Arial"/>
+          <w:color w:val="000000"/>
+        </w:rPr>
+        <w:t xml:space="preserve"> command</w:t>
+      </w:r>
+      <w:r>
+        <w:rPr>
+          <w:rFonts w:cs="Arial"/>
+          <w:color w:val="000000"/>
+        </w:rPr>
+        <w:t>, as follows</w:t>
+      </w:r>
+      <w:r>
+        <w:rPr>
+          <w:rFonts w:cs="Arial"/>
+          <w:color w:val="000000"/>
+        </w:rPr>
         <w:t>:</w:t>
       </w:r>
     </w:p>
@@ -2024,11 +2661,32 @@
       <w:pPr>
         <w:pStyle w:val="Code0"/>
       </w:pPr>
-      <w:r>
-        <w:t>sudo journalct</w:t>
-      </w:r>
-      <w:r>
-        <w:t>l -u resilient_circuits --since "</w:t>
+      <w:proofErr w:type="spellStart"/>
+      <w:r>
+        <w:t>sudo</w:t>
+      </w:r>
+      <w:proofErr w:type="spellEnd"/>
+      <w:r>
+        <w:t xml:space="preserve"> </w:t>
+      </w:r>
+      <w:proofErr w:type="spellStart"/>
+      <w:r>
+        <w:t>journalct</w:t>
+      </w:r>
+      <w:r>
+        <w:t>l</w:t>
+      </w:r>
+      <w:proofErr w:type="spellEnd"/>
+      <w:r>
+        <w:t xml:space="preserve"> -u </w:t>
+      </w:r>
+      <w:proofErr w:type="spellStart"/>
+      <w:r>
+        <w:t>resilient_circuits</w:t>
+      </w:r>
+      <w:proofErr w:type="spellEnd"/>
+      <w:r>
+        <w:t xml:space="preserve"> --since "</w:t>
       </w:r>
       <w:r>
         <w:t>2 hours ag</w:t>
@@ -2046,8 +2704,8 @@
           <w:sz w:val="20"/>
         </w:rPr>
       </w:pPr>
-      <w:bookmarkStart w:id="6" w:name="_Toc510253272"/>
-      <w:bookmarkEnd w:id="5"/>
+      <w:bookmarkStart w:id="7" w:name="_Toc510253272"/>
+      <w:bookmarkEnd w:id="6"/>
       <w:r>
         <w:lastRenderedPageBreak/>
         <w:t>Function Descriptions</w:t>
@@ -2059,15 +2717,7 @@
         <w:keepNext/>
       </w:pPr>
       <w:r>
-        <w:t xml:space="preserve">Once the function package deploys the functions, you can view them in the Resilient </w:t>
-      </w:r>
-      <w:proofErr w:type="gramStart"/>
-      <w:r>
-        <w:t>platform</w:t>
-      </w:r>
-      <w:proofErr w:type="gramEnd"/>
-      <w:r>
-        <w:t xml:space="preserve"> Functions tab, as shown below.</w:t>
+        <w:t>Once the function package deploys the functions, you can view them in the Resilient platform Functions tab, as shown below.</w:t>
       </w:r>
     </w:p>
     <w:p>
@@ -2080,6 +2730,7 @@
       </w:pPr>
       <w:r>
         <w:rPr>
+          <w:noProof/>
           <w:color w:val="4F81BD" w:themeColor="accent1"/>
         </w:rPr>
         <w:drawing>
@@ -2157,15 +2808,22 @@
       <w:pPr>
         <w:pStyle w:val="Heading20"/>
       </w:pPr>
+      <w:proofErr w:type="spellStart"/>
       <w:r>
         <w:lastRenderedPageBreak/>
         <w:t>fn_rsa_netwitness</w:t>
       </w:r>
+      <w:proofErr w:type="spellEnd"/>
       <w:r>
         <w:t xml:space="preserve">: </w:t>
       </w:r>
-      <w:r>
-        <w:t>NetWitness Get Meta ID Ranges</w:t>
+      <w:proofErr w:type="spellStart"/>
+      <w:r>
+        <w:t>NetWitness</w:t>
+      </w:r>
+      <w:proofErr w:type="spellEnd"/>
+      <w:r>
+        <w:t xml:space="preserve"> Get Meta ID Ranges</w:t>
       </w:r>
     </w:p>
     <w:p>
@@ -2176,8 +2834,13 @@
       <w:r>
         <w:t xml:space="preserve">The </w:t>
       </w:r>
-      <w:r>
-        <w:t>NetWitness Get Meta ID Ranges</w:t>
+      <w:proofErr w:type="spellStart"/>
+      <w:r>
+        <w:t>NetWitness</w:t>
+      </w:r>
+      <w:proofErr w:type="spellEnd"/>
+      <w:r>
+        <w:t xml:space="preserve"> Get Meta ID Ranges</w:t>
       </w:r>
       <w:r>
         <w:t xml:space="preserve"> function returns the first and last meta </w:t>
@@ -2201,7 +2864,15 @@
         <w:t xml:space="preserve">. </w:t>
       </w:r>
       <w:r>
-        <w:t>You can also specify the size of the results returned by setting nw_results_size.</w:t>
+        <w:t xml:space="preserve">You can also specify the size of the results returned by setting </w:t>
+      </w:r>
+      <w:proofErr w:type="spellStart"/>
+      <w:r>
+        <w:t>nw_results_size</w:t>
+      </w:r>
+      <w:proofErr w:type="spellEnd"/>
+      <w:r>
+        <w:t>.</w:t>
       </w:r>
     </w:p>
     <w:p>
@@ -2210,6 +2881,9 @@
         <w:keepNext/>
       </w:pPr>
       <w:r>
+        <w:rPr>
+          <w:noProof/>
+        </w:rPr>
         <w:drawing>
           <wp:inline distT="0" distB="0" distL="0" distR="0" wp14:anchorId="3D723C54" wp14:editId="45D32F4C">
             <wp:extent cx="5486400" cy="3078480"/>
@@ -2272,7 +2946,23 @@
         <w:t>paired</w:t>
       </w:r>
       <w:r>
-        <w:t xml:space="preserve"> with the NetWitness Query and NetWitness Get Meta Values functions</w:t>
+        <w:t xml:space="preserve"> with the </w:t>
+      </w:r>
+      <w:proofErr w:type="spellStart"/>
+      <w:r>
+        <w:t>NetWitness</w:t>
+      </w:r>
+      <w:proofErr w:type="spellEnd"/>
+      <w:r>
+        <w:t xml:space="preserve"> Query and </w:t>
+      </w:r>
+      <w:proofErr w:type="spellStart"/>
+      <w:r>
+        <w:t>NetWitness</w:t>
+      </w:r>
+      <w:proofErr w:type="spellEnd"/>
+      <w:r>
+        <w:t xml:space="preserve"> Get Meta Values functions</w:t>
       </w:r>
       <w:r>
         <w:t>.</w:t>
@@ -2320,7 +3010,15 @@
         <w:t xml:space="preserve">All this is accomplished by the example workflow, </w:t>
       </w:r>
       <w:r>
-        <w:t>(Example) NetWitness G</w:t>
+        <w:t xml:space="preserve">(Example) </w:t>
+      </w:r>
+      <w:proofErr w:type="spellStart"/>
+      <w:r>
+        <w:t>NetWitness</w:t>
+      </w:r>
+      <w:proofErr w:type="spellEnd"/>
+      <w:r>
+        <w:t xml:space="preserve"> G</w:t>
       </w:r>
       <w:r>
         <w:t>et Meta Values</w:t>
@@ -2341,6 +3039,9 @@
         <w:keepNext/>
       </w:pPr>
       <w:r>
+        <w:rPr>
+          <w:noProof/>
+        </w:rPr>
         <w:drawing>
           <wp:inline distT="0" distB="0" distL="0" distR="0" wp14:anchorId="4A5EDC74" wp14:editId="0BB34270">
             <wp:extent cx="5486400" cy="3591560"/>
@@ -2387,11 +3088,24 @@
       <w:pPr>
         <w:pStyle w:val="Heading20"/>
       </w:pPr>
-      <w:bookmarkStart w:id="7" w:name="_Toc510253273"/>
-      <w:bookmarkEnd w:id="6"/>
+      <w:bookmarkStart w:id="8" w:name="_Toc510253273"/>
+      <w:bookmarkEnd w:id="7"/>
+      <w:proofErr w:type="spellStart"/>
       <w:r>
         <w:lastRenderedPageBreak/>
-        <w:t>fn_rsa_netwitness: NetWitness Get Meta Values</w:t>
+        <w:t>fn_rsa_netwitness</w:t>
+      </w:r>
+      <w:proofErr w:type="spellEnd"/>
+      <w:r>
+        <w:t xml:space="preserve">: </w:t>
+      </w:r>
+      <w:proofErr w:type="spellStart"/>
+      <w:r>
+        <w:t>NetWitness</w:t>
+      </w:r>
+      <w:proofErr w:type="spellEnd"/>
+      <w:r>
+        <w:t xml:space="preserve"> Get Meta Values</w:t>
       </w:r>
     </w:p>
     <w:p>
@@ -2413,6 +3127,7 @@
         </w:rPr>
         <w:t xml:space="preserve">The </w:t>
       </w:r>
+      <w:proofErr w:type="spellStart"/>
       <w:r>
         <w:rPr>
           <w:rFonts w:ascii="Arial" w:eastAsia="Times New Roman" w:hAnsi="Arial" w:cs="Times New Roman"/>
@@ -2420,8 +3135,9 @@
           <w:sz w:val="20"/>
           <w:szCs w:val="24"/>
         </w:rPr>
-        <w:t>NetWitness Get Meta Values</w:t>
-      </w:r>
+        <w:t>NetWitness</w:t>
+      </w:r>
+      <w:proofErr w:type="spellEnd"/>
       <w:r>
         <w:rPr>
           <w:rFonts w:ascii="Arial" w:eastAsia="Times New Roman" w:hAnsi="Arial" w:cs="Times New Roman"/>
@@ -2429,7 +3145,7 @@
           <w:sz w:val="20"/>
           <w:szCs w:val="24"/>
         </w:rPr>
-        <w:t xml:space="preserve"> function returns </w:t>
+        <w:t xml:space="preserve"> Get Meta Values</w:t>
       </w:r>
       <w:r>
         <w:rPr>
@@ -2438,7 +3154,7 @@
           <w:sz w:val="20"/>
           <w:szCs w:val="24"/>
         </w:rPr>
-        <w:t>the meta values between the first and</w:t>
+        <w:t xml:space="preserve"> function returns </w:t>
       </w:r>
       <w:r>
         <w:rPr>
@@ -2447,7 +3163,7 @@
           <w:sz w:val="20"/>
           <w:szCs w:val="24"/>
         </w:rPr>
-        <w:t xml:space="preserve"> last meta </w:t>
+        <w:t>the meta values between the first and</w:t>
       </w:r>
       <w:r>
         <w:rPr>
@@ -2456,7 +3172,7 @@
           <w:sz w:val="20"/>
           <w:szCs w:val="24"/>
         </w:rPr>
-        <w:t>ID</w:t>
+        <w:t xml:space="preserve"> last meta </w:t>
       </w:r>
       <w:r>
         <w:rPr>
@@ -2465,7 +3181,7 @@
           <w:sz w:val="20"/>
           <w:szCs w:val="24"/>
         </w:rPr>
-        <w:t xml:space="preserve"> </w:t>
+        <w:t>ID</w:t>
       </w:r>
       <w:r>
         <w:rPr>
@@ -2474,7 +3190,7 @@
           <w:sz w:val="20"/>
           <w:szCs w:val="24"/>
         </w:rPr>
-        <w:t xml:space="preserve">fields. </w:t>
+        <w:t xml:space="preserve"> </w:t>
       </w:r>
       <w:r>
         <w:rPr>
@@ -2483,23 +3199,53 @@
           <w:sz w:val="20"/>
           <w:szCs w:val="24"/>
         </w:rPr>
-        <w:t>You can also specify the size of the results returned by setting nw_results_size.</w:t>
-      </w:r>
-    </w:p>
-    <w:p>
-      <w:pPr>
-        <w:pStyle w:val="Heading20"/>
+        <w:t xml:space="preserve">fields. </w:t>
+      </w:r>
+      <w:r>
         <w:rPr>
           <w:rFonts w:ascii="Arial" w:eastAsia="Times New Roman" w:hAnsi="Arial" w:cs="Times New Roman"/>
           <w:b w:val="0"/>
           <w:sz w:val="20"/>
           <w:szCs w:val="24"/>
         </w:rPr>
-      </w:pPr>
+        <w:t xml:space="preserve">You can also specify the size of the results returned by setting </w:t>
+      </w:r>
+      <w:proofErr w:type="spellStart"/>
       <w:r>
         <w:rPr>
           <w:rFonts w:ascii="Arial" w:eastAsia="Times New Roman" w:hAnsi="Arial" w:cs="Times New Roman"/>
           <w:b w:val="0"/>
+          <w:sz w:val="20"/>
+          <w:szCs w:val="24"/>
+        </w:rPr>
+        <w:t>nw_results_size</w:t>
+      </w:r>
+      <w:proofErr w:type="spellEnd"/>
+      <w:r>
+        <w:rPr>
+          <w:rFonts w:ascii="Arial" w:eastAsia="Times New Roman" w:hAnsi="Arial" w:cs="Times New Roman"/>
+          <w:b w:val="0"/>
+          <w:sz w:val="20"/>
+          <w:szCs w:val="24"/>
+        </w:rPr>
+        <w:t>.</w:t>
+      </w:r>
+    </w:p>
+    <w:p>
+      <w:pPr>
+        <w:pStyle w:val="Heading20"/>
+        <w:rPr>
+          <w:rFonts w:ascii="Arial" w:eastAsia="Times New Roman" w:hAnsi="Arial" w:cs="Times New Roman"/>
+          <w:b w:val="0"/>
+          <w:sz w:val="20"/>
+          <w:szCs w:val="24"/>
+        </w:rPr>
+      </w:pPr>
+      <w:r>
+        <w:rPr>
+          <w:rFonts w:ascii="Arial" w:eastAsia="Times New Roman" w:hAnsi="Arial" w:cs="Times New Roman"/>
+          <w:b w:val="0"/>
+          <w:noProof/>
           <w:sz w:val="20"/>
           <w:szCs w:val="24"/>
         </w:rPr>
@@ -2576,8 +3322,9 @@
           <w:sz w:val="20"/>
           <w:szCs w:val="24"/>
         </w:rPr>
-        <w:t xml:space="preserve"> (Example) NetWitness Get Meta Values</w:t>
-      </w:r>
+        <w:t xml:space="preserve"> (Example) </w:t>
+      </w:r>
+      <w:proofErr w:type="spellStart"/>
       <w:r>
         <w:rPr>
           <w:rFonts w:ascii="Arial" w:eastAsia="Times New Roman" w:hAnsi="Arial" w:cs="Times New Roman"/>
@@ -2585,8 +3332,9 @@
           <w:sz w:val="20"/>
           <w:szCs w:val="24"/>
         </w:rPr>
-        <w:t>. S</w:t>
-      </w:r>
+        <w:t>NetWitness</w:t>
+      </w:r>
+      <w:proofErr w:type="spellEnd"/>
       <w:r>
         <w:rPr>
           <w:rFonts w:ascii="Arial" w:eastAsia="Times New Roman" w:hAnsi="Arial" w:cs="Times New Roman"/>
@@ -2594,7 +3342,7 @@
           <w:sz w:val="20"/>
           <w:szCs w:val="24"/>
         </w:rPr>
-        <w:t xml:space="preserve">ee </w:t>
+        <w:t xml:space="preserve"> Get Meta Values</w:t>
       </w:r>
       <w:r>
         <w:rPr>
@@ -2603,7 +3351,7 @@
           <w:sz w:val="20"/>
           <w:szCs w:val="24"/>
         </w:rPr>
-        <w:t xml:space="preserve">the </w:t>
+        <w:t>. S</w:t>
       </w:r>
       <w:r>
         <w:rPr>
@@ -2612,28 +3360,18 @@
           <w:sz w:val="20"/>
           <w:szCs w:val="24"/>
         </w:rPr>
-        <w:t>NetWitness Get Meta ID Ranges for more information.</w:t>
-      </w:r>
-    </w:p>
-    <w:p>
-      <w:pPr>
-        <w:pStyle w:val="Heading20"/>
-      </w:pPr>
-      <w:r>
-        <w:lastRenderedPageBreak/>
-        <w:t>fn_rsa_netwitness: NetWitness Query</w:t>
-      </w:r>
-    </w:p>
-    <w:p>
-      <w:pPr>
-        <w:pStyle w:val="Heading20"/>
+        <w:t xml:space="preserve">ee </w:t>
+      </w:r>
+      <w:r>
         <w:rPr>
           <w:rFonts w:ascii="Arial" w:eastAsia="Times New Roman" w:hAnsi="Arial" w:cs="Times New Roman"/>
           <w:b w:val="0"/>
           <w:sz w:val="20"/>
           <w:szCs w:val="24"/>
         </w:rPr>
-      </w:pPr>
+        <w:t xml:space="preserve">the </w:t>
+      </w:r>
+      <w:proofErr w:type="spellStart"/>
       <w:r>
         <w:rPr>
           <w:rFonts w:ascii="Arial" w:eastAsia="Times New Roman" w:hAnsi="Arial" w:cs="Times New Roman"/>
@@ -2641,8 +3379,9 @@
           <w:sz w:val="20"/>
           <w:szCs w:val="24"/>
         </w:rPr>
-        <w:t xml:space="preserve">The </w:t>
-      </w:r>
+        <w:t>NetWitness</w:t>
+      </w:r>
+      <w:proofErr w:type="spellEnd"/>
       <w:r>
         <w:rPr>
           <w:rFonts w:ascii="Arial" w:eastAsia="Times New Roman" w:hAnsi="Arial" w:cs="Times New Roman"/>
@@ -2650,17 +3389,41 @@
           <w:sz w:val="20"/>
           <w:szCs w:val="24"/>
         </w:rPr>
-        <w:t xml:space="preserve">NetWitness </w:t>
-      </w:r>
-      <w:r>
+        <w:t xml:space="preserve"> Get Meta ID Ranges for more information.</w:t>
+      </w:r>
+    </w:p>
+    <w:p>
+      <w:pPr>
+        <w:pStyle w:val="Heading20"/>
+      </w:pPr>
+      <w:proofErr w:type="spellStart"/>
+      <w:r>
+        <w:lastRenderedPageBreak/>
+        <w:t>fn_rsa_netwitness</w:t>
+      </w:r>
+      <w:proofErr w:type="spellEnd"/>
+      <w:r>
+        <w:t xml:space="preserve">: </w:t>
+      </w:r>
+      <w:proofErr w:type="spellStart"/>
+      <w:r>
+        <w:t>NetWitness</w:t>
+      </w:r>
+      <w:proofErr w:type="spellEnd"/>
+      <w:r>
+        <w:t xml:space="preserve"> Query</w:t>
+      </w:r>
+    </w:p>
+    <w:p>
+      <w:pPr>
+        <w:pStyle w:val="Heading20"/>
         <w:rPr>
           <w:rFonts w:ascii="Arial" w:eastAsia="Times New Roman" w:hAnsi="Arial" w:cs="Times New Roman"/>
           <w:b w:val="0"/>
           <w:sz w:val="20"/>
           <w:szCs w:val="24"/>
         </w:rPr>
-        <w:t xml:space="preserve">Query function takes a string query as an input and returns </w:t>
-      </w:r>
+      </w:pPr>
       <w:r>
         <w:rPr>
           <w:rFonts w:ascii="Arial" w:eastAsia="Times New Roman" w:hAnsi="Arial" w:cs="Times New Roman"/>
@@ -2668,8 +3431,9 @@
           <w:sz w:val="20"/>
           <w:szCs w:val="24"/>
         </w:rPr>
-        <w:t>the query response as json. Setting the size of the results to</w:t>
-      </w:r>
+        <w:t xml:space="preserve">The </w:t>
+      </w:r>
+      <w:proofErr w:type="spellStart"/>
       <w:r>
         <w:rPr>
           <w:rFonts w:ascii="Arial" w:eastAsia="Times New Roman" w:hAnsi="Arial" w:cs="Times New Roman"/>
@@ -2677,8 +3441,9 @@
           <w:sz w:val="20"/>
           <w:szCs w:val="24"/>
         </w:rPr>
-        <w:t xml:space="preserve"> be returned can also be set using </w:t>
-      </w:r>
+        <w:t>NetWitness</w:t>
+      </w:r>
+      <w:proofErr w:type="spellEnd"/>
       <w:r>
         <w:rPr>
           <w:rFonts w:ascii="Arial" w:eastAsia="Times New Roman" w:hAnsi="Arial" w:cs="Times New Roman"/>
@@ -2686,23 +3451,111 @@
           <w:sz w:val="20"/>
           <w:szCs w:val="24"/>
         </w:rPr>
-        <w:t>nw_results_size. This function is used in the workflows (Example) NetWitness Get Meta Values and (Example) NetWitness Retrieve PCAP File.</w:t>
-      </w:r>
-    </w:p>
-    <w:p>
-      <w:pPr>
-        <w:pStyle w:val="Heading20"/>
+        <w:t xml:space="preserve"> </w:t>
+      </w:r>
+      <w:r>
         <w:rPr>
           <w:rFonts w:ascii="Arial" w:eastAsia="Times New Roman" w:hAnsi="Arial" w:cs="Times New Roman"/>
           <w:b w:val="0"/>
           <w:sz w:val="20"/>
           <w:szCs w:val="24"/>
         </w:rPr>
-      </w:pPr>
+        <w:t xml:space="preserve">Query function takes a string query as an input and returns </w:t>
+      </w:r>
       <w:r>
         <w:rPr>
           <w:rFonts w:ascii="Arial" w:eastAsia="Times New Roman" w:hAnsi="Arial" w:cs="Times New Roman"/>
           <w:b w:val="0"/>
+          <w:sz w:val="20"/>
+          <w:szCs w:val="24"/>
+        </w:rPr>
+        <w:t>the query response as json. Setting the size of the results to</w:t>
+      </w:r>
+      <w:r>
+        <w:rPr>
+          <w:rFonts w:ascii="Arial" w:eastAsia="Times New Roman" w:hAnsi="Arial" w:cs="Times New Roman"/>
+          <w:b w:val="0"/>
+          <w:sz w:val="20"/>
+          <w:szCs w:val="24"/>
+        </w:rPr>
+        <w:t xml:space="preserve"> be returned can also be set using </w:t>
+      </w:r>
+      <w:proofErr w:type="spellStart"/>
+      <w:r>
+        <w:rPr>
+          <w:rFonts w:ascii="Arial" w:eastAsia="Times New Roman" w:hAnsi="Arial" w:cs="Times New Roman"/>
+          <w:b w:val="0"/>
+          <w:sz w:val="20"/>
+          <w:szCs w:val="24"/>
+        </w:rPr>
+        <w:t>nw_results_size</w:t>
+      </w:r>
+      <w:proofErr w:type="spellEnd"/>
+      <w:r>
+        <w:rPr>
+          <w:rFonts w:ascii="Arial" w:eastAsia="Times New Roman" w:hAnsi="Arial" w:cs="Times New Roman"/>
+          <w:b w:val="0"/>
+          <w:sz w:val="20"/>
+          <w:szCs w:val="24"/>
+        </w:rPr>
+        <w:t xml:space="preserve">. This function is used in the workflows (Example) </w:t>
+      </w:r>
+      <w:proofErr w:type="spellStart"/>
+      <w:r>
+        <w:rPr>
+          <w:rFonts w:ascii="Arial" w:eastAsia="Times New Roman" w:hAnsi="Arial" w:cs="Times New Roman"/>
+          <w:b w:val="0"/>
+          <w:sz w:val="20"/>
+          <w:szCs w:val="24"/>
+        </w:rPr>
+        <w:t>NetWitness</w:t>
+      </w:r>
+      <w:proofErr w:type="spellEnd"/>
+      <w:r>
+        <w:rPr>
+          <w:rFonts w:ascii="Arial" w:eastAsia="Times New Roman" w:hAnsi="Arial" w:cs="Times New Roman"/>
+          <w:b w:val="0"/>
+          <w:sz w:val="20"/>
+          <w:szCs w:val="24"/>
+        </w:rPr>
+        <w:t xml:space="preserve"> Get Meta Values and (Example) </w:t>
+      </w:r>
+      <w:proofErr w:type="spellStart"/>
+      <w:r>
+        <w:rPr>
+          <w:rFonts w:ascii="Arial" w:eastAsia="Times New Roman" w:hAnsi="Arial" w:cs="Times New Roman"/>
+          <w:b w:val="0"/>
+          <w:sz w:val="20"/>
+          <w:szCs w:val="24"/>
+        </w:rPr>
+        <w:t>NetWitness</w:t>
+      </w:r>
+      <w:proofErr w:type="spellEnd"/>
+      <w:r>
+        <w:rPr>
+          <w:rFonts w:ascii="Arial" w:eastAsia="Times New Roman" w:hAnsi="Arial" w:cs="Times New Roman"/>
+          <w:b w:val="0"/>
+          <w:sz w:val="20"/>
+          <w:szCs w:val="24"/>
+        </w:rPr>
+        <w:t xml:space="preserve"> Retrieve PCAP File.</w:t>
+      </w:r>
+    </w:p>
+    <w:p>
+      <w:pPr>
+        <w:pStyle w:val="Heading20"/>
+        <w:rPr>
+          <w:rFonts w:ascii="Arial" w:eastAsia="Times New Roman" w:hAnsi="Arial" w:cs="Times New Roman"/>
+          <w:b w:val="0"/>
+          <w:sz w:val="20"/>
+          <w:szCs w:val="24"/>
+        </w:rPr>
+      </w:pPr>
+      <w:r>
+        <w:rPr>
+          <w:rFonts w:ascii="Arial" w:eastAsia="Times New Roman" w:hAnsi="Arial" w:cs="Times New Roman"/>
+          <w:b w:val="0"/>
+          <w:noProof/>
           <w:sz w:val="20"/>
           <w:szCs w:val="24"/>
         </w:rPr>
@@ -2759,9 +3612,22 @@
       <w:pPr>
         <w:pStyle w:val="Heading20"/>
       </w:pPr>
+      <w:proofErr w:type="spellStart"/>
       <w:r>
         <w:lastRenderedPageBreak/>
-        <w:t>fn_rsa_netwitness: NetWitness Retrieve Log Data</w:t>
+        <w:t>fn_rsa_netwitness</w:t>
+      </w:r>
+      <w:proofErr w:type="spellEnd"/>
+      <w:r>
+        <w:t xml:space="preserve">: </w:t>
+      </w:r>
+      <w:proofErr w:type="spellStart"/>
+      <w:r>
+        <w:t>NetWitness</w:t>
+      </w:r>
+      <w:proofErr w:type="spellEnd"/>
+      <w:r>
+        <w:t xml:space="preserve"> Retrieve Log Data</w:t>
       </w:r>
     </w:p>
     <w:p>
@@ -2783,6 +3649,7 @@
         </w:rPr>
         <w:t xml:space="preserve">The </w:t>
       </w:r>
+      <w:proofErr w:type="spellStart"/>
       <w:r>
         <w:rPr>
           <w:rFonts w:ascii="Arial" w:eastAsia="Times New Roman" w:hAnsi="Arial" w:cs="Times New Roman"/>
@@ -2792,6 +3659,7 @@
         </w:rPr>
         <w:t>NetWitness</w:t>
       </w:r>
+      <w:proofErr w:type="spellEnd"/>
       <w:r>
         <w:rPr>
           <w:rFonts w:ascii="Arial" w:eastAsia="Times New Roman" w:hAnsi="Arial" w:cs="Times New Roman"/>
@@ -2808,7 +3676,7 @@
           <w:sz w:val="20"/>
           <w:szCs w:val="24"/>
         </w:rPr>
-        <w:t xml:space="preserve">takes a start and end time and returns the log data in the </w:t>
+        <w:t>takes</w:t>
       </w:r>
       <w:r>
         <w:rPr>
@@ -2817,7 +3685,7 @@
           <w:sz w:val="20"/>
           <w:szCs w:val="24"/>
         </w:rPr>
-        <w:t xml:space="preserve">specified </w:t>
+        <w:t xml:space="preserve"> the incident id, and</w:t>
       </w:r>
       <w:r>
         <w:rPr>
@@ -2826,7 +3694,7 @@
           <w:sz w:val="20"/>
           <w:szCs w:val="24"/>
         </w:rPr>
-        <w:t>format</w:t>
+        <w:t xml:space="preserve"> a start and end time and returns the log data in the </w:t>
       </w:r>
       <w:r>
         <w:rPr>
@@ -2835,7 +3703,7 @@
           <w:sz w:val="20"/>
           <w:szCs w:val="24"/>
         </w:rPr>
-        <w:t xml:space="preserve">, which </w:t>
+        <w:t xml:space="preserve">specified </w:t>
       </w:r>
       <w:r>
         <w:rPr>
@@ -2844,7 +3712,7 @@
           <w:sz w:val="20"/>
           <w:szCs w:val="24"/>
         </w:rPr>
-        <w:t>can be</w:t>
+        <w:t>format</w:t>
       </w:r>
       <w:r>
         <w:rPr>
@@ -2853,7 +3721,7 @@
           <w:sz w:val="20"/>
           <w:szCs w:val="24"/>
         </w:rPr>
-        <w:t xml:space="preserve"> </w:t>
+        <w:t xml:space="preserve">, which </w:t>
       </w:r>
       <w:r>
         <w:rPr>
@@ -2862,7 +3730,7 @@
           <w:sz w:val="20"/>
           <w:szCs w:val="24"/>
         </w:rPr>
-        <w:t xml:space="preserve">plain text, csv, xml, </w:t>
+        <w:t>can be</w:t>
       </w:r>
       <w:r>
         <w:rPr>
@@ -2871,7 +3739,7 @@
           <w:sz w:val="20"/>
           <w:szCs w:val="24"/>
         </w:rPr>
-        <w:t xml:space="preserve">or </w:t>
+        <w:t xml:space="preserve"> </w:t>
       </w:r>
       <w:r>
         <w:rPr>
@@ -2880,19 +3748,17 @@
           <w:sz w:val="20"/>
           <w:szCs w:val="24"/>
         </w:rPr>
-        <w:t xml:space="preserve">json. </w:t>
-      </w:r>
-    </w:p>
-    <w:p>
-      <w:pPr>
-        <w:pStyle w:val="Heading20"/>
+        <w:t xml:space="preserve">plain text, csv, xml, </w:t>
+      </w:r>
+      <w:r>
         <w:rPr>
           <w:rFonts w:ascii="Arial" w:eastAsia="Times New Roman" w:hAnsi="Arial" w:cs="Times New Roman"/>
           <w:b w:val="0"/>
           <w:sz w:val="20"/>
           <w:szCs w:val="24"/>
         </w:rPr>
-      </w:pPr>
+        <w:t xml:space="preserve">or </w:t>
+      </w:r>
       <w:r>
         <w:rPr>
           <w:rFonts w:ascii="Arial" w:eastAsia="Times New Roman" w:hAnsi="Arial" w:cs="Times New Roman"/>
@@ -2900,9 +3766,30 @@
           <w:sz w:val="20"/>
           <w:szCs w:val="24"/>
         </w:rPr>
+        <w:t xml:space="preserve">json. </w:t>
+      </w:r>
+    </w:p>
+    <w:p>
+      <w:pPr>
+        <w:pStyle w:val="Heading20"/>
+        <w:rPr>
+          <w:rFonts w:ascii="Arial" w:eastAsia="Times New Roman" w:hAnsi="Arial" w:cs="Times New Roman"/>
+          <w:b w:val="0"/>
+          <w:sz w:val="20"/>
+          <w:szCs w:val="24"/>
+        </w:rPr>
+      </w:pPr>
+      <w:r>
+        <w:rPr>
+          <w:rFonts w:ascii="Arial" w:eastAsia="Times New Roman" w:hAnsi="Arial" w:cs="Times New Roman"/>
+          <w:b w:val="0"/>
+          <w:noProof/>
+          <w:sz w:val="20"/>
+          <w:szCs w:val="24"/>
+        </w:rPr>
         <w:drawing>
-          <wp:inline distT="0" distB="0" distL="0" distR="0" wp14:anchorId="1A41A2C1" wp14:editId="6D788028">
-            <wp:extent cx="5486400" cy="3071495"/>
+          <wp:inline distT="0" distB="0" distL="0" distR="0" wp14:anchorId="1A41A2C1" wp14:editId="3FA157FF">
+            <wp:extent cx="5174500" cy="3071495"/>
             <wp:effectExtent l="0" t="0" r="0" b="1905"/>
             <wp:docPr id="16" name="Picture 16"/>
             <wp:cNvGraphicFramePr>
@@ -2924,7 +3811,7 @@
                   <pic:spPr>
                     <a:xfrm>
                       <a:off x="0" y="0"/>
-                      <a:ext cx="5486400" cy="3071495"/>
+                      <a:ext cx="5174500" cy="3071495"/>
                     </a:xfrm>
                     <a:prstGeom prst="rect">
                       <a:avLst/>
@@ -2959,24 +3846,51 @@
           <w:szCs w:val="24"/>
         </w:rPr>
       </w:pPr>
-      <w:r>
+    </w:p>
+    <w:p>
+      <w:pPr>
+        <w:pStyle w:val="Heading20"/>
+        <w:keepNext w:val="0"/>
         <w:rPr>
           <w:rFonts w:ascii="Arial" w:eastAsia="Times New Roman" w:hAnsi="Arial" w:cs="Times New Roman"/>
           <w:b w:val="0"/>
           <w:sz w:val="20"/>
           <w:szCs w:val="24"/>
         </w:rPr>
-        <w:t xml:space="preserve">This </w:t>
-      </w:r>
-      <w:r>
+      </w:pPr>
+    </w:p>
+    <w:p>
+      <w:pPr>
+        <w:pStyle w:val="Heading20"/>
+      </w:pPr>
+      <w:proofErr w:type="spellStart"/>
+      <w:r>
+        <w:lastRenderedPageBreak/>
+        <w:t>fn_rsa_netwitness</w:t>
+      </w:r>
+      <w:proofErr w:type="spellEnd"/>
+      <w:r>
+        <w:t xml:space="preserve">: </w:t>
+      </w:r>
+      <w:proofErr w:type="spellStart"/>
+      <w:r>
+        <w:t>NetWitness</w:t>
+      </w:r>
+      <w:proofErr w:type="spellEnd"/>
+      <w:r>
+        <w:t xml:space="preserve"> Retrieve PCAP Data</w:t>
+      </w:r>
+    </w:p>
+    <w:p>
+      <w:pPr>
+        <w:pStyle w:val="Heading20"/>
         <w:rPr>
           <w:rFonts w:ascii="Arial" w:eastAsia="Times New Roman" w:hAnsi="Arial" w:cs="Times New Roman"/>
           <w:b w:val="0"/>
           <w:sz w:val="20"/>
           <w:szCs w:val="24"/>
         </w:rPr>
-        <w:t xml:space="preserve">function returns the log data to </w:t>
-      </w:r>
+      </w:pPr>
       <w:r>
         <w:rPr>
           <w:rFonts w:ascii="Arial" w:eastAsia="Times New Roman" w:hAnsi="Arial" w:cs="Times New Roman"/>
@@ -2984,8 +3898,9 @@
           <w:sz w:val="20"/>
           <w:szCs w:val="24"/>
         </w:rPr>
-        <w:t xml:space="preserve">its </w:t>
-      </w:r>
+        <w:t xml:space="preserve">The </w:t>
+      </w:r>
+      <w:proofErr w:type="spellStart"/>
       <w:r>
         <w:rPr>
           <w:rFonts w:ascii="Arial" w:eastAsia="Times New Roman" w:hAnsi="Arial" w:cs="Times New Roman"/>
@@ -2993,8 +3908,9 @@
           <w:sz w:val="20"/>
           <w:szCs w:val="24"/>
         </w:rPr>
-        <w:t>workflow</w:t>
-      </w:r>
+        <w:t>NetWitness</w:t>
+      </w:r>
+      <w:proofErr w:type="spellEnd"/>
       <w:r>
         <w:rPr>
           <w:rFonts w:ascii="Arial" w:eastAsia="Times New Roman" w:hAnsi="Arial" w:cs="Times New Roman"/>
@@ -3002,7 +3918,7 @@
           <w:sz w:val="20"/>
           <w:szCs w:val="24"/>
         </w:rPr>
-        <w:t xml:space="preserve">, which can then </w:t>
+        <w:t xml:space="preserve"> Retrieve </w:t>
       </w:r>
       <w:r>
         <w:rPr>
@@ -3011,7 +3927,7 @@
           <w:sz w:val="20"/>
           <w:szCs w:val="24"/>
         </w:rPr>
-        <w:t xml:space="preserve">be </w:t>
+        <w:t>PCAP D</w:t>
       </w:r>
       <w:r>
         <w:rPr>
@@ -3020,7 +3936,7 @@
           <w:sz w:val="20"/>
           <w:szCs w:val="24"/>
         </w:rPr>
-        <w:t xml:space="preserve">passed to another function, such as </w:t>
+        <w:t xml:space="preserve">ata </w:t>
       </w:r>
       <w:r>
         <w:rPr>
@@ -3029,7 +3945,7 @@
           <w:sz w:val="20"/>
           <w:szCs w:val="24"/>
         </w:rPr>
-        <w:t>Utilities: String to Attachment</w:t>
+        <w:t>function return</w:t>
       </w:r>
       <w:r>
         <w:rPr>
@@ -3038,7 +3954,7 @@
           <w:sz w:val="20"/>
           <w:szCs w:val="24"/>
         </w:rPr>
-        <w:t>, as s</w:t>
+        <w:t>s</w:t>
       </w:r>
       <w:r>
         <w:rPr>
@@ -3047,19 +3963,17 @@
           <w:sz w:val="20"/>
           <w:szCs w:val="24"/>
         </w:rPr>
-        <w:t>hown below.</w:t>
-      </w:r>
-    </w:p>
-    <w:p>
-      <w:pPr>
-        <w:pStyle w:val="Heading20"/>
+        <w:t xml:space="preserve"> a PCAP data file of the specific network data based on a </w:t>
+      </w:r>
+      <w:r>
         <w:rPr>
           <w:rFonts w:ascii="Arial" w:eastAsia="Times New Roman" w:hAnsi="Arial" w:cs="Times New Roman"/>
           <w:b w:val="0"/>
           <w:sz w:val="20"/>
           <w:szCs w:val="24"/>
         </w:rPr>
-      </w:pPr>
+        <w:t xml:space="preserve">given </w:t>
+      </w:r>
       <w:r>
         <w:rPr>
           <w:rFonts w:ascii="Arial" w:eastAsia="Times New Roman" w:hAnsi="Arial" w:cs="Times New Roman"/>
@@ -3067,11 +3981,32 @@
           <w:sz w:val="20"/>
           <w:szCs w:val="24"/>
         </w:rPr>
+        <w:t>timeframe or comma separated list of session IDs.</w:t>
+      </w:r>
+    </w:p>
+    <w:p>
+      <w:pPr>
+        <w:pStyle w:val="Heading20"/>
+        <w:rPr>
+          <w:rFonts w:ascii="Arial" w:eastAsia="Times New Roman" w:hAnsi="Arial" w:cs="Times New Roman"/>
+          <w:b w:val="0"/>
+          <w:sz w:val="20"/>
+          <w:szCs w:val="24"/>
+        </w:rPr>
+      </w:pPr>
+      <w:r>
+        <w:rPr>
+          <w:rFonts w:ascii="Arial" w:eastAsia="Times New Roman" w:hAnsi="Arial" w:cs="Times New Roman"/>
+          <w:b w:val="0"/>
+          <w:noProof/>
+          <w:sz w:val="20"/>
+          <w:szCs w:val="24"/>
+        </w:rPr>
         <w:drawing>
-          <wp:inline distT="0" distB="0" distL="0" distR="0" wp14:anchorId="1D4DE350" wp14:editId="5AB3CAE1">
-            <wp:extent cx="5486400" cy="2884170"/>
-            <wp:effectExtent l="0" t="0" r="0" b="11430"/>
-            <wp:docPr id="18" name="Picture 18"/>
+          <wp:inline distT="0" distB="0" distL="0" distR="0" wp14:anchorId="55AB5416" wp14:editId="5B7C1947">
+            <wp:extent cx="5486400" cy="3291840"/>
+            <wp:effectExtent l="0" t="0" r="0" b="10160"/>
+            <wp:docPr id="17" name="Picture 17"/>
             <wp:cNvGraphicFramePr>
               <a:graphicFrameLocks xmlns:a="http://schemas.openxmlformats.org/drawingml/2006/main" noChangeAspect="1"/>
             </wp:cNvGraphicFramePr>
@@ -3091,7 +4026,7 @@
                   <pic:spPr>
                     <a:xfrm>
                       <a:off x="0" y="0"/>
-                      <a:ext cx="5486400" cy="2884170"/>
+                      <a:ext cx="5486400" cy="3291840"/>
                     </a:xfrm>
                     <a:prstGeom prst="rect">
                       <a:avLst/>
@@ -3119,15 +4054,6 @@
     <w:p>
       <w:pPr>
         <w:pStyle w:val="Heading20"/>
-      </w:pPr>
-      <w:r>
-        <w:lastRenderedPageBreak/>
-        <w:t>fn_rsa_netwitness: NetWitness Retrieve PCAP Data</w:t>
-      </w:r>
-    </w:p>
-    <w:p>
-      <w:pPr>
-        <w:pStyle w:val="Heading20"/>
         <w:rPr>
           <w:rFonts w:ascii="Arial" w:eastAsia="Times New Roman" w:hAnsi="Arial" w:cs="Times New Roman"/>
           <w:b w:val="0"/>
@@ -3142,7 +4068,8 @@
           <w:sz w:val="20"/>
           <w:szCs w:val="24"/>
         </w:rPr>
-        <w:t xml:space="preserve">The </w:t>
+        <w:lastRenderedPageBreak/>
+        <w:t>This function automatically add</w:t>
       </w:r>
       <w:r>
         <w:rPr>
@@ -3151,7 +4078,7 @@
           <w:sz w:val="20"/>
           <w:szCs w:val="24"/>
         </w:rPr>
-        <w:t xml:space="preserve">NetWitness Retrieve </w:t>
+        <w:t>s</w:t>
       </w:r>
       <w:r>
         <w:rPr>
@@ -3160,85 +4087,32 @@
           <w:sz w:val="20"/>
           <w:szCs w:val="24"/>
         </w:rPr>
-        <w:t>PCAP D</w:t>
-      </w:r>
-      <w:r>
+        <w:t xml:space="preserve"> the PCAP data as an attachment to the incident. An example of this function being used in a workflow is shown below.</w:t>
+      </w:r>
+    </w:p>
+    <w:p>
+      <w:pPr>
+        <w:pStyle w:val="Heading20"/>
         <w:rPr>
           <w:rFonts w:ascii="Arial" w:eastAsia="Times New Roman" w:hAnsi="Arial" w:cs="Times New Roman"/>
           <w:b w:val="0"/>
           <w:sz w:val="20"/>
           <w:szCs w:val="24"/>
         </w:rPr>
-        <w:t xml:space="preserve">ata </w:t>
-      </w:r>
+      </w:pPr>
       <w:r>
         <w:rPr>
           <w:rFonts w:ascii="Arial" w:eastAsia="Times New Roman" w:hAnsi="Arial" w:cs="Times New Roman"/>
           <w:b w:val="0"/>
+          <w:noProof/>
           <w:sz w:val="20"/>
           <w:szCs w:val="24"/>
         </w:rPr>
-        <w:t>function return</w:t>
-      </w:r>
-      <w:r>
-        <w:rPr>
-          <w:rFonts w:ascii="Arial" w:eastAsia="Times New Roman" w:hAnsi="Arial" w:cs="Times New Roman"/>
-          <w:b w:val="0"/>
-          <w:sz w:val="20"/>
-          <w:szCs w:val="24"/>
-        </w:rPr>
-        <w:t>s</w:t>
-      </w:r>
-      <w:r>
-        <w:rPr>
-          <w:rFonts w:ascii="Arial" w:eastAsia="Times New Roman" w:hAnsi="Arial" w:cs="Times New Roman"/>
-          <w:b w:val="0"/>
-          <w:sz w:val="20"/>
-          <w:szCs w:val="24"/>
-        </w:rPr>
-        <w:t xml:space="preserve"> a PCAP data file of the specific network data based on a </w:t>
-      </w:r>
-      <w:r>
-        <w:rPr>
-          <w:rFonts w:ascii="Arial" w:eastAsia="Times New Roman" w:hAnsi="Arial" w:cs="Times New Roman"/>
-          <w:b w:val="0"/>
-          <w:sz w:val="20"/>
-          <w:szCs w:val="24"/>
-        </w:rPr>
-        <w:t xml:space="preserve">given </w:t>
-      </w:r>
-      <w:r>
-        <w:rPr>
-          <w:rFonts w:ascii="Arial" w:eastAsia="Times New Roman" w:hAnsi="Arial" w:cs="Times New Roman"/>
-          <w:b w:val="0"/>
-          <w:sz w:val="20"/>
-          <w:szCs w:val="24"/>
-        </w:rPr>
-        <w:t>timeframe or comma separated list of session IDs.</w:t>
-      </w:r>
-    </w:p>
-    <w:p>
-      <w:pPr>
-        <w:pStyle w:val="Heading20"/>
-        <w:rPr>
-          <w:rFonts w:ascii="Arial" w:eastAsia="Times New Roman" w:hAnsi="Arial" w:cs="Times New Roman"/>
-          <w:b w:val="0"/>
-          <w:sz w:val="20"/>
-          <w:szCs w:val="24"/>
-        </w:rPr>
-      </w:pPr>
-      <w:r>
-        <w:rPr>
-          <w:rFonts w:ascii="Arial" w:eastAsia="Times New Roman" w:hAnsi="Arial" w:cs="Times New Roman"/>
-          <w:b w:val="0"/>
-          <w:sz w:val="20"/>
-          <w:szCs w:val="24"/>
-        </w:rPr>
         <w:drawing>
-          <wp:inline distT="0" distB="0" distL="0" distR="0" wp14:anchorId="55AB5416" wp14:editId="5B7C1947">
-            <wp:extent cx="5486400" cy="3291840"/>
-            <wp:effectExtent l="0" t="0" r="0" b="10160"/>
-            <wp:docPr id="17" name="Picture 17"/>
+          <wp:inline distT="0" distB="0" distL="0" distR="0" wp14:anchorId="16D390DE" wp14:editId="5317E035">
+            <wp:extent cx="5486400" cy="2931795"/>
+            <wp:effectExtent l="0" t="0" r="0" b="0"/>
+            <wp:docPr id="19" name="Picture 19"/>
             <wp:cNvGraphicFramePr>
               <a:graphicFrameLocks xmlns:a="http://schemas.openxmlformats.org/drawingml/2006/main" noChangeAspect="1"/>
             </wp:cNvGraphicFramePr>
@@ -3258,111 +4132,6 @@
                   <pic:spPr>
                     <a:xfrm>
                       <a:off x="0" y="0"/>
-                      <a:ext cx="5486400" cy="3291840"/>
-                    </a:xfrm>
-                    <a:prstGeom prst="rect">
-                      <a:avLst/>
-                    </a:prstGeom>
-                  </pic:spPr>
-                </pic:pic>
-              </a:graphicData>
-            </a:graphic>
-          </wp:inline>
-        </w:drawing>
-      </w:r>
-    </w:p>
-    <w:p>
-      <w:pPr>
-        <w:pStyle w:val="Heading20"/>
-        <w:keepNext w:val="0"/>
-        <w:rPr>
-          <w:rFonts w:ascii="Arial" w:eastAsia="Times New Roman" w:hAnsi="Arial" w:cs="Times New Roman"/>
-          <w:b w:val="0"/>
-          <w:sz w:val="20"/>
-          <w:szCs w:val="24"/>
-        </w:rPr>
-      </w:pPr>
-    </w:p>
-    <w:p>
-      <w:pPr>
-        <w:pStyle w:val="Heading20"/>
-        <w:rPr>
-          <w:rFonts w:ascii="Arial" w:eastAsia="Times New Roman" w:hAnsi="Arial" w:cs="Times New Roman"/>
-          <w:b w:val="0"/>
-          <w:sz w:val="20"/>
-          <w:szCs w:val="24"/>
-        </w:rPr>
-      </w:pPr>
-      <w:r>
-        <w:rPr>
-          <w:rFonts w:ascii="Arial" w:eastAsia="Times New Roman" w:hAnsi="Arial" w:cs="Times New Roman"/>
-          <w:b w:val="0"/>
-          <w:sz w:val="20"/>
-          <w:szCs w:val="24"/>
-        </w:rPr>
-        <w:lastRenderedPageBreak/>
-        <w:t>This function automatically add</w:t>
-      </w:r>
-      <w:r>
-        <w:rPr>
-          <w:rFonts w:ascii="Arial" w:eastAsia="Times New Roman" w:hAnsi="Arial" w:cs="Times New Roman"/>
-          <w:b w:val="0"/>
-          <w:sz w:val="20"/>
-          <w:szCs w:val="24"/>
-        </w:rPr>
-        <w:t>s</w:t>
-      </w:r>
-      <w:r>
-        <w:rPr>
-          <w:rFonts w:ascii="Arial" w:eastAsia="Times New Roman" w:hAnsi="Arial" w:cs="Times New Roman"/>
-          <w:b w:val="0"/>
-          <w:sz w:val="20"/>
-          <w:szCs w:val="24"/>
-        </w:rPr>
-        <w:t xml:space="preserve"> the PCAP data as an attachment to the incident. An example of this function being used in a workflow is shown below.</w:t>
-      </w:r>
-    </w:p>
-    <w:p>
-      <w:pPr>
-        <w:pStyle w:val="Heading20"/>
-        <w:rPr>
-          <w:rFonts w:ascii="Arial" w:eastAsia="Times New Roman" w:hAnsi="Arial" w:cs="Times New Roman"/>
-          <w:b w:val="0"/>
-          <w:sz w:val="20"/>
-          <w:szCs w:val="24"/>
-        </w:rPr>
-      </w:pPr>
-      <w:r>
-        <w:rPr>
-          <w:rFonts w:ascii="Arial" w:eastAsia="Times New Roman" w:hAnsi="Arial" w:cs="Times New Roman"/>
-          <w:b w:val="0"/>
-          <w:sz w:val="20"/>
-          <w:szCs w:val="24"/>
-        </w:rPr>
-        <w:drawing>
-          <wp:inline distT="0" distB="0" distL="0" distR="0" wp14:anchorId="16D390DE" wp14:editId="5317E035">
-            <wp:extent cx="5486400" cy="2931795"/>
-            <wp:effectExtent l="0" t="0" r="0" b="0"/>
-            <wp:docPr id="19" name="Picture 19"/>
-            <wp:cNvGraphicFramePr>
-              <a:graphicFrameLocks xmlns:a="http://schemas.openxmlformats.org/drawingml/2006/main" noChangeAspect="1"/>
-            </wp:cNvGraphicFramePr>
-            <a:graphic xmlns:a="http://schemas.openxmlformats.org/drawingml/2006/main">
-              <a:graphicData uri="http://schemas.openxmlformats.org/drawingml/2006/picture">
-                <pic:pic xmlns:pic="http://schemas.openxmlformats.org/drawingml/2006/picture">
-                  <pic:nvPicPr>
-                    <pic:cNvPr id="1" name=""/>
-                    <pic:cNvPicPr/>
-                  </pic:nvPicPr>
-                  <pic:blipFill>
-                    <a:blip r:embed="rId20"/>
-                    <a:stretch>
-                      <a:fillRect/>
-                    </a:stretch>
-                  </pic:blipFill>
-                  <pic:spPr>
-                    <a:xfrm>
-                      <a:off x="0" y="0"/>
                       <a:ext cx="5486400" cy="2931795"/>
                     </a:xfrm>
                     <a:prstGeom prst="rect">
@@ -3406,7 +4175,15 @@
         <w:pStyle w:val="BodyText"/>
       </w:pPr>
       <w:r>
-        <w:t>The NetWitness integration workflow</w:t>
+        <w:t xml:space="preserve">The </w:t>
+      </w:r>
+      <w:proofErr w:type="spellStart"/>
+      <w:r>
+        <w:t>NetWitness</w:t>
+      </w:r>
+      <w:proofErr w:type="spellEnd"/>
+      <w:r>
+        <w:t xml:space="preserve"> integration workflow</w:t>
       </w:r>
       <w:r>
         <w:t>,</w:t>
@@ -3415,7 +4192,15 @@
         <w:t xml:space="preserve"> (Exampl</w:t>
       </w:r>
       <w:r>
-        <w:t>e) NetWitness Retrieve Log File</w:t>
+        <w:t xml:space="preserve">e) </w:t>
+      </w:r>
+      <w:proofErr w:type="spellStart"/>
+      <w:r>
+        <w:t>NetWitness</w:t>
+      </w:r>
+      <w:proofErr w:type="spellEnd"/>
+      <w:r>
+        <w:t xml:space="preserve"> Retrieve Log File</w:t>
       </w:r>
       <w:r>
         <w:t>,</w:t>
@@ -3437,8 +4222,6 @@
       <w:r>
         <w:br w:type="page"/>
       </w:r>
-      <w:bookmarkStart w:id="8" w:name="_GoBack"/>
-      <w:bookmarkEnd w:id="8"/>
     </w:p>
     <w:p>
       <w:pPr>
@@ -3448,7 +4231,7 @@
         <w:lastRenderedPageBreak/>
         <w:t>Troubleshooting</w:t>
       </w:r>
-      <w:bookmarkEnd w:id="7"/>
+      <w:bookmarkEnd w:id="8"/>
     </w:p>
     <w:p>
       <w:pPr>
@@ -3573,7 +4356,21 @@
         <w:rPr>
           <w:rStyle w:val="codeChar"/>
         </w:rPr>
-        <w:t>/usr/share/co3/logs</w:t>
+        <w:t>/</w:t>
+      </w:r>
+      <w:proofErr w:type="spellStart"/>
+      <w:r>
+        <w:rPr>
+          <w:rStyle w:val="codeChar"/>
+        </w:rPr>
+        <w:t>usr</w:t>
+      </w:r>
+      <w:proofErr w:type="spellEnd"/>
+      <w:r>
+        <w:rPr>
+          <w:rStyle w:val="codeChar"/>
+        </w:rPr>
+        <w:t>/share/co3/logs</w:t>
       </w:r>
       <w:r>
         <w:t xml:space="preserve">. The </w:t>
@@ -3614,8 +4411,16 @@
         <w:rPr>
           <w:rStyle w:val="codeChar"/>
         </w:rPr>
-        <w:t>.resilient/app.config</w:t>
-      </w:r>
+        <w:t>.resilient/</w:t>
+      </w:r>
+      <w:proofErr w:type="spellStart"/>
+      <w:r>
+        <w:rPr>
+          <w:rStyle w:val="codeChar"/>
+        </w:rPr>
+        <w:t>app.config</w:t>
+      </w:r>
+      <w:proofErr w:type="spellEnd"/>
       <w:r>
         <w:t xml:space="preserve"> file under the section </w:t>
       </w:r>
@@ -3640,12 +4445,14 @@
       <w:r>
         <w:t xml:space="preserve"> and the property </w:t>
       </w:r>
+      <w:proofErr w:type="spellStart"/>
       <w:r>
         <w:rPr>
           <w:rStyle w:val="codeChar"/>
         </w:rPr>
         <w:t>logdir</w:t>
       </w:r>
+      <w:proofErr w:type="spellEnd"/>
       <w:r>
         <w:t xml:space="preserve">. The default file name is </w:t>
       </w:r>
@@ -3689,7 +4496,7 @@
       <w:r>
         <w:t xml:space="preserve">For additional support, contact </w:t>
       </w:r>
-      <w:hyperlink r:id="rId21">
+      <w:hyperlink r:id="rId20">
         <w:r>
           <w:rPr>
             <w:rStyle w:val="Hyperlink"/>
@@ -3716,8 +4523,12 @@
       </w:r>
     </w:p>
     <w:sectPr>
-      <w:footerReference w:type="default" r:id="rId22"/>
-      <w:footerReference w:type="first" r:id="rId23"/>
+      <w:headerReference w:type="even" r:id="rId21"/>
+      <w:headerReference w:type="default" r:id="rId22"/>
+      <w:footerReference w:type="even" r:id="rId23"/>
+      <w:footerReference w:type="default" r:id="rId24"/>
+      <w:headerReference w:type="first" r:id="rId25"/>
+      <w:footerReference w:type="first" r:id="rId26"/>
       <w:pgSz w:w="12240" w:h="15840"/>
       <w:pgMar w:top="1440" w:right="1800" w:bottom="1440" w:left="1800" w:header="720" w:footer="144" w:gutter="0"/>
       <w:pgNumType w:start="1"/>
@@ -3729,14 +4540,8 @@
 </w:document>
 </file>
 
-<file path=word/commentsIds.xml><?xml version="1.0" encoding="utf-8"?>
-<w16cid:commentsIds xmlns:wpc="http://schemas.microsoft.com/office/word/2010/wordprocessingCanvas" xmlns:cx="http://schemas.microsoft.com/office/drawing/2014/chartex" xmlns:cx1="http://schemas.microsoft.com/office/drawing/2015/9/8/chartex" xmlns:cx2="http://schemas.microsoft.com/office/drawing/2015/10/21/chartex" xmlns:cx3="http://schemas.microsoft.com/office/drawing/2016/5/9/chartex" xmlns:cx4="http://schemas.microsoft.com/office/drawing/2016/5/10/chartex" xmlns:cx5="http://schemas.microsoft.com/office/drawing/2016/5/11/chartex" xmlns:cx6="http://schemas.microsoft.com/office/drawing/2016/5/12/chartex" xmlns:cx7="http://schemas.microsoft.com/office/drawing/2016/5/13/chartex" xmlns:cx8="http://schemas.microsoft.com/office/drawing/2016/5/14/chartex" xmlns:mc="http://schemas.openxmlformats.org/markup-compatibility/2006" xmlns:aink="http://schemas.microsoft.com/office/drawing/2016/ink" xmlns:am3d="http://schemas.microsoft.com/office/drawing/2017/model3d" xmlns:o="urn:schemas-microsoft-com:office:office" xmlns:r="http://schemas.openxmlformats.org/officeDocument/2006/relationships" xmlns:m="http://schemas.openxmlformats.org/officeDocument/2006/math" xmlns:v="urn:schemas-microsoft-com:vml" xmlns:wp14="http://schemas.microsoft.com/office/word/2010/wordprocessingDrawing" xmlns:wp="http://schemas.openxmlformats.org/drawingml/2006/wordprocessingDrawing" xmlns:w10="urn:schemas-microsoft-com:office:word" xmlns:w="http://schemas.openxmlformats.org/wordprocessingml/2006/main" xmlns:w14="http://schemas.microsoft.com/office/word/2010/wordml" xmlns:w15="http://schemas.microsoft.com/office/word/2012/wordml" xmlns:w16cid="http://schemas.microsoft.com/office/word/2016/wordml/cid" xmlns:w16se="http://schemas.microsoft.com/office/word/2015/wordml/symex" xmlns:wpg="http://schemas.microsoft.com/office/word/2010/wordprocessingGroup" xmlns:wpi="http://schemas.microsoft.com/office/word/2010/wordprocessingInk" xmlns:wne="http://schemas.microsoft.com/office/word/2006/wordml" xmlns:wps="http://schemas.microsoft.com/office/word/2010/wordprocessingShape" mc:Ignorable="w14 w15 w16se w16cid wp14">
-  <w16cid:commentId w16cid:paraId="6DE85150" w16cid:durableId="2035FA4F"/>
-</w16cid:commentsIds>
-</file>
-
 <file path=word/endnotes.xml><?xml version="1.0" encoding="utf-8"?>
-<w:endnotes xmlns:wpc="http://schemas.microsoft.com/office/word/2010/wordprocessingCanvas" xmlns:mo="http://schemas.microsoft.com/office/mac/office/2008/main" xmlns:mc="http://schemas.openxmlformats.org/markup-compatibility/2006" xmlns:mv="urn:schemas-microsoft-com:mac:vml" xmlns:o="urn:schemas-microsoft-com:office:office" xmlns:r="http://schemas.openxmlformats.org/officeDocument/2006/relationships" xmlns:m="http://schemas.openxmlformats.org/officeDocument/2006/math" xmlns:v="urn:schemas-microsoft-com:vml" xmlns:wp14="http://schemas.microsoft.com/office/word/2010/wordprocessingDrawing" xmlns:wp="http://schemas.openxmlformats.org/drawingml/2006/wordprocessingDrawing" xmlns:w10="urn:schemas-microsoft-com:office:word" xmlns:w="http://schemas.openxmlformats.org/wordprocessingml/2006/main" xmlns:w14="http://schemas.microsoft.com/office/word/2010/wordml" xmlns:w15="http://schemas.microsoft.com/office/word/2012/wordml" xmlns:wpg="http://schemas.microsoft.com/office/word/2010/wordprocessingGroup" xmlns:wpi="http://schemas.microsoft.com/office/word/2010/wordprocessingInk" xmlns:wne="http://schemas.microsoft.com/office/word/2006/wordml" xmlns:wps="http://schemas.microsoft.com/office/word/2010/wordprocessingShape" mc:Ignorable="w14 w15 wp14">
+<w:endnotes xmlns:wpc="http://schemas.microsoft.com/office/word/2010/wordprocessingCanvas" xmlns:cx="http://schemas.microsoft.com/office/drawing/2014/chartex" xmlns:cx1="http://schemas.microsoft.com/office/drawing/2015/9/8/chartex" xmlns:cx2="http://schemas.microsoft.com/office/drawing/2015/10/21/chartex" xmlns:cx3="http://schemas.microsoft.com/office/drawing/2016/5/9/chartex" xmlns:cx4="http://schemas.microsoft.com/office/drawing/2016/5/10/chartex" xmlns:cx5="http://schemas.microsoft.com/office/drawing/2016/5/11/chartex" xmlns:cx6="http://schemas.microsoft.com/office/drawing/2016/5/12/chartex" xmlns:cx7="http://schemas.microsoft.com/office/drawing/2016/5/13/chartex" xmlns:cx8="http://schemas.microsoft.com/office/drawing/2016/5/14/chartex" xmlns:mc="http://schemas.openxmlformats.org/markup-compatibility/2006" xmlns:aink="http://schemas.microsoft.com/office/drawing/2016/ink" xmlns:am3d="http://schemas.microsoft.com/office/drawing/2017/model3d" xmlns:o="urn:schemas-microsoft-com:office:office" xmlns:r="http://schemas.openxmlformats.org/officeDocument/2006/relationships" xmlns:m="http://schemas.openxmlformats.org/officeDocument/2006/math" xmlns:v="urn:schemas-microsoft-com:vml" xmlns:wp14="http://schemas.microsoft.com/office/word/2010/wordprocessingDrawing" xmlns:wp="http://schemas.openxmlformats.org/drawingml/2006/wordprocessingDrawing" xmlns:w10="urn:schemas-microsoft-com:office:word" xmlns:w="http://schemas.openxmlformats.org/wordprocessingml/2006/main" xmlns:w14="http://schemas.microsoft.com/office/word/2010/wordml" xmlns:w15="http://schemas.microsoft.com/office/word/2012/wordml" xmlns:w16cex="http://schemas.microsoft.com/office/word/2018/wordml/cex" xmlns:w16cid="http://schemas.microsoft.com/office/word/2016/wordml/cid" xmlns:w16="http://schemas.microsoft.com/office/word/2018/wordml" xmlns:w16se="http://schemas.microsoft.com/office/word/2015/wordml/symex" xmlns:wpg="http://schemas.microsoft.com/office/word/2010/wordprocessingGroup" xmlns:wpi="http://schemas.microsoft.com/office/word/2010/wordprocessingInk" xmlns:wne="http://schemas.microsoft.com/office/word/2006/wordml" xmlns:wps="http://schemas.microsoft.com/office/word/2010/wordprocessingShape" mc:Ignorable="w14 w15 w16se w16cid w16 w16cex wp14">
   <w:endnote w:type="separator" w:id="-1">
     <w:p>
       <w:r>
@@ -3755,7 +4560,17 @@
 </file>
 
 <file path=word/footer1.xml><?xml version="1.0" encoding="utf-8"?>
-<w:ftr xmlns:wpc="http://schemas.microsoft.com/office/word/2010/wordprocessingCanvas" xmlns:mo="http://schemas.microsoft.com/office/mac/office/2008/main" xmlns:mc="http://schemas.openxmlformats.org/markup-compatibility/2006" xmlns:mv="urn:schemas-microsoft-com:mac:vml" xmlns:o="urn:schemas-microsoft-com:office:office" xmlns:r="http://schemas.openxmlformats.org/officeDocument/2006/relationships" xmlns:m="http://schemas.openxmlformats.org/officeDocument/2006/math" xmlns:v="urn:schemas-microsoft-com:vml" xmlns:wp14="http://schemas.microsoft.com/office/word/2010/wordprocessingDrawing" xmlns:wp="http://schemas.openxmlformats.org/drawingml/2006/wordprocessingDrawing" xmlns:w10="urn:schemas-microsoft-com:office:word" xmlns:w="http://schemas.openxmlformats.org/wordprocessingml/2006/main" xmlns:w14="http://schemas.microsoft.com/office/word/2010/wordml" xmlns:w15="http://schemas.microsoft.com/office/word/2012/wordml" xmlns:wpg="http://schemas.microsoft.com/office/word/2010/wordprocessingGroup" xmlns:wpi="http://schemas.microsoft.com/office/word/2010/wordprocessingInk" xmlns:wne="http://schemas.microsoft.com/office/word/2006/wordml" xmlns:wps="http://schemas.microsoft.com/office/word/2010/wordprocessingShape" mc:Ignorable="w14 w15 wp14">
+<w:ftr xmlns:wpc="http://schemas.microsoft.com/office/word/2010/wordprocessingCanvas" xmlns:cx="http://schemas.microsoft.com/office/drawing/2014/chartex" xmlns:cx1="http://schemas.microsoft.com/office/drawing/2015/9/8/chartex" xmlns:cx2="http://schemas.microsoft.com/office/drawing/2015/10/21/chartex" xmlns:cx3="http://schemas.microsoft.com/office/drawing/2016/5/9/chartex" xmlns:cx4="http://schemas.microsoft.com/office/drawing/2016/5/10/chartex" xmlns:cx5="http://schemas.microsoft.com/office/drawing/2016/5/11/chartex" xmlns:cx6="http://schemas.microsoft.com/office/drawing/2016/5/12/chartex" xmlns:cx7="http://schemas.microsoft.com/office/drawing/2016/5/13/chartex" xmlns:cx8="http://schemas.microsoft.com/office/drawing/2016/5/14/chartex" xmlns:mc="http://schemas.openxmlformats.org/markup-compatibility/2006" xmlns:aink="http://schemas.microsoft.com/office/drawing/2016/ink" xmlns:am3d="http://schemas.microsoft.com/office/drawing/2017/model3d" xmlns:o="urn:schemas-microsoft-com:office:office" xmlns:r="http://schemas.openxmlformats.org/officeDocument/2006/relationships" xmlns:m="http://schemas.openxmlformats.org/officeDocument/2006/math" xmlns:v="urn:schemas-microsoft-com:vml" xmlns:wp14="http://schemas.microsoft.com/office/word/2010/wordprocessingDrawing" xmlns:wp="http://schemas.openxmlformats.org/drawingml/2006/wordprocessingDrawing" xmlns:w10="urn:schemas-microsoft-com:office:word" xmlns:w="http://schemas.openxmlformats.org/wordprocessingml/2006/main" xmlns:w14="http://schemas.microsoft.com/office/word/2010/wordml" xmlns:w15="http://schemas.microsoft.com/office/word/2012/wordml" xmlns:w16cex="http://schemas.microsoft.com/office/word/2018/wordml/cex" xmlns:w16cid="http://schemas.microsoft.com/office/word/2016/wordml/cid" xmlns:w16="http://schemas.microsoft.com/office/word/2018/wordml" xmlns:w16se="http://schemas.microsoft.com/office/word/2015/wordml/symex" xmlns:wpg="http://schemas.microsoft.com/office/word/2010/wordprocessingGroup" xmlns:wpi="http://schemas.microsoft.com/office/word/2010/wordprocessingInk" xmlns:wne="http://schemas.microsoft.com/office/word/2006/wordml" xmlns:wps="http://schemas.microsoft.com/office/word/2010/wordprocessingShape" mc:Ignorable="w14 w15 w16se w16cid w16 w16cex wp14">
+  <w:p>
+    <w:pPr>
+      <w:pStyle w:val="Footer"/>
+    </w:pPr>
+  </w:p>
+</w:ftr>
+</file>
+
+<file path=word/footer2.xml><?xml version="1.0" encoding="utf-8"?>
+<w:ftr xmlns:wpc="http://schemas.microsoft.com/office/word/2010/wordprocessingCanvas" xmlns:cx="http://schemas.microsoft.com/office/drawing/2014/chartex" xmlns:cx1="http://schemas.microsoft.com/office/drawing/2015/9/8/chartex" xmlns:cx2="http://schemas.microsoft.com/office/drawing/2015/10/21/chartex" xmlns:cx3="http://schemas.microsoft.com/office/drawing/2016/5/9/chartex" xmlns:cx4="http://schemas.microsoft.com/office/drawing/2016/5/10/chartex" xmlns:cx5="http://schemas.microsoft.com/office/drawing/2016/5/11/chartex" xmlns:cx6="http://schemas.microsoft.com/office/drawing/2016/5/12/chartex" xmlns:cx7="http://schemas.microsoft.com/office/drawing/2016/5/13/chartex" xmlns:cx8="http://schemas.microsoft.com/office/drawing/2016/5/14/chartex" xmlns:mc="http://schemas.openxmlformats.org/markup-compatibility/2006" xmlns:aink="http://schemas.microsoft.com/office/drawing/2016/ink" xmlns:am3d="http://schemas.microsoft.com/office/drawing/2017/model3d" xmlns:o="urn:schemas-microsoft-com:office:office" xmlns:r="http://schemas.openxmlformats.org/officeDocument/2006/relationships" xmlns:m="http://schemas.openxmlformats.org/officeDocument/2006/math" xmlns:v="urn:schemas-microsoft-com:vml" xmlns:wp14="http://schemas.microsoft.com/office/word/2010/wordprocessingDrawing" xmlns:wp="http://schemas.openxmlformats.org/drawingml/2006/wordprocessingDrawing" xmlns:w10="urn:schemas-microsoft-com:office:word" xmlns:w="http://schemas.openxmlformats.org/wordprocessingml/2006/main" xmlns:w14="http://schemas.microsoft.com/office/word/2010/wordml" xmlns:w15="http://schemas.microsoft.com/office/word/2012/wordml" xmlns:w16cex="http://schemas.microsoft.com/office/word/2018/wordml/cex" xmlns:w16cid="http://schemas.microsoft.com/office/word/2016/wordml/cid" xmlns:w16="http://schemas.microsoft.com/office/word/2018/wordml" xmlns:w16se="http://schemas.microsoft.com/office/word/2015/wordml/symex" xmlns:wpg="http://schemas.microsoft.com/office/word/2010/wordprocessingGroup" xmlns:wpi="http://schemas.microsoft.com/office/word/2010/wordprocessingInk" xmlns:wne="http://schemas.microsoft.com/office/word/2006/wordml" xmlns:wps="http://schemas.microsoft.com/office/word/2010/wordprocessingShape" mc:Ignorable="w14 w15 w16se w16cid w16 w16cex wp14">
   <w:p>
     <w:pPr>
       <w:pStyle w:val="Normal1"/>
@@ -3827,8 +4642,8 @@
 </w:ftr>
 </file>
 
-<file path=word/footer2.xml><?xml version="1.0" encoding="utf-8"?>
-<w:ftr xmlns:wpc="http://schemas.microsoft.com/office/word/2010/wordprocessingCanvas" xmlns:mo="http://schemas.microsoft.com/office/mac/office/2008/main" xmlns:mc="http://schemas.openxmlformats.org/markup-compatibility/2006" xmlns:mv="urn:schemas-microsoft-com:mac:vml" xmlns:o="urn:schemas-microsoft-com:office:office" xmlns:r="http://schemas.openxmlformats.org/officeDocument/2006/relationships" xmlns:m="http://schemas.openxmlformats.org/officeDocument/2006/math" xmlns:v="urn:schemas-microsoft-com:vml" xmlns:wp14="http://schemas.microsoft.com/office/word/2010/wordprocessingDrawing" xmlns:wp="http://schemas.openxmlformats.org/drawingml/2006/wordprocessingDrawing" xmlns:w10="urn:schemas-microsoft-com:office:word" xmlns:w="http://schemas.openxmlformats.org/wordprocessingml/2006/main" xmlns:w14="http://schemas.microsoft.com/office/word/2010/wordml" xmlns:w15="http://schemas.microsoft.com/office/word/2012/wordml" xmlns:wpg="http://schemas.microsoft.com/office/word/2010/wordprocessingGroup" xmlns:wpi="http://schemas.microsoft.com/office/word/2010/wordprocessingInk" xmlns:wne="http://schemas.microsoft.com/office/word/2006/wordml" xmlns:wps="http://schemas.microsoft.com/office/word/2010/wordprocessingShape" mc:Ignorable="w14 w15 wp14">
+<file path=word/footer3.xml><?xml version="1.0" encoding="utf-8"?>
+<w:ftr xmlns:wpc="http://schemas.microsoft.com/office/word/2010/wordprocessingCanvas" xmlns:cx="http://schemas.microsoft.com/office/drawing/2014/chartex" xmlns:cx1="http://schemas.microsoft.com/office/drawing/2015/9/8/chartex" xmlns:cx2="http://schemas.microsoft.com/office/drawing/2015/10/21/chartex" xmlns:cx3="http://schemas.microsoft.com/office/drawing/2016/5/9/chartex" xmlns:cx4="http://schemas.microsoft.com/office/drawing/2016/5/10/chartex" xmlns:cx5="http://schemas.microsoft.com/office/drawing/2016/5/11/chartex" xmlns:cx6="http://schemas.microsoft.com/office/drawing/2016/5/12/chartex" xmlns:cx7="http://schemas.microsoft.com/office/drawing/2016/5/13/chartex" xmlns:cx8="http://schemas.microsoft.com/office/drawing/2016/5/14/chartex" xmlns:mc="http://schemas.openxmlformats.org/markup-compatibility/2006" xmlns:aink="http://schemas.microsoft.com/office/drawing/2016/ink" xmlns:am3d="http://schemas.microsoft.com/office/drawing/2017/model3d" xmlns:o="urn:schemas-microsoft-com:office:office" xmlns:r="http://schemas.openxmlformats.org/officeDocument/2006/relationships" xmlns:m="http://schemas.openxmlformats.org/officeDocument/2006/math" xmlns:v="urn:schemas-microsoft-com:vml" xmlns:wp14="http://schemas.microsoft.com/office/word/2010/wordprocessingDrawing" xmlns:wp="http://schemas.openxmlformats.org/drawingml/2006/wordprocessingDrawing" xmlns:w10="urn:schemas-microsoft-com:office:word" xmlns:w="http://schemas.openxmlformats.org/wordprocessingml/2006/main" xmlns:w14="http://schemas.microsoft.com/office/word/2010/wordml" xmlns:w15="http://schemas.microsoft.com/office/word/2012/wordml" xmlns:w16cex="http://schemas.microsoft.com/office/word/2018/wordml/cex" xmlns:w16cid="http://schemas.microsoft.com/office/word/2016/wordml/cid" xmlns:w16="http://schemas.microsoft.com/office/word/2018/wordml" xmlns:w16se="http://schemas.microsoft.com/office/word/2015/wordml/symex" xmlns:wpg="http://schemas.microsoft.com/office/word/2010/wordprocessingGroup" xmlns:wpi="http://schemas.microsoft.com/office/word/2010/wordprocessingInk" xmlns:wne="http://schemas.microsoft.com/office/word/2006/wordml" xmlns:wps="http://schemas.microsoft.com/office/word/2010/wordprocessingShape" mc:Ignorable="w14 w15 w16se w16cid w16 w16cex wp14">
   <w:p>
     <w:pPr>
       <w:tabs>
@@ -3981,7 +4796,7 @@
 </file>
 
 <file path=word/footnotes.xml><?xml version="1.0" encoding="utf-8"?>
-<w:footnotes xmlns:wpc="http://schemas.microsoft.com/office/word/2010/wordprocessingCanvas" xmlns:mo="http://schemas.microsoft.com/office/mac/office/2008/main" xmlns:mc="http://schemas.openxmlformats.org/markup-compatibility/2006" xmlns:mv="urn:schemas-microsoft-com:mac:vml" xmlns:o="urn:schemas-microsoft-com:office:office" xmlns:r="http://schemas.openxmlformats.org/officeDocument/2006/relationships" xmlns:m="http://schemas.openxmlformats.org/officeDocument/2006/math" xmlns:v="urn:schemas-microsoft-com:vml" xmlns:wp14="http://schemas.microsoft.com/office/word/2010/wordprocessingDrawing" xmlns:wp="http://schemas.openxmlformats.org/drawingml/2006/wordprocessingDrawing" xmlns:w10="urn:schemas-microsoft-com:office:word" xmlns:w="http://schemas.openxmlformats.org/wordprocessingml/2006/main" xmlns:w14="http://schemas.microsoft.com/office/word/2010/wordml" xmlns:w15="http://schemas.microsoft.com/office/word/2012/wordml" xmlns:wpg="http://schemas.microsoft.com/office/word/2010/wordprocessingGroup" xmlns:wpi="http://schemas.microsoft.com/office/word/2010/wordprocessingInk" xmlns:wne="http://schemas.microsoft.com/office/word/2006/wordml" xmlns:wps="http://schemas.microsoft.com/office/word/2010/wordprocessingShape" mc:Ignorable="w14 w15 wp14">
+<w:footnotes xmlns:wpc="http://schemas.microsoft.com/office/word/2010/wordprocessingCanvas" xmlns:cx="http://schemas.microsoft.com/office/drawing/2014/chartex" xmlns:cx1="http://schemas.microsoft.com/office/drawing/2015/9/8/chartex" xmlns:cx2="http://schemas.microsoft.com/office/drawing/2015/10/21/chartex" xmlns:cx3="http://schemas.microsoft.com/office/drawing/2016/5/9/chartex" xmlns:cx4="http://schemas.microsoft.com/office/drawing/2016/5/10/chartex" xmlns:cx5="http://schemas.microsoft.com/office/drawing/2016/5/11/chartex" xmlns:cx6="http://schemas.microsoft.com/office/drawing/2016/5/12/chartex" xmlns:cx7="http://schemas.microsoft.com/office/drawing/2016/5/13/chartex" xmlns:cx8="http://schemas.microsoft.com/office/drawing/2016/5/14/chartex" xmlns:mc="http://schemas.openxmlformats.org/markup-compatibility/2006" xmlns:aink="http://schemas.microsoft.com/office/drawing/2016/ink" xmlns:am3d="http://schemas.microsoft.com/office/drawing/2017/model3d" xmlns:o="urn:schemas-microsoft-com:office:office" xmlns:r="http://schemas.openxmlformats.org/officeDocument/2006/relationships" xmlns:m="http://schemas.openxmlformats.org/officeDocument/2006/math" xmlns:v="urn:schemas-microsoft-com:vml" xmlns:wp14="http://schemas.microsoft.com/office/word/2010/wordprocessingDrawing" xmlns:wp="http://schemas.openxmlformats.org/drawingml/2006/wordprocessingDrawing" xmlns:w10="urn:schemas-microsoft-com:office:word" xmlns:w="http://schemas.openxmlformats.org/wordprocessingml/2006/main" xmlns:w14="http://schemas.microsoft.com/office/word/2010/wordml" xmlns:w15="http://schemas.microsoft.com/office/word/2012/wordml" xmlns:w16cex="http://schemas.microsoft.com/office/word/2018/wordml/cex" xmlns:w16cid="http://schemas.microsoft.com/office/word/2016/wordml/cid" xmlns:w16="http://schemas.microsoft.com/office/word/2018/wordml" xmlns:w16se="http://schemas.microsoft.com/office/word/2015/wordml/symex" xmlns:wpg="http://schemas.microsoft.com/office/word/2010/wordprocessingGroup" xmlns:wpi="http://schemas.microsoft.com/office/word/2010/wordprocessingInk" xmlns:wne="http://schemas.microsoft.com/office/word/2006/wordml" xmlns:wps="http://schemas.microsoft.com/office/word/2010/wordprocessingShape" mc:Ignorable="w14 w15 w16se w16cid w16 w16cex wp14">
   <w:footnote w:type="separator" w:id="-1">
     <w:p>
       <w:r>
@@ -3999,9 +4814,39 @@
 </w:footnotes>
 </file>
 
+<file path=word/header1.xml><?xml version="1.0" encoding="utf-8"?>
+<w:hdr xmlns:wpc="http://schemas.microsoft.com/office/word/2010/wordprocessingCanvas" xmlns:cx="http://schemas.microsoft.com/office/drawing/2014/chartex" xmlns:cx1="http://schemas.microsoft.com/office/drawing/2015/9/8/chartex" xmlns:cx2="http://schemas.microsoft.com/office/drawing/2015/10/21/chartex" xmlns:cx3="http://schemas.microsoft.com/office/drawing/2016/5/9/chartex" xmlns:cx4="http://schemas.microsoft.com/office/drawing/2016/5/10/chartex" xmlns:cx5="http://schemas.microsoft.com/office/drawing/2016/5/11/chartex" xmlns:cx6="http://schemas.microsoft.com/office/drawing/2016/5/12/chartex" xmlns:cx7="http://schemas.microsoft.com/office/drawing/2016/5/13/chartex" xmlns:cx8="http://schemas.microsoft.com/office/drawing/2016/5/14/chartex" xmlns:mc="http://schemas.openxmlformats.org/markup-compatibility/2006" xmlns:aink="http://schemas.microsoft.com/office/drawing/2016/ink" xmlns:am3d="http://schemas.microsoft.com/office/drawing/2017/model3d" xmlns:o="urn:schemas-microsoft-com:office:office" xmlns:r="http://schemas.openxmlformats.org/officeDocument/2006/relationships" xmlns:m="http://schemas.openxmlformats.org/officeDocument/2006/math" xmlns:v="urn:schemas-microsoft-com:vml" xmlns:wp14="http://schemas.microsoft.com/office/word/2010/wordprocessingDrawing" xmlns:wp="http://schemas.openxmlformats.org/drawingml/2006/wordprocessingDrawing" xmlns:w10="urn:schemas-microsoft-com:office:word" xmlns:w="http://schemas.openxmlformats.org/wordprocessingml/2006/main" xmlns:w14="http://schemas.microsoft.com/office/word/2010/wordml" xmlns:w15="http://schemas.microsoft.com/office/word/2012/wordml" xmlns:w16cex="http://schemas.microsoft.com/office/word/2018/wordml/cex" xmlns:w16cid="http://schemas.microsoft.com/office/word/2016/wordml/cid" xmlns:w16="http://schemas.microsoft.com/office/word/2018/wordml" xmlns:w16se="http://schemas.microsoft.com/office/word/2015/wordml/symex" xmlns:wpg="http://schemas.microsoft.com/office/word/2010/wordprocessingGroup" xmlns:wpi="http://schemas.microsoft.com/office/word/2010/wordprocessingInk" xmlns:wne="http://schemas.microsoft.com/office/word/2006/wordml" xmlns:wps="http://schemas.microsoft.com/office/word/2010/wordprocessingShape" mc:Ignorable="w14 w15 w16se w16cid w16 w16cex wp14">
+  <w:p>
+    <w:pPr>
+      <w:pStyle w:val="Header"/>
+    </w:pPr>
+  </w:p>
+</w:hdr>
+</file>
+
+<file path=word/header2.xml><?xml version="1.0" encoding="utf-8"?>
+<w:hdr xmlns:wpc="http://schemas.microsoft.com/office/word/2010/wordprocessingCanvas" xmlns:cx="http://schemas.microsoft.com/office/drawing/2014/chartex" xmlns:cx1="http://schemas.microsoft.com/office/drawing/2015/9/8/chartex" xmlns:cx2="http://schemas.microsoft.com/office/drawing/2015/10/21/chartex" xmlns:cx3="http://schemas.microsoft.com/office/drawing/2016/5/9/chartex" xmlns:cx4="http://schemas.microsoft.com/office/drawing/2016/5/10/chartex" xmlns:cx5="http://schemas.microsoft.com/office/drawing/2016/5/11/chartex" xmlns:cx6="http://schemas.microsoft.com/office/drawing/2016/5/12/chartex" xmlns:cx7="http://schemas.microsoft.com/office/drawing/2016/5/13/chartex" xmlns:cx8="http://schemas.microsoft.com/office/drawing/2016/5/14/chartex" xmlns:mc="http://schemas.openxmlformats.org/markup-compatibility/2006" xmlns:aink="http://schemas.microsoft.com/office/drawing/2016/ink" xmlns:am3d="http://schemas.microsoft.com/office/drawing/2017/model3d" xmlns:o="urn:schemas-microsoft-com:office:office" xmlns:r="http://schemas.openxmlformats.org/officeDocument/2006/relationships" xmlns:m="http://schemas.openxmlformats.org/officeDocument/2006/math" xmlns:v="urn:schemas-microsoft-com:vml" xmlns:wp14="http://schemas.microsoft.com/office/word/2010/wordprocessingDrawing" xmlns:wp="http://schemas.openxmlformats.org/drawingml/2006/wordprocessingDrawing" xmlns:w10="urn:schemas-microsoft-com:office:word" xmlns:w="http://schemas.openxmlformats.org/wordprocessingml/2006/main" xmlns:w14="http://schemas.microsoft.com/office/word/2010/wordml" xmlns:w15="http://schemas.microsoft.com/office/word/2012/wordml" xmlns:w16cex="http://schemas.microsoft.com/office/word/2018/wordml/cex" xmlns:w16cid="http://schemas.microsoft.com/office/word/2016/wordml/cid" xmlns:w16="http://schemas.microsoft.com/office/word/2018/wordml" xmlns:w16se="http://schemas.microsoft.com/office/word/2015/wordml/symex" xmlns:wpg="http://schemas.microsoft.com/office/word/2010/wordprocessingGroup" xmlns:wpi="http://schemas.microsoft.com/office/word/2010/wordprocessingInk" xmlns:wne="http://schemas.microsoft.com/office/word/2006/wordml" xmlns:wps="http://schemas.microsoft.com/office/word/2010/wordprocessingShape" mc:Ignorable="w14 w15 w16se w16cid w16 w16cex wp14">
+  <w:p>
+    <w:pPr>
+      <w:pStyle w:val="Header"/>
+    </w:pPr>
+  </w:p>
+</w:hdr>
+</file>
+
+<file path=word/header3.xml><?xml version="1.0" encoding="utf-8"?>
+<w:hdr xmlns:wpc="http://schemas.microsoft.com/office/word/2010/wordprocessingCanvas" xmlns:cx="http://schemas.microsoft.com/office/drawing/2014/chartex" xmlns:cx1="http://schemas.microsoft.com/office/drawing/2015/9/8/chartex" xmlns:cx2="http://schemas.microsoft.com/office/drawing/2015/10/21/chartex" xmlns:cx3="http://schemas.microsoft.com/office/drawing/2016/5/9/chartex" xmlns:cx4="http://schemas.microsoft.com/office/drawing/2016/5/10/chartex" xmlns:cx5="http://schemas.microsoft.com/office/drawing/2016/5/11/chartex" xmlns:cx6="http://schemas.microsoft.com/office/drawing/2016/5/12/chartex" xmlns:cx7="http://schemas.microsoft.com/office/drawing/2016/5/13/chartex" xmlns:cx8="http://schemas.microsoft.com/office/drawing/2016/5/14/chartex" xmlns:mc="http://schemas.openxmlformats.org/markup-compatibility/2006" xmlns:aink="http://schemas.microsoft.com/office/drawing/2016/ink" xmlns:am3d="http://schemas.microsoft.com/office/drawing/2017/model3d" xmlns:o="urn:schemas-microsoft-com:office:office" xmlns:r="http://schemas.openxmlformats.org/officeDocument/2006/relationships" xmlns:m="http://schemas.openxmlformats.org/officeDocument/2006/math" xmlns:v="urn:schemas-microsoft-com:vml" xmlns:wp14="http://schemas.microsoft.com/office/word/2010/wordprocessingDrawing" xmlns:wp="http://schemas.openxmlformats.org/drawingml/2006/wordprocessingDrawing" xmlns:w10="urn:schemas-microsoft-com:office:word" xmlns:w="http://schemas.openxmlformats.org/wordprocessingml/2006/main" xmlns:w14="http://schemas.microsoft.com/office/word/2010/wordml" xmlns:w15="http://schemas.microsoft.com/office/word/2012/wordml" xmlns:w16cex="http://schemas.microsoft.com/office/word/2018/wordml/cex" xmlns:w16cid="http://schemas.microsoft.com/office/word/2016/wordml/cid" xmlns:w16="http://schemas.microsoft.com/office/word/2018/wordml" xmlns:w16se="http://schemas.microsoft.com/office/word/2015/wordml/symex" xmlns:wpg="http://schemas.microsoft.com/office/word/2010/wordprocessingGroup" xmlns:wpi="http://schemas.microsoft.com/office/word/2010/wordprocessingInk" xmlns:wne="http://schemas.microsoft.com/office/word/2006/wordml" xmlns:wps="http://schemas.microsoft.com/office/word/2010/wordprocessingShape" mc:Ignorable="w14 w15 w16se w16cid w16 w16cex wp14">
+  <w:p>
+    <w:pPr>
+      <w:pStyle w:val="Header"/>
+    </w:pPr>
+  </w:p>
+</w:hdr>
+</file>
+
 <file path=word/numbering.xml><?xml version="1.0" encoding="utf-8"?>
-<w:numbering xmlns:wpc="http://schemas.microsoft.com/office/word/2010/wordprocessingCanvas" xmlns:mo="http://schemas.microsoft.com/office/mac/office/2008/main" xmlns:mc="http://schemas.openxmlformats.org/markup-compatibility/2006" xmlns:mv="urn:schemas-microsoft-com:mac:vml" xmlns:o="urn:schemas-microsoft-com:office:office" xmlns:r="http://schemas.openxmlformats.org/officeDocument/2006/relationships" xmlns:m="http://schemas.openxmlformats.org/officeDocument/2006/math" xmlns:v="urn:schemas-microsoft-com:vml" xmlns:wp14="http://schemas.microsoft.com/office/word/2010/wordprocessingDrawing" xmlns:wp="http://schemas.openxmlformats.org/drawingml/2006/wordprocessingDrawing" xmlns:w10="urn:schemas-microsoft-com:office:word" xmlns:w="http://schemas.openxmlformats.org/wordprocessingml/2006/main" xmlns:w14="http://schemas.microsoft.com/office/word/2010/wordml" xmlns:w15="http://schemas.microsoft.com/office/word/2012/wordml" xmlns:wpg="http://schemas.microsoft.com/office/word/2010/wordprocessingGroup" xmlns:wpi="http://schemas.microsoft.com/office/word/2010/wordprocessingInk" xmlns:wne="http://schemas.microsoft.com/office/word/2006/wordml" xmlns:wps="http://schemas.microsoft.com/office/word/2010/wordprocessingShape" mc:Ignorable="w14 w15 wp14">
-  <w:abstractNum w:abstractNumId="0">
+<w:numbering xmlns:wpc="http://schemas.microsoft.com/office/word/2010/wordprocessingCanvas" xmlns:cx="http://schemas.microsoft.com/office/drawing/2014/chartex" xmlns:cx1="http://schemas.microsoft.com/office/drawing/2015/9/8/chartex" xmlns:cx2="http://schemas.microsoft.com/office/drawing/2015/10/21/chartex" xmlns:cx3="http://schemas.microsoft.com/office/drawing/2016/5/9/chartex" xmlns:cx4="http://schemas.microsoft.com/office/drawing/2016/5/10/chartex" xmlns:cx5="http://schemas.microsoft.com/office/drawing/2016/5/11/chartex" xmlns:cx6="http://schemas.microsoft.com/office/drawing/2016/5/12/chartex" xmlns:cx7="http://schemas.microsoft.com/office/drawing/2016/5/13/chartex" xmlns:cx8="http://schemas.microsoft.com/office/drawing/2016/5/14/chartex" xmlns:mc="http://schemas.openxmlformats.org/markup-compatibility/2006" xmlns:aink="http://schemas.microsoft.com/office/drawing/2016/ink" xmlns:am3d="http://schemas.microsoft.com/office/drawing/2017/model3d" xmlns:o="urn:schemas-microsoft-com:office:office" xmlns:r="http://schemas.openxmlformats.org/officeDocument/2006/relationships" xmlns:m="http://schemas.openxmlformats.org/officeDocument/2006/math" xmlns:v="urn:schemas-microsoft-com:vml" xmlns:wp14="http://schemas.microsoft.com/office/word/2010/wordprocessingDrawing" xmlns:wp="http://schemas.openxmlformats.org/drawingml/2006/wordprocessingDrawing" xmlns:w10="urn:schemas-microsoft-com:office:word" xmlns:w="http://schemas.openxmlformats.org/wordprocessingml/2006/main" xmlns:w14="http://schemas.microsoft.com/office/word/2010/wordml" xmlns:w15="http://schemas.microsoft.com/office/word/2012/wordml" xmlns:w16cex="http://schemas.microsoft.com/office/word/2018/wordml/cex" xmlns:w16cid="http://schemas.microsoft.com/office/word/2016/wordml/cid" xmlns:w16="http://schemas.microsoft.com/office/word/2018/wordml" xmlns:w16se="http://schemas.microsoft.com/office/word/2015/wordml/symex" xmlns:wpg="http://schemas.microsoft.com/office/word/2010/wordprocessingGroup" xmlns:wpi="http://schemas.microsoft.com/office/word/2010/wordprocessingInk" xmlns:wne="http://schemas.microsoft.com/office/word/2006/wordml" xmlns:wps="http://schemas.microsoft.com/office/word/2010/wordprocessingShape" mc:Ignorable="w14 w15 w16se w16cid w16 w16cex wp14">
+  <w:abstractNum w:abstractNumId="0" w15:restartNumberingAfterBreak="0">
     <w:nsid w:val="FFFFFF89"/>
     <w:multiLevelType w:val="singleLevel"/>
     <w:tmpl w:val="CBB6866E"/>
@@ -4021,7 +4866,7 @@
       </w:rPr>
     </w:lvl>
   </w:abstractNum>
-  <w:abstractNum w:abstractNumId="1">
+  <w:abstractNum w:abstractNumId="1" w15:restartNumberingAfterBreak="0">
     <w:nsid w:val="00000001"/>
     <w:multiLevelType w:val="hybridMultilevel"/>
     <w:tmpl w:val="00000001"/>
@@ -4075,7 +4920,7 @@
       <w:lvlJc w:val="left"/>
     </w:lvl>
   </w:abstractNum>
-  <w:abstractNum w:abstractNumId="2">
+  <w:abstractNum w:abstractNumId="2" w15:restartNumberingAfterBreak="0">
     <w:nsid w:val="006B3401"/>
     <w:multiLevelType w:val="multilevel"/>
     <w:tmpl w:val="99A4D4FC"/>
@@ -4188,7 +5033,7 @@
       </w:rPr>
     </w:lvl>
   </w:abstractNum>
-  <w:abstractNum w:abstractNumId="3">
+  <w:abstractNum w:abstractNumId="3" w15:restartNumberingAfterBreak="0">
     <w:nsid w:val="07807899"/>
     <w:multiLevelType w:val="hybridMultilevel"/>
     <w:tmpl w:val="9DB0F5F6"/>
@@ -4274,7 +5119,7 @@
       </w:pPr>
     </w:lvl>
   </w:abstractNum>
-  <w:abstractNum w:abstractNumId="4">
+  <w:abstractNum w:abstractNumId="4" w15:restartNumberingAfterBreak="0">
     <w:nsid w:val="0B0A3FA6"/>
     <w:multiLevelType w:val="hybridMultilevel"/>
     <w:tmpl w:val="0680A61E"/>
@@ -4387,7 +5232,7 @@
       </w:rPr>
     </w:lvl>
   </w:abstractNum>
-  <w:abstractNum w:abstractNumId="5">
+  <w:abstractNum w:abstractNumId="5" w15:restartNumberingAfterBreak="0">
     <w:nsid w:val="0CEF6077"/>
     <w:multiLevelType w:val="hybridMultilevel"/>
     <w:tmpl w:val="81448720"/>
@@ -4473,7 +5318,7 @@
       </w:pPr>
     </w:lvl>
   </w:abstractNum>
-  <w:abstractNum w:abstractNumId="6">
+  <w:abstractNum w:abstractNumId="6" w15:restartNumberingAfterBreak="0">
     <w:nsid w:val="13240AFC"/>
     <w:multiLevelType w:val="hybridMultilevel"/>
     <w:tmpl w:val="359CECB0"/>
@@ -4586,7 +5431,7 @@
       </w:rPr>
     </w:lvl>
   </w:abstractNum>
-  <w:abstractNum w:abstractNumId="7">
+  <w:abstractNum w:abstractNumId="7" w15:restartNumberingAfterBreak="0">
     <w:nsid w:val="1AE5697B"/>
     <w:multiLevelType w:val="hybridMultilevel"/>
     <w:tmpl w:val="0F72E3D4"/>
@@ -4675,7 +5520,7 @@
       </w:pPr>
     </w:lvl>
   </w:abstractNum>
-  <w:abstractNum w:abstractNumId="8">
+  <w:abstractNum w:abstractNumId="8" w15:restartNumberingAfterBreak="0">
     <w:nsid w:val="1EC76384"/>
     <w:multiLevelType w:val="hybridMultilevel"/>
     <w:tmpl w:val="15E0893C"/>
@@ -4788,7 +5633,7 @@
       </w:rPr>
     </w:lvl>
   </w:abstractNum>
-  <w:abstractNum w:abstractNumId="9">
+  <w:abstractNum w:abstractNumId="9" w15:restartNumberingAfterBreak="0">
     <w:nsid w:val="2D152AD4"/>
     <w:multiLevelType w:val="hybridMultilevel"/>
     <w:tmpl w:val="56D47CBE"/>
@@ -4874,7 +5719,7 @@
       </w:pPr>
     </w:lvl>
   </w:abstractNum>
-  <w:abstractNum w:abstractNumId="10">
+  <w:abstractNum w:abstractNumId="10" w15:restartNumberingAfterBreak="0">
     <w:nsid w:val="316D5A22"/>
     <w:multiLevelType w:val="multilevel"/>
     <w:tmpl w:val="1F14B29A"/>
@@ -5023,7 +5868,7 @@
       </w:rPr>
     </w:lvl>
   </w:abstractNum>
-  <w:abstractNum w:abstractNumId="11">
+  <w:abstractNum w:abstractNumId="11" w15:restartNumberingAfterBreak="0">
     <w:nsid w:val="32662758"/>
     <w:multiLevelType w:val="multilevel"/>
     <w:tmpl w:val="23AE2340"/>
@@ -5136,7 +5981,7 @@
       </w:rPr>
     </w:lvl>
   </w:abstractNum>
-  <w:abstractNum w:abstractNumId="12">
+  <w:abstractNum w:abstractNumId="12" w15:restartNumberingAfterBreak="0">
     <w:nsid w:val="35077FFD"/>
     <w:multiLevelType w:val="hybridMultilevel"/>
     <w:tmpl w:val="DF7C262A"/>
@@ -5225,7 +6070,7 @@
       </w:pPr>
     </w:lvl>
   </w:abstractNum>
-  <w:abstractNum w:abstractNumId="13">
+  <w:abstractNum w:abstractNumId="13" w15:restartNumberingAfterBreak="0">
     <w:nsid w:val="352632C8"/>
     <w:multiLevelType w:val="hybridMultilevel"/>
     <w:tmpl w:val="9DB0F5F6"/>
@@ -5311,7 +6156,7 @@
       </w:pPr>
     </w:lvl>
   </w:abstractNum>
-  <w:abstractNum w:abstractNumId="14">
+  <w:abstractNum w:abstractNumId="14" w15:restartNumberingAfterBreak="0">
     <w:nsid w:val="3C2225E6"/>
     <w:multiLevelType w:val="hybridMultilevel"/>
     <w:tmpl w:val="1AA6CFF2"/>
@@ -5397,7 +6242,7 @@
       </w:pPr>
     </w:lvl>
   </w:abstractNum>
-  <w:abstractNum w:abstractNumId="15">
+  <w:abstractNum w:abstractNumId="15" w15:restartNumberingAfterBreak="0">
     <w:nsid w:val="3E40625F"/>
     <w:multiLevelType w:val="hybridMultilevel"/>
     <w:tmpl w:val="7D4413D4"/>
@@ -5483,7 +6328,7 @@
       </w:pPr>
     </w:lvl>
   </w:abstractNum>
-  <w:abstractNum w:abstractNumId="16">
+  <w:abstractNum w:abstractNumId="16" w15:restartNumberingAfterBreak="0">
     <w:nsid w:val="4B3C7B62"/>
     <w:multiLevelType w:val="hybridMultilevel"/>
     <w:tmpl w:val="D0B64FFA"/>
@@ -5596,7 +6441,7 @@
       </w:rPr>
     </w:lvl>
   </w:abstractNum>
-  <w:abstractNum w:abstractNumId="17">
+  <w:abstractNum w:abstractNumId="17" w15:restartNumberingAfterBreak="0">
     <w:nsid w:val="4DB26FB9"/>
     <w:multiLevelType w:val="hybridMultilevel"/>
     <w:tmpl w:val="CE56314E"/>
@@ -5682,7 +6527,7 @@
       </w:pPr>
     </w:lvl>
   </w:abstractNum>
-  <w:abstractNum w:abstractNumId="18">
+  <w:abstractNum w:abstractNumId="18" w15:restartNumberingAfterBreak="0">
     <w:nsid w:val="545763FA"/>
     <w:multiLevelType w:val="hybridMultilevel"/>
     <w:tmpl w:val="52B8EDF2"/>
@@ -5795,7 +6640,7 @@
       </w:rPr>
     </w:lvl>
   </w:abstractNum>
-  <w:abstractNum w:abstractNumId="19">
+  <w:abstractNum w:abstractNumId="19" w15:restartNumberingAfterBreak="0">
     <w:nsid w:val="5A315452"/>
     <w:multiLevelType w:val="hybridMultilevel"/>
     <w:tmpl w:val="23723A64"/>
@@ -5884,7 +6729,7 @@
       </w:pPr>
     </w:lvl>
   </w:abstractNum>
-  <w:abstractNum w:abstractNumId="20">
+  <w:abstractNum w:abstractNumId="20" w15:restartNumberingAfterBreak="0">
     <w:nsid w:val="6A4070EB"/>
     <w:multiLevelType w:val="hybridMultilevel"/>
     <w:tmpl w:val="61D226EA"/>
@@ -5973,7 +6818,7 @@
       </w:pPr>
     </w:lvl>
   </w:abstractNum>
-  <w:abstractNum w:abstractNumId="21">
+  <w:abstractNum w:abstractNumId="21" w15:restartNumberingAfterBreak="0">
     <w:nsid w:val="6B336021"/>
     <w:multiLevelType w:val="multilevel"/>
     <w:tmpl w:val="3974804C"/>
@@ -6122,7 +6967,7 @@
       </w:rPr>
     </w:lvl>
   </w:abstractNum>
-  <w:abstractNum w:abstractNumId="22">
+  <w:abstractNum w:abstractNumId="22" w15:restartNumberingAfterBreak="0">
     <w:nsid w:val="6EA04465"/>
     <w:multiLevelType w:val="hybridMultilevel"/>
     <w:tmpl w:val="6C3806E2"/>
@@ -6235,7 +7080,7 @@
       </w:rPr>
     </w:lvl>
   </w:abstractNum>
-  <w:abstractNum w:abstractNumId="23">
+  <w:abstractNum w:abstractNumId="23" w15:restartNumberingAfterBreak="0">
     <w:nsid w:val="73BB1991"/>
     <w:multiLevelType w:val="hybridMultilevel"/>
     <w:tmpl w:val="3D58C05E"/>
@@ -6349,7 +7194,7 @@
       </w:rPr>
     </w:lvl>
   </w:abstractNum>
-  <w:abstractNum w:abstractNumId="24">
+  <w:abstractNum w:abstractNumId="24" w15:restartNumberingAfterBreak="0">
     <w:nsid w:val="78337C56"/>
     <w:multiLevelType w:val="multilevel"/>
     <w:tmpl w:val="23AE2340"/>
@@ -6462,7 +7307,7 @@
       </w:rPr>
     </w:lvl>
   </w:abstractNum>
-  <w:abstractNum w:abstractNumId="25">
+  <w:abstractNum w:abstractNumId="25" w15:restartNumberingAfterBreak="0">
     <w:nsid w:val="795C0914"/>
     <w:multiLevelType w:val="multilevel"/>
     <w:tmpl w:val="DC3A327C"/>
@@ -6611,7 +7456,7 @@
       </w:rPr>
     </w:lvl>
   </w:abstractNum>
-  <w:abstractNum w:abstractNumId="26">
+  <w:abstractNum w:abstractNumId="26" w15:restartNumberingAfterBreak="0">
     <w:nsid w:val="7E21193F"/>
     <w:multiLevelType w:val="multilevel"/>
     <w:tmpl w:val="23AE2340"/>
@@ -6724,7 +7569,7 @@
       </w:rPr>
     </w:lvl>
   </w:abstractNum>
-  <w:abstractNum w:abstractNumId="27">
+  <w:abstractNum w:abstractNumId="27" w15:restartNumberingAfterBreak="0">
     <w:nsid w:val="7FB773C7"/>
     <w:multiLevelType w:val="hybridMultilevel"/>
     <w:tmpl w:val="C68A27AC"/>
@@ -6943,7 +7788,7 @@
 </file>
 
 <file path=word/styles.xml><?xml version="1.0" encoding="utf-8"?>
-<w:styles xmlns:mc="http://schemas.openxmlformats.org/markup-compatibility/2006" xmlns:r="http://schemas.openxmlformats.org/officeDocument/2006/relationships" xmlns:w="http://schemas.openxmlformats.org/wordprocessingml/2006/main" xmlns:w14="http://schemas.microsoft.com/office/word/2010/wordml" xmlns:w15="http://schemas.microsoft.com/office/word/2012/wordml" mc:Ignorable="w14 w15">
+<w:styles xmlns:mc="http://schemas.openxmlformats.org/markup-compatibility/2006" xmlns:r="http://schemas.openxmlformats.org/officeDocument/2006/relationships" xmlns:w="http://schemas.openxmlformats.org/wordprocessingml/2006/main" xmlns:w14="http://schemas.microsoft.com/office/word/2010/wordml" xmlns:w15="http://schemas.microsoft.com/office/word/2012/wordml" xmlns:w16cex="http://schemas.microsoft.com/office/word/2018/wordml/cex" xmlns:w16cid="http://schemas.microsoft.com/office/word/2016/wordml/cid" xmlns:w16="http://schemas.microsoft.com/office/word/2018/wordml" xmlns:w16se="http://schemas.microsoft.com/office/word/2015/wordml/symex" mc:Ignorable="w14 w15 w16se w16cid w16 w16cex">
   <w:docDefaults>
     <w:rPrDefault>
       <w:rPr>
@@ -6956,7 +7801,7 @@
     </w:rPrDefault>
     <w:pPrDefault/>
   </w:docDefaults>
-  <w:latentStyles w:defLockedState="0" w:defUIPriority="99" w:defSemiHidden="0" w:defUnhideWhenUsed="0" w:defQFormat="0" w:count="380">
+  <w:latentStyles w:defLockedState="0" w:defUIPriority="99" w:defSemiHidden="0" w:defUnhideWhenUsed="0" w:defQFormat="0" w:count="376">
     <w:lsdException w:name="Normal" w:uiPriority="0" w:qFormat="1"/>
     <w:lsdException w:name="heading 1" w:uiPriority="0" w:qFormat="1"/>
     <w:lsdException w:name="heading 2" w:semiHidden="1" w:uiPriority="9" w:unhideWhenUsed="1" w:qFormat="1"/>
@@ -7505,11 +8350,8 @@
     <w:tblPr>
       <w:tblStyleRowBandSize w:val="1"/>
       <w:tblStyleColBandSize w:val="1"/>
-      <w:tblInd w:w="0" w:type="dxa"/>
       <w:tblCellMar>
-        <w:top w:w="0" w:type="dxa"/>
         <w:left w:w="115" w:type="dxa"/>
-        <w:bottom w:w="0" w:type="dxa"/>
         <w:right w:w="115" w:type="dxa"/>
       </w:tblCellMar>
     </w:tblPr>
@@ -7520,11 +8362,8 @@
     <w:tblPr>
       <w:tblStyleRowBandSize w:val="1"/>
       <w:tblStyleColBandSize w:val="1"/>
-      <w:tblInd w:w="0" w:type="dxa"/>
       <w:tblCellMar>
-        <w:top w:w="0" w:type="dxa"/>
         <w:left w:w="115" w:type="dxa"/>
-        <w:bottom w:w="0" w:type="dxa"/>
         <w:right w:w="115" w:type="dxa"/>
       </w:tblCellMar>
     </w:tblPr>
@@ -7951,8 +8790,8 @@
       <w:shd w:val="clear" w:color="auto" w:fill="F2F2F2" w:themeFill="background1" w:themeFillShade="F2"/>
     </w:rPr>
   </w:style>
-  <w:style w:type="character" w:customStyle="1" w:styleId="UnresolvedMention">
-    <w:name w:val="Unresolved Mention"/>
+  <w:style w:type="character" w:customStyle="1" w:styleId="UnresolvedMention2">
+    <w:name w:val="Unresolved Mention2"/>
     <w:basedOn w:val="DefaultParagraphFont"/>
     <w:uiPriority w:val="99"/>
     <w:semiHidden/>
@@ -8314,7 +9153,7 @@
 </file>
 
 <file path=customXml/itemProps1.xml><?xml version="1.0" encoding="utf-8"?>
-<ds:datastoreItem xmlns:ds="http://schemas.openxmlformats.org/officeDocument/2006/customXml" ds:itemID="{BA02682C-DDB5-764C-88D8-D1D7BD02DB0B}">
+<ds:datastoreItem xmlns:ds="http://schemas.openxmlformats.org/officeDocument/2006/customXml" ds:itemID="{509C5CD3-F1EE-0D48-AA25-6978770789DC}">
   <ds:schemaRefs>
     <ds:schemaRef ds:uri="http://schemas.openxmlformats.org/officeDocument/2006/bibliography"/>
   </ds:schemaRefs>

</xml_diff>

<commit_message>
bump version to 1.1.0 and remove fn_utilities from docs
</commit_message>
<xml_diff>
--- a/fn_rsa_netwitness/doc/RSA_NetWitness_Functions.docx
+++ b/fn_rsa_netwitness/doc/RSA_NetWitness_Functions.docx
@@ -2,8 +2,6 @@
 <file path=word/document.xml><?xml version="1.0" encoding="utf-8"?>
 <w:document xmlns:wpc="http://schemas.microsoft.com/office/word/2010/wordprocessingCanvas" xmlns:cx="http://schemas.microsoft.com/office/drawing/2014/chartex" xmlns:cx1="http://schemas.microsoft.com/office/drawing/2015/9/8/chartex" xmlns:cx2="http://schemas.microsoft.com/office/drawing/2015/10/21/chartex" xmlns:cx3="http://schemas.microsoft.com/office/drawing/2016/5/9/chartex" xmlns:cx4="http://schemas.microsoft.com/office/drawing/2016/5/10/chartex" xmlns:cx5="http://schemas.microsoft.com/office/drawing/2016/5/11/chartex" xmlns:cx6="http://schemas.microsoft.com/office/drawing/2016/5/12/chartex" xmlns:cx7="http://schemas.microsoft.com/office/drawing/2016/5/13/chartex" xmlns:cx8="http://schemas.microsoft.com/office/drawing/2016/5/14/chartex" xmlns:mc="http://schemas.openxmlformats.org/markup-compatibility/2006" xmlns:aink="http://schemas.microsoft.com/office/drawing/2016/ink" xmlns:am3d="http://schemas.microsoft.com/office/drawing/2017/model3d" xmlns:o="urn:schemas-microsoft-com:office:office" xmlns:r="http://schemas.openxmlformats.org/officeDocument/2006/relationships" xmlns:m="http://schemas.openxmlformats.org/officeDocument/2006/math" xmlns:v="urn:schemas-microsoft-com:vml" xmlns:wp14="http://schemas.microsoft.com/office/word/2010/wordprocessingDrawing" xmlns:wp="http://schemas.openxmlformats.org/drawingml/2006/wordprocessingDrawing" xmlns:w10="urn:schemas-microsoft-com:office:word" xmlns:w="http://schemas.openxmlformats.org/wordprocessingml/2006/main" xmlns:w14="http://schemas.microsoft.com/office/word/2010/wordml" xmlns:w15="http://schemas.microsoft.com/office/word/2012/wordml" xmlns:w16cex="http://schemas.microsoft.com/office/word/2018/wordml/cex" xmlns:w16cid="http://schemas.microsoft.com/office/word/2016/wordml/cid" xmlns:w16="http://schemas.microsoft.com/office/word/2018/wordml" xmlns:w16se="http://schemas.microsoft.com/office/word/2015/wordml/symex" xmlns:wpg="http://schemas.microsoft.com/office/word/2010/wordprocessingGroup" xmlns:wpi="http://schemas.microsoft.com/office/word/2010/wordprocessingInk" xmlns:wne="http://schemas.microsoft.com/office/word/2006/wordml" xmlns:wps="http://schemas.microsoft.com/office/word/2010/wordprocessingShape" mc:Ignorable="w14 w15 w16se w16cid w16 w16cex wp14">
   <w:body>
-    <w:bookmarkStart w:id="0" w:name="_GoBack"/>
-    <w:bookmarkEnd w:id="0"/>
     <w:p>
       <w:pPr>
         <w:rPr>
@@ -311,7 +309,15 @@
           <w:sz w:val="44"/>
           <w:szCs w:val="44"/>
         </w:rPr>
-        <w:t>1.0.1</w:t>
+        <w:t>1.</w:t>
+      </w:r>
+      <w:r>
+        <w:rPr>
+          <w:color w:val="FFFFFF" w:themeColor="background1"/>
+          <w:sz w:val="44"/>
+          <w:szCs w:val="44"/>
+        </w:rPr>
+        <w:t>1.0</w:t>
       </w:r>
     </w:p>
     <w:p>
@@ -891,7 +897,14 @@
                 <w:rFonts w:cs="Arial"/>
                 <w:szCs w:val="18"/>
               </w:rPr>
-              <w:t>1.0.1</w:t>
+              <w:t>1.</w:t>
+            </w:r>
+            <w:r>
+              <w:rPr>
+                <w:rFonts w:cs="Arial"/>
+                <w:szCs w:val="18"/>
+              </w:rPr>
+              <w:t>1.0</w:t>
             </w:r>
           </w:p>
         </w:tc>
@@ -1190,7 +1203,7 @@
             </w:rPr>
             <w:fldChar w:fldCharType="separate"/>
           </w:r>
-          <w:hyperlink w:anchor="_Toc34140107" w:history="1">
+          <w:hyperlink w:anchor="_Toc34213479" w:history="1">
             <w:r>
               <w:rPr>
                 <w:rStyle w:val="Hyperlink"/>
@@ -1217,7 +1230,7 @@
                 <w:noProof/>
                 <w:webHidden/>
               </w:rPr>
-              <w:instrText xml:space="preserve"> PAGEREF _Toc34140107 \h </w:instrText>
+              <w:instrText xml:space="preserve"> PAGEREF _Toc34213479 \h </w:instrText>
             </w:r>
             <w:r>
               <w:rPr>
@@ -1262,7 +1275,7 @@
               <w:lang w:bidi="ar-SA"/>
             </w:rPr>
           </w:pPr>
-          <w:hyperlink w:anchor="_Toc34140108" w:history="1">
+          <w:hyperlink w:anchor="_Toc34213480" w:history="1">
             <w:r>
               <w:rPr>
                 <w:rStyle w:val="Hyperlink"/>
@@ -1289,7 +1302,7 @@
                 <w:noProof/>
                 <w:webHidden/>
               </w:rPr>
-              <w:instrText xml:space="preserve"> PAGEREF _Toc34140108 \h </w:instrText>
+              <w:instrText xml:space="preserve"> PAGEREF _Toc34213480 \h </w:instrText>
             </w:r>
             <w:r>
               <w:rPr>
@@ -1334,7 +1347,7 @@
               <w:lang w:bidi="ar-SA"/>
             </w:rPr>
           </w:pPr>
-          <w:hyperlink w:anchor="_Toc34140109" w:history="1">
+          <w:hyperlink w:anchor="_Toc34213481" w:history="1">
             <w:r>
               <w:rPr>
                 <w:rStyle w:val="Hyperlink"/>
@@ -1361,7 +1374,7 @@
                 <w:noProof/>
                 <w:webHidden/>
               </w:rPr>
-              <w:instrText xml:space="preserve"> PAGEREF _Toc34140109 \h </w:instrText>
+              <w:instrText xml:space="preserve"> PAGEREF _Toc34213481 \h </w:instrText>
             </w:r>
             <w:r>
               <w:rPr>
@@ -1404,7 +1417,7 @@
               <w:lang w:bidi="ar-SA"/>
             </w:rPr>
           </w:pPr>
-          <w:hyperlink w:anchor="_Toc34140110" w:history="1">
+          <w:hyperlink w:anchor="_Toc34213482" w:history="1">
             <w:r>
               <w:rPr>
                 <w:rStyle w:val="Hyperlink"/>
@@ -1431,7 +1444,7 @@
                 <w:noProof/>
                 <w:webHidden/>
               </w:rPr>
-              <w:instrText xml:space="preserve"> PAGEREF _Toc34140110 \h </w:instrText>
+              <w:instrText xml:space="preserve"> PAGEREF _Toc34213482 \h </w:instrText>
             </w:r>
             <w:r>
               <w:rPr>
@@ -1474,7 +1487,7 @@
               <w:lang w:bidi="ar-SA"/>
             </w:rPr>
           </w:pPr>
-          <w:hyperlink w:anchor="_Toc34140111" w:history="1">
+          <w:hyperlink w:anchor="_Toc34213483" w:history="1">
             <w:r>
               <w:rPr>
                 <w:rStyle w:val="Hyperlink"/>
@@ -1501,7 +1514,7 @@
                 <w:noProof/>
                 <w:webHidden/>
               </w:rPr>
-              <w:instrText xml:space="preserve"> PAGEREF _Toc34140111 \h </w:instrText>
+              <w:instrText xml:space="preserve"> PAGEREF _Toc34213483 \h </w:instrText>
             </w:r>
             <w:r>
               <w:rPr>
@@ -1544,7 +1557,7 @@
               <w:lang w:bidi="ar-SA"/>
             </w:rPr>
           </w:pPr>
-          <w:hyperlink w:anchor="_Toc34140112" w:history="1">
+          <w:hyperlink w:anchor="_Toc34213484" w:history="1">
             <w:r>
               <w:rPr>
                 <w:rStyle w:val="Hyperlink"/>
@@ -1571,7 +1584,7 @@
                 <w:noProof/>
                 <w:webHidden/>
               </w:rPr>
-              <w:instrText xml:space="preserve"> PAGEREF _Toc34140112 \h </w:instrText>
+              <w:instrText xml:space="preserve"> PAGEREF _Toc34213484 \h </w:instrText>
             </w:r>
             <w:r>
               <w:rPr>
@@ -1614,7 +1627,7 @@
               <w:lang w:bidi="ar-SA"/>
             </w:rPr>
           </w:pPr>
-          <w:hyperlink w:anchor="_Toc34140113" w:history="1">
+          <w:hyperlink w:anchor="_Toc34213485" w:history="1">
             <w:r>
               <w:rPr>
                 <w:rStyle w:val="Hyperlink"/>
@@ -1641,7 +1654,7 @@
                 <w:noProof/>
                 <w:webHidden/>
               </w:rPr>
-              <w:instrText xml:space="preserve"> PAGEREF _Toc34140113 \h </w:instrText>
+              <w:instrText xml:space="preserve"> PAGEREF _Toc34213485 \h </w:instrText>
             </w:r>
             <w:r>
               <w:rPr>
@@ -1684,7 +1697,7 @@
               <w:lang w:bidi="ar-SA"/>
             </w:rPr>
           </w:pPr>
-          <w:hyperlink w:anchor="_Toc34140114" w:history="1">
+          <w:hyperlink w:anchor="_Toc34213486" w:history="1">
             <w:r>
               <w:rPr>
                 <w:rStyle w:val="Hyperlink"/>
@@ -1711,7 +1724,7 @@
                 <w:noProof/>
                 <w:webHidden/>
               </w:rPr>
-              <w:instrText xml:space="preserve"> PAGEREF _Toc34140114 \h </w:instrText>
+              <w:instrText xml:space="preserve"> PAGEREF _Toc34213486 \h </w:instrText>
             </w:r>
             <w:r>
               <w:rPr>
@@ -1756,13 +1769,13 @@
               <w:lang w:bidi="ar-SA"/>
             </w:rPr>
           </w:pPr>
-          <w:hyperlink w:anchor="_Toc34140115" w:history="1">
+          <w:hyperlink w:anchor="_Toc34213487" w:history="1">
             <w:r>
               <w:rPr>
                 <w:rStyle w:val="Hyperlink"/>
                 <w:noProof/>
               </w:rPr>
-              <w:t>Resilient Platform Configuration</w:t>
+              <w:t>Troubleshooting</w:t>
             </w:r>
             <w:r>
               <w:rPr>
@@ -1783,7 +1796,7 @@
                 <w:noProof/>
                 <w:webHidden/>
               </w:rPr>
-              <w:instrText xml:space="preserve"> PAGEREF _Toc34140115 \h </w:instrText>
+              <w:instrText xml:space="preserve"> PAGEREF _Toc34213487 \h </w:instrText>
             </w:r>
             <w:r>
               <w:rPr>
@@ -1828,13 +1841,13 @@
               <w:lang w:bidi="ar-SA"/>
             </w:rPr>
           </w:pPr>
-          <w:hyperlink w:anchor="_Toc34140116" w:history="1">
+          <w:hyperlink w:anchor="_Toc34213488" w:history="1">
             <w:r>
               <w:rPr>
                 <w:rStyle w:val="Hyperlink"/>
                 <w:noProof/>
               </w:rPr>
-              <w:t>Troubleshooting</w:t>
+              <w:t>Support</w:t>
             </w:r>
             <w:r>
               <w:rPr>
@@ -1855,7 +1868,7 @@
                 <w:noProof/>
                 <w:webHidden/>
               </w:rPr>
-              <w:instrText xml:space="preserve"> PAGEREF _Toc34140116 \h </w:instrText>
+              <w:instrText xml:space="preserve"> PAGEREF _Toc34213488 \h </w:instrText>
             </w:r>
             <w:r>
               <w:rPr>
@@ -1876,78 +1889,6 @@
                 <w:webHidden/>
               </w:rPr>
               <w:t>14</w:t>
-            </w:r>
-            <w:r>
-              <w:rPr>
-                <w:noProof/>
-                <w:webHidden/>
-              </w:rPr>
-              <w:fldChar w:fldCharType="end"/>
-            </w:r>
-          </w:hyperlink>
-        </w:p>
-        <w:p>
-          <w:pPr>
-            <w:pStyle w:val="TOC1"/>
-            <w:tabs>
-              <w:tab w:val="right" w:leader="dot" w:pos="10790"/>
-            </w:tabs>
-            <w:rPr>
-              <w:rFonts w:asciiTheme="minorHAnsi" w:eastAsiaTheme="minorEastAsia" w:hAnsiTheme="minorHAnsi" w:cstheme="minorBidi"/>
-              <w:bCs w:val="0"/>
-              <w:iCs w:val="0"/>
-              <w:noProof/>
-              <w:lang w:bidi="ar-SA"/>
-            </w:rPr>
-          </w:pPr>
-          <w:hyperlink w:anchor="_Toc34140117" w:history="1">
-            <w:r>
-              <w:rPr>
-                <w:rStyle w:val="Hyperlink"/>
-                <w:noProof/>
-              </w:rPr>
-              <w:t>Support</w:t>
-            </w:r>
-            <w:r>
-              <w:rPr>
-                <w:noProof/>
-                <w:webHidden/>
-              </w:rPr>
-              <w:tab/>
-            </w:r>
-            <w:r>
-              <w:rPr>
-                <w:noProof/>
-                <w:webHidden/>
-              </w:rPr>
-              <w:fldChar w:fldCharType="begin"/>
-            </w:r>
-            <w:r>
-              <w:rPr>
-                <w:noProof/>
-                <w:webHidden/>
-              </w:rPr>
-              <w:instrText xml:space="preserve"> PAGEREF _Toc34140117 \h </w:instrText>
-            </w:r>
-            <w:r>
-              <w:rPr>
-                <w:noProof/>
-                <w:webHidden/>
-              </w:rPr>
-            </w:r>
-            <w:r>
-              <w:rPr>
-                <w:noProof/>
-                <w:webHidden/>
-              </w:rPr>
-              <w:fldChar w:fldCharType="separate"/>
-            </w:r>
-            <w:r>
-              <w:rPr>
-                <w:noProof/>
-                <w:webHidden/>
-              </w:rPr>
-              <w:t>15</w:t>
             </w:r>
             <w:r>
               <w:rPr>
@@ -1970,7 +1911,7 @@
       </w:sdtContent>
     </w:sdt>
     <w:p>
-      <w:bookmarkStart w:id="1" w:name="_Toc16253392"/>
+      <w:bookmarkStart w:id="0" w:name="_Toc16253392"/>
     </w:p>
     <w:p>
       <w:pPr>
@@ -1988,17 +1929,19 @@
           <w:docGrid w:linePitch="360"/>
         </w:sectPr>
       </w:pPr>
+      <w:bookmarkStart w:id="1" w:name="_GoBack"/>
+      <w:bookmarkEnd w:id="1"/>
     </w:p>
     <w:p>
       <w:pPr>
         <w:pStyle w:val="Heading10"/>
       </w:pPr>
-      <w:bookmarkStart w:id="2" w:name="_Toc34140107"/>
+      <w:bookmarkStart w:id="2" w:name="_Toc34213479"/>
       <w:r>
         <w:lastRenderedPageBreak/>
         <w:t>Overview</w:t>
       </w:r>
-      <w:bookmarkEnd w:id="1"/>
+      <w:bookmarkEnd w:id="0"/>
       <w:bookmarkEnd w:id="2"/>
     </w:p>
     <w:p>
@@ -2063,7 +2006,7 @@
       <w:pPr>
         <w:pStyle w:val="Heading1"/>
       </w:pPr>
-      <w:bookmarkStart w:id="3" w:name="_Toc34140108"/>
+      <w:bookmarkStart w:id="3" w:name="_Toc34213480"/>
       <w:r>
         <w:lastRenderedPageBreak/>
         <w:t>Installation</w:t>
@@ -2635,7 +2578,7 @@
       <w:pPr>
         <w:pStyle w:val="Heading1"/>
       </w:pPr>
-      <w:bookmarkStart w:id="7" w:name="_Toc34140109"/>
+      <w:bookmarkStart w:id="7" w:name="_Toc34213481"/>
       <w:r>
         <w:lastRenderedPageBreak/>
         <w:t>Function Descriptions</w:t>
@@ -2738,7 +2681,7 @@
       <w:pPr>
         <w:pStyle w:val="Heading20"/>
       </w:pPr>
-      <w:bookmarkStart w:id="8" w:name="_Toc34140110"/>
+      <w:bookmarkStart w:id="8" w:name="_Toc34213482"/>
       <w:proofErr w:type="spellStart"/>
       <w:r>
         <w:lastRenderedPageBreak/>
@@ -2919,8 +2862,8 @@
       <w:pPr>
         <w:pStyle w:val="Heading20"/>
       </w:pPr>
-      <w:bookmarkStart w:id="9" w:name="_Toc34140111"/>
-      <w:bookmarkStart w:id="10" w:name="_Toc510253273"/>
+      <w:bookmarkStart w:id="9" w:name="_Toc510253273"/>
+      <w:bookmarkStart w:id="10" w:name="_Toc34213483"/>
       <w:bookmarkEnd w:id="6"/>
       <w:proofErr w:type="spellStart"/>
       <w:r>
@@ -2938,7 +2881,7 @@
       <w:r>
         <w:t xml:space="preserve"> Get Meta Values</w:t>
       </w:r>
-      <w:bookmarkEnd w:id="9"/>
+      <w:bookmarkEnd w:id="10"/>
     </w:p>
     <w:p>
       <w:pPr>
@@ -3063,7 +3006,7 @@
       <w:pPr>
         <w:pStyle w:val="Heading20"/>
       </w:pPr>
-      <w:bookmarkStart w:id="11" w:name="_Toc34140112"/>
+      <w:bookmarkStart w:id="11" w:name="_Toc34213484"/>
       <w:proofErr w:type="spellStart"/>
       <w:r>
         <w:t>fn_rsa_netwitness</w:t>
@@ -3176,7 +3119,7 @@
       <w:pPr>
         <w:pStyle w:val="Heading20"/>
       </w:pPr>
-      <w:bookmarkStart w:id="12" w:name="_Toc34140113"/>
+      <w:bookmarkStart w:id="12" w:name="_Toc34213485"/>
       <w:proofErr w:type="spellStart"/>
       <w:r>
         <w:t>fn_rsa_netwitness</w:t>
@@ -3265,7 +3208,7 @@
       <w:pPr>
         <w:pStyle w:val="Heading20"/>
       </w:pPr>
-      <w:bookmarkStart w:id="13" w:name="_Toc34140114"/>
+      <w:bookmarkStart w:id="13" w:name="_Toc34213486"/>
       <w:proofErr w:type="spellStart"/>
       <w:r>
         <w:lastRenderedPageBreak/>
@@ -3410,65 +3353,22 @@
     <w:p>
       <w:pPr>
         <w:pStyle w:val="Heading20"/>
-        <w:rPr>
-          <w:rFonts w:eastAsia="Times New Roman"/>
-        </w:rPr>
-      </w:pPr>
+      </w:pPr>
+      <w:r>
+        <w:br w:type="page"/>
+      </w:r>
     </w:p>
     <w:p>
       <w:pPr>
         <w:pStyle w:val="Heading10"/>
       </w:pPr>
-      <w:bookmarkStart w:id="14" w:name="_Toc34140115"/>
-      <w:r>
-        <w:lastRenderedPageBreak/>
-        <w:t>Resilient Platform Configuration</w:t>
-      </w:r>
-      <w:bookmarkEnd w:id="14"/>
-    </w:p>
-    <w:p>
-      <w:pPr>
-        <w:pStyle w:val="BodyText"/>
-      </w:pPr>
-      <w:r>
-        <w:t xml:space="preserve">The </w:t>
-      </w:r>
-      <w:proofErr w:type="spellStart"/>
-      <w:r>
-        <w:t>NetWitness</w:t>
-      </w:r>
-      <w:proofErr w:type="spellEnd"/>
-      <w:r>
-        <w:t xml:space="preserve"> integration workflow, (Example) </w:t>
-      </w:r>
-      <w:proofErr w:type="spellStart"/>
-      <w:r>
-        <w:t>NetWitness</w:t>
-      </w:r>
-      <w:proofErr w:type="spellEnd"/>
-      <w:r>
-        <w:t xml:space="preserve"> Retrieve Log File, uses the Utilities: String to Attachment function. This function must be present for the data to be imported into the Resilient platform correctly. </w:t>
-      </w:r>
-    </w:p>
-    <w:p>
-      <w:pPr>
-        <w:pStyle w:val="Heading20"/>
-      </w:pPr>
-      <w:r>
-        <w:br w:type="page"/>
-      </w:r>
-    </w:p>
-    <w:p>
-      <w:pPr>
-        <w:pStyle w:val="Heading10"/>
-      </w:pPr>
-      <w:bookmarkStart w:id="15" w:name="_Toc34140116"/>
+      <w:bookmarkStart w:id="14" w:name="_Toc34213487"/>
       <w:r>
         <w:lastRenderedPageBreak/>
         <w:t>Troubleshooting</w:t>
       </w:r>
-      <w:bookmarkEnd w:id="10"/>
-      <w:bookmarkEnd w:id="15"/>
+      <w:bookmarkEnd w:id="9"/>
+      <w:bookmarkEnd w:id="14"/>
     </w:p>
     <w:p>
       <w:pPr>
@@ -3654,14 +3554,14 @@
       <w:pPr>
         <w:pStyle w:val="Heading10"/>
       </w:pPr>
-      <w:bookmarkStart w:id="16" w:name="_Toc510253274"/>
-      <w:bookmarkStart w:id="17" w:name="_Toc34140117"/>
+      <w:bookmarkStart w:id="15" w:name="_Toc510253274"/>
+      <w:bookmarkStart w:id="16" w:name="_Toc34213488"/>
       <w:r>
         <w:lastRenderedPageBreak/>
         <w:t>Support</w:t>
       </w:r>
+      <w:bookmarkEnd w:id="15"/>
       <w:bookmarkEnd w:id="16"/>
-      <w:bookmarkEnd w:id="17"/>
     </w:p>
     <w:p>
       <w:pPr>
@@ -9818,7 +9718,7 @@
 </file>
 
 <file path=customXml/itemProps1.xml><?xml version="1.0" encoding="utf-8"?>
-<ds:datastoreItem xmlns:ds="http://schemas.openxmlformats.org/officeDocument/2006/customXml" ds:itemID="{167562C4-0B48-D649-9833-C9AB64D2CC70}">
+<ds:datastoreItem xmlns:ds="http://schemas.openxmlformats.org/officeDocument/2006/customXml" ds:itemID="{8BA0B62B-9D4F-F145-AF7B-A0A9ED1FAB38}">
   <ds:schemaRefs>
     <ds:schemaRef ds:uri="http://schemas.openxmlformats.org/officeDocument/2006/bibliography"/>
   </ds:schemaRefs>

</xml_diff>